<commit_message>
add fisa dos ac supr
</commit_message>
<xml_diff>
--- a/template/rechi/template_336.docx
+++ b/template/rechi/template_336.docx
@@ -1,6 +1,6 @@
 
 <file path=word/document.xml><?xml version="1.0" encoding="utf-8"?>
-<w:document xmlns:wpc="http://schemas.microsoft.com/office/word/2010/wordprocessingCanvas" xmlns:mc="http://schemas.openxmlformats.org/markup-compatibility/2006" xmlns:o="urn:schemas-microsoft-com:office:office" xmlns:r="http://schemas.openxmlformats.org/officeDocument/2006/relationships" xmlns:m="http://schemas.openxmlformats.org/officeDocument/2006/math" xmlns:v="urn:schemas-microsoft-com:vml" xmlns:wp14="http://schemas.microsoft.com/office/word/2010/wordprocessingDrawing" xmlns:wp="http://schemas.openxmlformats.org/drawingml/2006/wordprocessingDrawing" xmlns:w10="urn:schemas-microsoft-com:office:word" xmlns:w="http://schemas.openxmlformats.org/wordprocessingml/2006/main" xmlns:w14="http://schemas.microsoft.com/office/word/2010/wordml" xmlns:w15="http://schemas.microsoft.com/office/word/2012/wordml" xmlns:wpg="http://schemas.microsoft.com/office/word/2010/wordprocessingGroup" xmlns:wpi="http://schemas.microsoft.com/office/word/2010/wordprocessingInk" xmlns:wne="http://schemas.microsoft.com/office/word/2006/wordml" xmlns:wps="http://schemas.microsoft.com/office/word/2010/wordprocessingShape" mc:Ignorable="w14 w15 wp14">
+<w:document xmlns:wpc="http://schemas.microsoft.com/office/word/2010/wordprocessingCanvas" xmlns:mc="http://schemas.openxmlformats.org/markup-compatibility/2006" xmlns:o="urn:schemas-microsoft-com:office:office" xmlns:r="http://schemas.openxmlformats.org/officeDocument/2006/relationships" xmlns:m="http://schemas.openxmlformats.org/officeDocument/2006/math" xmlns:v="urn:schemas-microsoft-com:vml" xmlns:wp14="http://schemas.microsoft.com/office/word/2010/wordprocessingDrawing" xmlns:wp="http://schemas.openxmlformats.org/drawingml/2006/wordprocessingDrawing" xmlns:w10="urn:schemas-microsoft-com:office:word" xmlns:w="http://schemas.openxmlformats.org/wordprocessingml/2006/main" xmlns:w14="http://schemas.microsoft.com/office/word/2010/wordml" xmlns:wpg="http://schemas.microsoft.com/office/word/2010/wordprocessingGroup" xmlns:wpi="http://schemas.microsoft.com/office/word/2010/wordprocessingInk" xmlns:wne="http://schemas.microsoft.com/office/word/2006/wordml" xmlns:wps="http://schemas.microsoft.com/office/word/2010/wordprocessingShape" mc:Ignorable="w14 wp14">
   <w:body>
     <w:p>
       <w:pPr>
@@ -378,7 +378,7 @@
     </w:p>
     <w:p>
       <w:pPr>
-        <w:pStyle w:val="Listparagraf"/>
+        <w:pStyle w:val="ListParagraph"/>
         <w:numPr>
           <w:ilvl w:val="0"/>
           <w:numId w:val="5"/>
@@ -558,8 +558,6 @@
           <w:lang w:eastAsia="ro-RO"/>
         </w:rPr>
       </w:pPr>
-      <w:bookmarkStart w:id="1" w:name="_GoBack"/>
-      <w:bookmarkEnd w:id="1"/>
       <w:r>
         <w:rPr>
           <w:rFonts w:ascii="Times New Roman" w:eastAsia="Calibri" w:hAnsi="Times New Roman"/>
@@ -966,7 +964,7 @@
     </w:p>
     <w:p>
       <w:pPr>
-        <w:pStyle w:val="Listparagraf"/>
+        <w:pStyle w:val="ListParagraph"/>
         <w:numPr>
           <w:ilvl w:val="0"/>
           <w:numId w:val="5"/>
@@ -1019,7 +1017,7 @@
     </w:p>
     <w:p>
       <w:pPr>
-        <w:pStyle w:val="Listparagraf"/>
+        <w:pStyle w:val="ListParagraph"/>
         <w:numPr>
           <w:ilvl w:val="0"/>
           <w:numId w:val="6"/>
@@ -1067,7 +1065,7 @@
     </w:p>
     <w:p>
       <w:pPr>
-        <w:pStyle w:val="Listparagraf"/>
+        <w:pStyle w:val="ListParagraph"/>
         <w:numPr>
           <w:ilvl w:val="0"/>
           <w:numId w:val="6"/>
@@ -1115,7 +1113,7 @@
     </w:p>
     <w:p>
       <w:pPr>
-        <w:pStyle w:val="Listparagraf"/>
+        <w:pStyle w:val="ListParagraph"/>
         <w:numPr>
           <w:ilvl w:val="0"/>
           <w:numId w:val="6"/>
@@ -1162,7 +1160,7 @@
     </w:p>
     <w:p>
       <w:pPr>
-        <w:pStyle w:val="Listparagraf"/>
+        <w:pStyle w:val="ListParagraph"/>
         <w:numPr>
           <w:ilvl w:val="0"/>
           <w:numId w:val="6"/>
@@ -1199,7 +1197,7 @@
     </w:p>
     <w:p>
       <w:pPr>
-        <w:pStyle w:val="Listparagraf"/>
+        <w:pStyle w:val="ListParagraph"/>
         <w:numPr>
           <w:ilvl w:val="0"/>
           <w:numId w:val="6"/>
@@ -1215,15 +1213,69 @@
           <w:lang w:val="ro-RO" w:eastAsia="ro-RO"/>
         </w:rPr>
       </w:pPr>
-      <w:r>
-        <w:rPr>
-          <w:rFonts w:ascii="Times New Roman" w:eastAsia="Calibri" w:hAnsi="Times New Roman"/>
-          <w:sz w:val="24"/>
-          <w:szCs w:val="24"/>
-          <w:lang w:eastAsia="ro-RO"/>
-        </w:rPr>
-        <w:t xml:space="preserve">buletin de analiză toxicologică </w:t>
-      </w:r>
+      <w:proofErr w:type="spellStart"/>
+      <w:proofErr w:type="gramStart"/>
+      <w:r>
+        <w:rPr>
+          <w:rFonts w:ascii="Times New Roman" w:eastAsia="Calibri" w:hAnsi="Times New Roman"/>
+          <w:sz w:val="24"/>
+          <w:szCs w:val="24"/>
+          <w:lang w:eastAsia="ro-RO"/>
+        </w:rPr>
+        <w:t>buletin</w:t>
+      </w:r>
+      <w:proofErr w:type="spellEnd"/>
+      <w:proofErr w:type="gramEnd"/>
+      <w:r>
+        <w:rPr>
+          <w:rFonts w:ascii="Times New Roman" w:eastAsia="Calibri" w:hAnsi="Times New Roman"/>
+          <w:sz w:val="24"/>
+          <w:szCs w:val="24"/>
+          <w:lang w:eastAsia="ro-RO"/>
+        </w:rPr>
+        <w:t xml:space="preserve"> de </w:t>
+      </w:r>
+      <w:proofErr w:type="spellStart"/>
+      <w:r>
+        <w:rPr>
+          <w:rFonts w:ascii="Times New Roman" w:eastAsia="Calibri" w:hAnsi="Times New Roman"/>
+          <w:sz w:val="24"/>
+          <w:szCs w:val="24"/>
+          <w:lang w:eastAsia="ro-RO"/>
+        </w:rPr>
+        <w:t>analiză</w:t>
+      </w:r>
+      <w:proofErr w:type="spellEnd"/>
+      <w:r>
+        <w:rPr>
+          <w:rFonts w:ascii="Times New Roman" w:eastAsia="Calibri" w:hAnsi="Times New Roman"/>
+          <w:sz w:val="24"/>
+          <w:szCs w:val="24"/>
+          <w:lang w:eastAsia="ro-RO"/>
+        </w:rPr>
+        <w:t xml:space="preserve"> </w:t>
+      </w:r>
+      <w:proofErr w:type="spellStart"/>
+      <w:r>
+        <w:rPr>
+          <w:rFonts w:ascii="Times New Roman" w:eastAsia="Calibri" w:hAnsi="Times New Roman"/>
+          <w:sz w:val="24"/>
+          <w:szCs w:val="24"/>
+          <w:lang w:eastAsia="ro-RO"/>
+        </w:rPr>
+        <w:t>toxicologică</w:t>
+      </w:r>
+      <w:proofErr w:type="spellEnd"/>
+      <w:r>
+        <w:rPr>
+          <w:rFonts w:ascii="Times New Roman" w:eastAsia="Calibri" w:hAnsi="Times New Roman"/>
+          <w:sz w:val="24"/>
+          <w:szCs w:val="24"/>
+          <w:lang w:eastAsia="ro-RO"/>
+        </w:rPr>
+        <w:t xml:space="preserve"> </w:t>
+      </w:r>
+      <w:proofErr w:type="spellStart"/>
       <w:r>
         <w:rPr>
           <w:rFonts w:ascii="Times New Roman" w:hAnsi="Times New Roman"/>
@@ -1231,7 +1283,17 @@
           <w:szCs w:val="24"/>
           <w:shd w:val="clear" w:color="auto" w:fill="FFFFFF"/>
         </w:rPr>
-        <w:t xml:space="preserve">nr. </w:t>
+        <w:t>nr</w:t>
+      </w:r>
+      <w:proofErr w:type="spellEnd"/>
+      <w:r>
+        <w:rPr>
+          <w:rFonts w:ascii="Times New Roman" w:hAnsi="Times New Roman"/>
+          <w:sz w:val="24"/>
+          <w:szCs w:val="24"/>
+          <w:shd w:val="clear" w:color="auto" w:fill="FFFFFF"/>
+        </w:rPr>
+        <w:t xml:space="preserve">. </w:t>
       </w:r>
       <w:r>
         <w:rPr>
@@ -1266,7 +1328,7 @@
     </w:p>
     <w:p>
       <w:pPr>
-        <w:pStyle w:val="Listparagraf"/>
+        <w:pStyle w:val="ListParagraph"/>
         <w:numPr>
           <w:ilvl w:val="0"/>
           <w:numId w:val="5"/>
@@ -1314,7 +1376,7 @@
           <w:szCs w:val="24"/>
           <w:lang w:eastAsia="ro-RO"/>
         </w:rPr>
-        <w:t xml:space="preserve">  </w:t>
+        <w:t xml:space="preserve"> </w:t>
       </w:r>
     </w:p>
     <w:p>
@@ -1463,7 +1525,7 @@
           <w:szCs w:val="24"/>
           <w:lang w:eastAsia="ro-RO"/>
         </w:rPr>
-        <w:t xml:space="preserve"> a constat în conducerea în împrejurările mai sus menționate a autoturismului de către inculpat, fiind </w:t>
+        <w:t xml:space="preserve"> a constat în conducerea în împrejurările mai sus menționate a autoturismului de către inculpat </w:t>
       </w:r>
       <w:r>
         <w:rPr>
@@ -1473,6 +1535,15 @@
           <w:lang w:eastAsia="ro-RO"/>
         </w:rPr>
         <w:t>sub influența alcoolului</w:t>
+      </w:r>
+      <w:r>
+        <w:rPr>
+          <w:rFonts w:ascii="Times New Roman" w:eastAsia="Calibri" w:hAnsi="Times New Roman"/>
+          <w:sz w:val="24"/>
+          <w:szCs w:val="24"/>
+          <w:lang w:eastAsia="ro-RO"/>
+        </w:rPr>
+        <w:t>.</w:t>
       </w:r>
     </w:p>
     <w:p>
@@ -1513,6 +1584,15 @@
         </w:rPr>
         <w:t>sub influența alcoolului</w:t>
       </w:r>
+      <w:r>
+        <w:rPr>
+          <w:rFonts w:ascii="Times New Roman" w:eastAsia="Calibri" w:hAnsi="Times New Roman"/>
+          <w:sz w:val="24"/>
+          <w:szCs w:val="24"/>
+          <w:lang w:eastAsia="ro-RO"/>
+        </w:rPr>
+        <w:t>.</w:t>
+      </w:r>
     </w:p>
     <w:p>
       <w:pPr>
@@ -1645,7 +1725,7 @@
     </w:p>
     <w:p>
       <w:pPr>
-        <w:pStyle w:val="Listparagraf"/>
+        <w:pStyle w:val="ListParagraph"/>
         <w:numPr>
           <w:ilvl w:val="0"/>
           <w:numId w:val="5"/>
@@ -1677,7 +1757,7 @@
     </w:p>
     <w:p>
       <w:pPr>
-        <w:pStyle w:val="Listparagraf"/>
+        <w:pStyle w:val="ListParagraph"/>
         <w:spacing w:after="0" w:line="360" w:lineRule="auto"/>
         <w:ind w:right="72"/>
         <w:jc w:val="both"/>
@@ -1690,6 +1770,8 @@
           <w:lang w:val="ro-RO" w:eastAsia="ro-RO"/>
         </w:rPr>
       </w:pPr>
+      <w:bookmarkStart w:id="1" w:name="_GoBack"/>
+      <w:bookmarkEnd w:id="1"/>
     </w:p>
     <w:p>
       <w:pPr>
@@ -1726,7 +1808,7 @@
     </w:p>
     <w:p>
       <w:pPr>
-        <w:pStyle w:val="Listparagraf"/>
+        <w:pStyle w:val="ListParagraph"/>
         <w:numPr>
           <w:ilvl w:val="0"/>
           <w:numId w:val="5"/>
@@ -2028,7 +2110,7 @@
     </w:p>
     <w:p>
       <w:pPr>
-        <w:pStyle w:val="Listparagraf"/>
+        <w:pStyle w:val="ListParagraph"/>
         <w:numPr>
           <w:ilvl w:val="0"/>
           <w:numId w:val="5"/>
@@ -2106,7 +2188,7 @@
     </w:p>
     <w:p>
       <w:pPr>
-        <w:pStyle w:val="Listparagraf"/>
+        <w:pStyle w:val="ListParagraph"/>
         <w:numPr>
           <w:ilvl w:val="0"/>
           <w:numId w:val="5"/>
@@ -2705,7 +2787,7 @@
     </w:p>
     <w:p>
       <w:pPr>
-        <w:pStyle w:val="Listparagraf"/>
+        <w:pStyle w:val="ListParagraph"/>
         <w:numPr>
           <w:ilvl w:val="0"/>
           <w:numId w:val="7"/>
@@ -2798,7 +2880,31 @@
           <w:szCs w:val="24"/>
           <w:lang w:eastAsia="ro-RO"/>
         </w:rPr>
-        <w:t>{{tata}}</w:t>
+        <w:t>{{</w:t>
+      </w:r>
+      <w:proofErr w:type="spellStart"/>
+      <w:r>
+        <w:rPr>
+          <w:rFonts w:ascii="Times New Roman" w:eastAsia="Calibri" w:hAnsi="Times New Roman"/>
+          <w:b/>
+          <w:color w:val="FF0000"/>
+          <w:sz w:val="24"/>
+          <w:szCs w:val="24"/>
+          <w:lang w:eastAsia="ro-RO"/>
+        </w:rPr>
+        <w:t>tata</w:t>
+      </w:r>
+      <w:proofErr w:type="spellEnd"/>
+      <w:r>
+        <w:rPr>
+          <w:rFonts w:ascii="Times New Roman" w:eastAsia="Calibri" w:hAnsi="Times New Roman"/>
+          <w:b/>
+          <w:color w:val="FF0000"/>
+          <w:sz w:val="24"/>
+          <w:szCs w:val="24"/>
+          <w:lang w:eastAsia="ro-RO"/>
+        </w:rPr>
+        <w:t>}}</w:t>
       </w:r>
       <w:r>
         <w:rPr>
@@ -2866,7 +2972,31 @@
           <w:szCs w:val="24"/>
           <w:lang w:eastAsia="ro-RO"/>
         </w:rPr>
-        <w:t>{{data_nastere}}</w:t>
+        <w:t>{{</w:t>
+      </w:r>
+      <w:proofErr w:type="spellStart"/>
+      <w:r>
+        <w:rPr>
+          <w:rFonts w:ascii="Times New Roman" w:eastAsia="Calibri" w:hAnsi="Times New Roman"/>
+          <w:b/>
+          <w:color w:val="FF0000"/>
+          <w:sz w:val="24"/>
+          <w:szCs w:val="24"/>
+          <w:lang w:eastAsia="ro-RO"/>
+        </w:rPr>
+        <w:t>data_nastere</w:t>
+      </w:r>
+      <w:proofErr w:type="spellEnd"/>
+      <w:r>
+        <w:rPr>
+          <w:rFonts w:ascii="Times New Roman" w:eastAsia="Calibri" w:hAnsi="Times New Roman"/>
+          <w:b/>
+          <w:color w:val="FF0000"/>
+          <w:sz w:val="24"/>
+          <w:szCs w:val="24"/>
+          <w:lang w:eastAsia="ro-RO"/>
+        </w:rPr>
+        <w:t>}}</w:t>
       </w:r>
       <w:r>
         <w:rPr>
@@ -2886,7 +3016,31 @@
           <w:szCs w:val="24"/>
           <w:lang w:eastAsia="ro-RO"/>
         </w:rPr>
-        <w:t>{{loc_nastere}}</w:t>
+        <w:t>{{</w:t>
+      </w:r>
+      <w:proofErr w:type="spellStart"/>
+      <w:r>
+        <w:rPr>
+          <w:rFonts w:ascii="Times New Roman" w:eastAsia="Calibri" w:hAnsi="Times New Roman"/>
+          <w:b/>
+          <w:color w:val="FF0000"/>
+          <w:sz w:val="24"/>
+          <w:szCs w:val="24"/>
+          <w:lang w:eastAsia="ro-RO"/>
+        </w:rPr>
+        <w:t>loc_nastere</w:t>
+      </w:r>
+      <w:proofErr w:type="spellEnd"/>
+      <w:r>
+        <w:rPr>
+          <w:rFonts w:ascii="Times New Roman" w:eastAsia="Calibri" w:hAnsi="Times New Roman"/>
+          <w:b/>
+          <w:color w:val="FF0000"/>
+          <w:sz w:val="24"/>
+          <w:szCs w:val="24"/>
+          <w:lang w:eastAsia="ro-RO"/>
+        </w:rPr>
+        <w:t>}}</w:t>
       </w:r>
       <w:r>
         <w:rPr>
@@ -2906,7 +3060,31 @@
           <w:szCs w:val="24"/>
           <w:lang w:eastAsia="ro-RO"/>
         </w:rPr>
-        <w:t>{{judet_nastere}}</w:t>
+        <w:t>{{</w:t>
+      </w:r>
+      <w:proofErr w:type="spellStart"/>
+      <w:r>
+        <w:rPr>
+          <w:rFonts w:ascii="Times New Roman" w:eastAsia="Calibri" w:hAnsi="Times New Roman"/>
+          <w:b/>
+          <w:color w:val="FF0000"/>
+          <w:sz w:val="24"/>
+          <w:szCs w:val="24"/>
+          <w:lang w:eastAsia="ro-RO"/>
+        </w:rPr>
+        <w:t>judet_nastere</w:t>
+      </w:r>
+      <w:proofErr w:type="spellEnd"/>
+      <w:r>
+        <w:rPr>
+          <w:rFonts w:ascii="Times New Roman" w:eastAsia="Calibri" w:hAnsi="Times New Roman"/>
+          <w:b/>
+          <w:color w:val="FF0000"/>
+          <w:sz w:val="24"/>
+          <w:szCs w:val="24"/>
+          <w:lang w:eastAsia="ro-RO"/>
+        </w:rPr>
+        <w:t>}}</w:t>
       </w:r>
       <w:r>
         <w:rPr>
@@ -2926,7 +3104,33 @@
           <w:szCs w:val="24"/>
           <w:lang w:eastAsia="ro-RO"/>
         </w:rPr>
-        <w:t>{{localitate}}</w:t>
+        <w:t>{{</w:t>
+      </w:r>
+      <w:proofErr w:type="spellStart"/>
+      <w:proofErr w:type="gramStart"/>
+      <w:r>
+        <w:rPr>
+          <w:rFonts w:ascii="Times New Roman" w:eastAsia="Calibri" w:hAnsi="Times New Roman"/>
+          <w:b/>
+          <w:color w:val="FF0000"/>
+          <w:sz w:val="24"/>
+          <w:szCs w:val="24"/>
+          <w:lang w:eastAsia="ro-RO"/>
+        </w:rPr>
+        <w:t>localitate</w:t>
+      </w:r>
+      <w:proofErr w:type="spellEnd"/>
+      <w:proofErr w:type="gramEnd"/>
+      <w:r>
+        <w:rPr>
+          <w:rFonts w:ascii="Times New Roman" w:eastAsia="Calibri" w:hAnsi="Times New Roman"/>
+          <w:b/>
+          <w:color w:val="FF0000"/>
+          <w:sz w:val="24"/>
+          <w:szCs w:val="24"/>
+          <w:lang w:eastAsia="ro-RO"/>
+        </w:rPr>
+        <w:t>}}</w:t>
       </w:r>
       <w:r>
         <w:rPr>
@@ -2955,7 +3159,31 @@
           <w:szCs w:val="24"/>
           <w:lang w:eastAsia="ro-RO"/>
         </w:rPr>
-        <w:t>{{strada}}</w:t>
+        <w:t>{{</w:t>
+      </w:r>
+      <w:proofErr w:type="spellStart"/>
+      <w:r>
+        <w:rPr>
+          <w:rFonts w:ascii="Times New Roman" w:eastAsia="Calibri" w:hAnsi="Times New Roman"/>
+          <w:b/>
+          <w:color w:val="FF0000"/>
+          <w:sz w:val="24"/>
+          <w:szCs w:val="24"/>
+          <w:lang w:eastAsia="ro-RO"/>
+        </w:rPr>
+        <w:t>strada</w:t>
+      </w:r>
+      <w:proofErr w:type="spellEnd"/>
+      <w:r>
+        <w:rPr>
+          <w:rFonts w:ascii="Times New Roman" w:eastAsia="Calibri" w:hAnsi="Times New Roman"/>
+          <w:b/>
+          <w:color w:val="FF0000"/>
+          <w:sz w:val="24"/>
+          <w:szCs w:val="24"/>
+          <w:lang w:eastAsia="ro-RO"/>
+        </w:rPr>
+        <w:t>}}</w:t>
       </w:r>
       <w:r>
         <w:rPr>
@@ -2975,7 +3203,33 @@
           <w:szCs w:val="24"/>
           <w:lang w:eastAsia="ro-RO"/>
         </w:rPr>
-        <w:t>{{numar}}</w:t>
+        <w:t>{{</w:t>
+      </w:r>
+      <w:proofErr w:type="spellStart"/>
+      <w:proofErr w:type="gramStart"/>
+      <w:r>
+        <w:rPr>
+          <w:rFonts w:ascii="Times New Roman" w:eastAsia="Calibri" w:hAnsi="Times New Roman"/>
+          <w:b/>
+          <w:color w:val="FF0000"/>
+          <w:sz w:val="24"/>
+          <w:szCs w:val="24"/>
+          <w:lang w:eastAsia="ro-RO"/>
+        </w:rPr>
+        <w:t>numar</w:t>
+      </w:r>
+      <w:proofErr w:type="spellEnd"/>
+      <w:proofErr w:type="gramEnd"/>
+      <w:r>
+        <w:rPr>
+          <w:rFonts w:ascii="Times New Roman" w:eastAsia="Calibri" w:hAnsi="Times New Roman"/>
+          <w:b/>
+          <w:color w:val="FF0000"/>
+          <w:sz w:val="24"/>
+          <w:szCs w:val="24"/>
+          <w:lang w:eastAsia="ro-RO"/>
+        </w:rPr>
+        <w:t>}}</w:t>
       </w:r>
       <w:r>
         <w:rPr>
@@ -3015,7 +3269,31 @@
           <w:szCs w:val="24"/>
           <w:lang w:eastAsia="ro-RO"/>
         </w:rPr>
-        <w:t>{{scara}}</w:t>
+        <w:t>{{</w:t>
+      </w:r>
+      <w:proofErr w:type="spellStart"/>
+      <w:r>
+        <w:rPr>
+          <w:rFonts w:ascii="Times New Roman" w:eastAsia="Calibri" w:hAnsi="Times New Roman"/>
+          <w:b/>
+          <w:color w:val="FF0000"/>
+          <w:sz w:val="24"/>
+          <w:szCs w:val="24"/>
+          <w:lang w:eastAsia="ro-RO"/>
+        </w:rPr>
+        <w:t>scara</w:t>
+      </w:r>
+      <w:proofErr w:type="spellEnd"/>
+      <w:r>
+        <w:rPr>
+          <w:rFonts w:ascii="Times New Roman" w:eastAsia="Calibri" w:hAnsi="Times New Roman"/>
+          <w:b/>
+          <w:color w:val="FF0000"/>
+          <w:sz w:val="24"/>
+          <w:szCs w:val="24"/>
+          <w:lang w:eastAsia="ro-RO"/>
+        </w:rPr>
+        <w:t>}}</w:t>
       </w:r>
       <w:r>
         <w:rPr>
@@ -3035,7 +3313,31 @@
           <w:szCs w:val="24"/>
           <w:lang w:eastAsia="ro-RO"/>
         </w:rPr>
-        <w:t xml:space="preserve"> {{apartament}}</w:t>
+        <w:t xml:space="preserve"> {{</w:t>
+      </w:r>
+      <w:proofErr w:type="spellStart"/>
+      <w:r>
+        <w:rPr>
+          <w:rFonts w:ascii="Times New Roman" w:eastAsia="Calibri" w:hAnsi="Times New Roman"/>
+          <w:b/>
+          <w:color w:val="FF0000"/>
+          <w:sz w:val="24"/>
+          <w:szCs w:val="24"/>
+          <w:lang w:eastAsia="ro-RO"/>
+        </w:rPr>
+        <w:t>apartament</w:t>
+      </w:r>
+      <w:proofErr w:type="spellEnd"/>
+      <w:r>
+        <w:rPr>
+          <w:rFonts w:ascii="Times New Roman" w:eastAsia="Calibri" w:hAnsi="Times New Roman"/>
+          <w:b/>
+          <w:color w:val="FF0000"/>
+          <w:sz w:val="24"/>
+          <w:szCs w:val="24"/>
+          <w:lang w:eastAsia="ro-RO"/>
+        </w:rPr>
+        <w:t>}}</w:t>
       </w:r>
       <w:r>
         <w:rPr>
@@ -3055,7 +3357,33 @@
           <w:szCs w:val="24"/>
           <w:lang w:eastAsia="ro-RO"/>
         </w:rPr>
-        <w:t>{{judet}}</w:t>
+        <w:t>{{</w:t>
+      </w:r>
+      <w:proofErr w:type="spellStart"/>
+      <w:proofErr w:type="gramStart"/>
+      <w:r>
+        <w:rPr>
+          <w:rFonts w:ascii="Times New Roman" w:eastAsia="Calibri" w:hAnsi="Times New Roman"/>
+          <w:b/>
+          <w:color w:val="FF0000"/>
+          <w:sz w:val="24"/>
+          <w:szCs w:val="24"/>
+          <w:lang w:eastAsia="ro-RO"/>
+        </w:rPr>
+        <w:t>judet</w:t>
+      </w:r>
+      <w:proofErr w:type="spellEnd"/>
+      <w:proofErr w:type="gramEnd"/>
+      <w:r>
+        <w:rPr>
+          <w:rFonts w:ascii="Times New Roman" w:eastAsia="Calibri" w:hAnsi="Times New Roman"/>
+          <w:b/>
+          <w:color w:val="FF0000"/>
+          <w:sz w:val="24"/>
+          <w:szCs w:val="24"/>
+          <w:lang w:eastAsia="ro-RO"/>
+        </w:rPr>
+        <w:t>}}</w:t>
       </w:r>
       <w:r>
         <w:rPr>
@@ -3075,7 +3403,31 @@
           <w:szCs w:val="24"/>
           <w:lang w:eastAsia="ro-RO"/>
         </w:rPr>
-        <w:t>{{cnp}}</w:t>
+        <w:t>{{</w:t>
+      </w:r>
+      <w:proofErr w:type="spellStart"/>
+      <w:r>
+        <w:rPr>
+          <w:rFonts w:ascii="Times New Roman" w:eastAsia="Calibri" w:hAnsi="Times New Roman"/>
+          <w:b/>
+          <w:color w:val="FF0000"/>
+          <w:sz w:val="24"/>
+          <w:szCs w:val="24"/>
+          <w:lang w:eastAsia="ro-RO"/>
+        </w:rPr>
+        <w:t>cnp</w:t>
+      </w:r>
+      <w:proofErr w:type="spellEnd"/>
+      <w:r>
+        <w:rPr>
+          <w:rFonts w:ascii="Times New Roman" w:eastAsia="Calibri" w:hAnsi="Times New Roman"/>
+          <w:b/>
+          <w:color w:val="FF0000"/>
+          <w:sz w:val="24"/>
+          <w:szCs w:val="24"/>
+          <w:lang w:eastAsia="ro-RO"/>
+        </w:rPr>
+        <w:t>}}</w:t>
       </w:r>
       <w:r>
         <w:rPr>
@@ -3095,7 +3447,31 @@
           <w:szCs w:val="24"/>
           <w:lang w:eastAsia="ro-RO"/>
         </w:rPr>
-        <w:t>{{stare_civila}}</w:t>
+        <w:t>{{</w:t>
+      </w:r>
+      <w:proofErr w:type="spellStart"/>
+      <w:r>
+        <w:rPr>
+          <w:rFonts w:ascii="Times New Roman" w:eastAsia="Calibri" w:hAnsi="Times New Roman"/>
+          <w:b/>
+          <w:color w:val="FF0000"/>
+          <w:sz w:val="24"/>
+          <w:szCs w:val="24"/>
+          <w:lang w:eastAsia="ro-RO"/>
+        </w:rPr>
+        <w:t>stare_civila</w:t>
+      </w:r>
+      <w:proofErr w:type="spellEnd"/>
+      <w:r>
+        <w:rPr>
+          <w:rFonts w:ascii="Times New Roman" w:eastAsia="Calibri" w:hAnsi="Times New Roman"/>
+          <w:b/>
+          <w:color w:val="FF0000"/>
+          <w:sz w:val="24"/>
+          <w:szCs w:val="24"/>
+          <w:lang w:eastAsia="ro-RO"/>
+        </w:rPr>
+        <w:t>}}</w:t>
       </w:r>
       <w:r>
         <w:rPr>
@@ -3115,7 +3491,31 @@
           <w:szCs w:val="24"/>
           <w:lang w:eastAsia="ro-RO"/>
         </w:rPr>
-        <w:t>{{studii}}</w:t>
+        <w:t>{{</w:t>
+      </w:r>
+      <w:proofErr w:type="spellStart"/>
+      <w:r>
+        <w:rPr>
+          <w:rFonts w:ascii="Times New Roman" w:eastAsia="Calibri" w:hAnsi="Times New Roman"/>
+          <w:b/>
+          <w:color w:val="FF0000"/>
+          <w:sz w:val="24"/>
+          <w:szCs w:val="24"/>
+          <w:lang w:eastAsia="ro-RO"/>
+        </w:rPr>
+        <w:t>studii</w:t>
+      </w:r>
+      <w:proofErr w:type="spellEnd"/>
+      <w:r>
+        <w:rPr>
+          <w:rFonts w:ascii="Times New Roman" w:eastAsia="Calibri" w:hAnsi="Times New Roman"/>
+          <w:b/>
+          <w:color w:val="FF0000"/>
+          <w:sz w:val="24"/>
+          <w:szCs w:val="24"/>
+          <w:lang w:eastAsia="ro-RO"/>
+        </w:rPr>
+        <w:t>}}</w:t>
       </w:r>
       <w:r>
         <w:rPr>
@@ -3135,7 +3535,31 @@
           <w:szCs w:val="24"/>
           <w:lang w:eastAsia="ro-RO"/>
         </w:rPr>
-        <w:t>{{ocupatie}}</w:t>
+        <w:t>{{</w:t>
+      </w:r>
+      <w:proofErr w:type="spellStart"/>
+      <w:r>
+        <w:rPr>
+          <w:rFonts w:ascii="Times New Roman" w:eastAsia="Calibri" w:hAnsi="Times New Roman"/>
+          <w:b/>
+          <w:color w:val="FF0000"/>
+          <w:sz w:val="24"/>
+          <w:szCs w:val="24"/>
+          <w:lang w:eastAsia="ro-RO"/>
+        </w:rPr>
+        <w:t>ocupatie</w:t>
+      </w:r>
+      <w:proofErr w:type="spellEnd"/>
+      <w:r>
+        <w:rPr>
+          <w:rFonts w:ascii="Times New Roman" w:eastAsia="Calibri" w:hAnsi="Times New Roman"/>
+          <w:b/>
+          <w:color w:val="FF0000"/>
+          <w:sz w:val="24"/>
+          <w:szCs w:val="24"/>
+          <w:lang w:eastAsia="ro-RO"/>
+        </w:rPr>
+        <w:t>}}</w:t>
       </w:r>
       <w:r>
         <w:rPr>
@@ -3153,7 +3577,27 @@
           <w:szCs w:val="24"/>
           <w:lang w:eastAsia="ro-RO"/>
         </w:rPr>
-        <w:t xml:space="preserve"> penale/recidivist</w:t>
+        <w:t xml:space="preserve"> </w:t>
+      </w:r>
+      <w:proofErr w:type="spellStart"/>
+      <w:r>
+        <w:rPr>
+          <w:rFonts w:ascii="Times New Roman" w:eastAsia="Calibri" w:hAnsi="Times New Roman"/>
+          <w:sz w:val="24"/>
+          <w:szCs w:val="24"/>
+          <w:lang w:eastAsia="ro-RO"/>
+        </w:rPr>
+        <w:t>penale</w:t>
+      </w:r>
+      <w:proofErr w:type="spellEnd"/>
+      <w:r>
+        <w:rPr>
+          <w:rFonts w:ascii="Times New Roman" w:eastAsia="Calibri" w:hAnsi="Times New Roman"/>
+          <w:sz w:val="24"/>
+          <w:szCs w:val="24"/>
+          <w:lang w:eastAsia="ro-RO"/>
+        </w:rPr>
+        <w:t>/recidivist</w:t>
       </w:r>
       <w:r>
         <w:rPr>
@@ -3205,7 +3649,7 @@
     </w:p>
     <w:p>
       <w:pPr>
-        <w:pStyle w:val="Listparagraf"/>
+        <w:pStyle w:val="ListParagraph"/>
         <w:numPr>
           <w:ilvl w:val="0"/>
           <w:numId w:val="11"/>
@@ -3245,7 +3689,7 @@
     </w:p>
     <w:p>
       <w:pPr>
-        <w:pStyle w:val="Listparagraf"/>
+        <w:pStyle w:val="ListParagraph"/>
         <w:numPr>
           <w:ilvl w:val="0"/>
           <w:numId w:val="7"/>
@@ -3284,7 +3728,7 @@
     </w:p>
     <w:p>
       <w:pPr>
-        <w:pStyle w:val="Listparagraf"/>
+        <w:pStyle w:val="ListParagraph"/>
         <w:numPr>
           <w:ilvl w:val="0"/>
           <w:numId w:val="6"/>
@@ -3313,7 +3757,7 @@
     </w:p>
     <w:p>
       <w:pPr>
-        <w:pStyle w:val="Listparagraf"/>
+        <w:pStyle w:val="ListParagraph"/>
         <w:spacing w:after="0" w:line="360" w:lineRule="auto"/>
         <w:ind w:left="1080" w:right="72"/>
         <w:jc w:val="both"/>
@@ -3324,6 +3768,7 @@
           <w:szCs w:val="24"/>
         </w:rPr>
       </w:pPr>
+      <w:proofErr w:type="gramStart"/>
       <w:r>
         <w:rPr>
           <w:rFonts w:ascii="Times New Roman" w:hAnsi="Times New Roman"/>
@@ -3344,13 +3789,23 @@
         </w:rPr>
         <w:t xml:space="preserve">, la </w:t>
       </w:r>
+      <w:proofErr w:type="spellStart"/>
       <w:r>
         <w:rPr>
           <w:rFonts w:ascii="Times New Roman" w:hAnsi="Times New Roman"/>
           <w:sz w:val="24"/>
           <w:szCs w:val="24"/>
         </w:rPr>
-        <w:t xml:space="preserve">adresa </w:t>
+        <w:t>adresa</w:t>
+      </w:r>
+      <w:proofErr w:type="spellEnd"/>
+      <w:r>
+        <w:rPr>
+          <w:rFonts w:ascii="Times New Roman" w:hAnsi="Times New Roman"/>
+          <w:sz w:val="24"/>
+          <w:szCs w:val="24"/>
+        </w:rPr>
+        <w:t xml:space="preserve"> </w:t>
       </w:r>
       <w:r>
         <w:rPr>
@@ -3370,27 +3825,87 @@
           <w:szCs w:val="24"/>
           <w:lang w:eastAsia="ro-RO"/>
         </w:rPr>
-        <w:t>{{strada}}</w:t>
-      </w:r>
-      <w:r>
-        <w:rPr>
-          <w:rFonts w:ascii="Times New Roman" w:eastAsia="Calibri" w:hAnsi="Times New Roman"/>
-          <w:sz w:val="24"/>
-          <w:szCs w:val="24"/>
-          <w:lang w:val="ro-RO" w:eastAsia="ro-RO"/>
-        </w:rPr>
-        <w:t xml:space="preserve">, nr. </w:t>
-      </w:r>
-      <w:r>
-        <w:rPr>
-          <w:rFonts w:ascii="Times New Roman" w:eastAsia="Calibri" w:hAnsi="Times New Roman"/>
-          <w:b/>
-          <w:color w:val="FF0000"/>
-          <w:sz w:val="24"/>
-          <w:szCs w:val="24"/>
-          <w:lang w:eastAsia="ro-RO"/>
-        </w:rPr>
-        <w:t>{{numar}}</w:t>
+        <w:t>{{</w:t>
+      </w:r>
+      <w:proofErr w:type="spellStart"/>
+      <w:r>
+        <w:rPr>
+          <w:rFonts w:ascii="Times New Roman" w:eastAsia="Calibri" w:hAnsi="Times New Roman"/>
+          <w:b/>
+          <w:color w:val="FF0000"/>
+          <w:sz w:val="24"/>
+          <w:szCs w:val="24"/>
+          <w:lang w:eastAsia="ro-RO"/>
+        </w:rPr>
+        <w:t>strada</w:t>
+      </w:r>
+      <w:proofErr w:type="spellEnd"/>
+      <w:r>
+        <w:rPr>
+          <w:rFonts w:ascii="Times New Roman" w:eastAsia="Calibri" w:hAnsi="Times New Roman"/>
+          <w:b/>
+          <w:color w:val="FF0000"/>
+          <w:sz w:val="24"/>
+          <w:szCs w:val="24"/>
+          <w:lang w:eastAsia="ro-RO"/>
+        </w:rPr>
+        <w:t>}}</w:t>
+      </w:r>
+      <w:r>
+        <w:rPr>
+          <w:rFonts w:ascii="Times New Roman" w:eastAsia="Calibri" w:hAnsi="Times New Roman"/>
+          <w:sz w:val="24"/>
+          <w:szCs w:val="24"/>
+          <w:lang w:val="ro-RO" w:eastAsia="ro-RO"/>
+        </w:rPr>
+        <w:t>, nr.</w:t>
+      </w:r>
+      <w:proofErr w:type="gramEnd"/>
+      <w:r>
+        <w:rPr>
+          <w:rFonts w:ascii="Times New Roman" w:eastAsia="Calibri" w:hAnsi="Times New Roman"/>
+          <w:sz w:val="24"/>
+          <w:szCs w:val="24"/>
+          <w:lang w:val="ro-RO" w:eastAsia="ro-RO"/>
+        </w:rPr>
+        <w:t xml:space="preserve"> </w:t>
+      </w:r>
+      <w:r>
+        <w:rPr>
+          <w:rFonts w:ascii="Times New Roman" w:eastAsia="Calibri" w:hAnsi="Times New Roman"/>
+          <w:b/>
+          <w:color w:val="FF0000"/>
+          <w:sz w:val="24"/>
+          <w:szCs w:val="24"/>
+          <w:lang w:eastAsia="ro-RO"/>
+        </w:rPr>
+        <w:t>{{</w:t>
+      </w:r>
+      <w:proofErr w:type="spellStart"/>
+      <w:proofErr w:type="gramStart"/>
+      <w:r>
+        <w:rPr>
+          <w:rFonts w:ascii="Times New Roman" w:eastAsia="Calibri" w:hAnsi="Times New Roman"/>
+          <w:b/>
+          <w:color w:val="FF0000"/>
+          <w:sz w:val="24"/>
+          <w:szCs w:val="24"/>
+          <w:lang w:eastAsia="ro-RO"/>
+        </w:rPr>
+        <w:t>numar</w:t>
+      </w:r>
+      <w:proofErr w:type="spellEnd"/>
+      <w:proofErr w:type="gramEnd"/>
+      <w:r>
+        <w:rPr>
+          <w:rFonts w:ascii="Times New Roman" w:eastAsia="Calibri" w:hAnsi="Times New Roman"/>
+          <w:b/>
+          <w:color w:val="FF0000"/>
+          <w:sz w:val="24"/>
+          <w:szCs w:val="24"/>
+          <w:lang w:eastAsia="ro-RO"/>
+        </w:rPr>
+        <w:t>}}</w:t>
       </w:r>
       <w:r>
         <w:rPr>
@@ -3430,7 +3945,31 @@
           <w:szCs w:val="24"/>
           <w:lang w:eastAsia="ro-RO"/>
         </w:rPr>
-        <w:t>{{scara}}</w:t>
+        <w:t>{{</w:t>
+      </w:r>
+      <w:proofErr w:type="spellStart"/>
+      <w:r>
+        <w:rPr>
+          <w:rFonts w:ascii="Times New Roman" w:eastAsia="Calibri" w:hAnsi="Times New Roman"/>
+          <w:b/>
+          <w:color w:val="FF0000"/>
+          <w:sz w:val="24"/>
+          <w:szCs w:val="24"/>
+          <w:lang w:eastAsia="ro-RO"/>
+        </w:rPr>
+        <w:t>scara</w:t>
+      </w:r>
+      <w:proofErr w:type="spellEnd"/>
+      <w:r>
+        <w:rPr>
+          <w:rFonts w:ascii="Times New Roman" w:eastAsia="Calibri" w:hAnsi="Times New Roman"/>
+          <w:b/>
+          <w:color w:val="FF0000"/>
+          <w:sz w:val="24"/>
+          <w:szCs w:val="24"/>
+          <w:lang w:eastAsia="ro-RO"/>
+        </w:rPr>
+        <w:t>}}</w:t>
       </w:r>
       <w:r>
         <w:rPr>
@@ -3450,7 +3989,31 @@
           <w:szCs w:val="24"/>
           <w:lang w:eastAsia="ro-RO"/>
         </w:rPr>
-        <w:t xml:space="preserve"> {{apartament}}</w:t>
+        <w:t xml:space="preserve"> {{</w:t>
+      </w:r>
+      <w:proofErr w:type="spellStart"/>
+      <w:r>
+        <w:rPr>
+          <w:rFonts w:ascii="Times New Roman" w:eastAsia="Calibri" w:hAnsi="Times New Roman"/>
+          <w:b/>
+          <w:color w:val="FF0000"/>
+          <w:sz w:val="24"/>
+          <w:szCs w:val="24"/>
+          <w:lang w:eastAsia="ro-RO"/>
+        </w:rPr>
+        <w:t>apartament</w:t>
+      </w:r>
+      <w:proofErr w:type="spellEnd"/>
+      <w:r>
+        <w:rPr>
+          <w:rFonts w:ascii="Times New Roman" w:eastAsia="Calibri" w:hAnsi="Times New Roman"/>
+          <w:b/>
+          <w:color w:val="FF0000"/>
+          <w:sz w:val="24"/>
+          <w:szCs w:val="24"/>
+          <w:lang w:eastAsia="ro-RO"/>
+        </w:rPr>
+        <w:t>}}</w:t>
       </w:r>
       <w:r>
         <w:rPr>
@@ -3470,7 +4033,33 @@
           <w:szCs w:val="24"/>
           <w:lang w:eastAsia="ro-RO"/>
         </w:rPr>
-        <w:t>{{localitate}}</w:t>
+        <w:t>{{</w:t>
+      </w:r>
+      <w:proofErr w:type="spellStart"/>
+      <w:proofErr w:type="gramStart"/>
+      <w:r>
+        <w:rPr>
+          <w:rFonts w:ascii="Times New Roman" w:eastAsia="Calibri" w:hAnsi="Times New Roman"/>
+          <w:b/>
+          <w:color w:val="FF0000"/>
+          <w:sz w:val="24"/>
+          <w:szCs w:val="24"/>
+          <w:lang w:eastAsia="ro-RO"/>
+        </w:rPr>
+        <w:t>localitate</w:t>
+      </w:r>
+      <w:proofErr w:type="spellEnd"/>
+      <w:proofErr w:type="gramEnd"/>
+      <w:r>
+        <w:rPr>
+          <w:rFonts w:ascii="Times New Roman" w:eastAsia="Calibri" w:hAnsi="Times New Roman"/>
+          <w:b/>
+          <w:color w:val="FF0000"/>
+          <w:sz w:val="24"/>
+          <w:szCs w:val="24"/>
+          <w:lang w:eastAsia="ro-RO"/>
+        </w:rPr>
+        <w:t>}}</w:t>
       </w:r>
       <w:r>
         <w:rPr>
@@ -3490,7 +4079,33 @@
           <w:szCs w:val="24"/>
           <w:lang w:eastAsia="ro-RO"/>
         </w:rPr>
-        <w:t>{{judet}}</w:t>
+        <w:t>{{</w:t>
+      </w:r>
+      <w:proofErr w:type="spellStart"/>
+      <w:proofErr w:type="gramStart"/>
+      <w:r>
+        <w:rPr>
+          <w:rFonts w:ascii="Times New Roman" w:eastAsia="Calibri" w:hAnsi="Times New Roman"/>
+          <w:b/>
+          <w:color w:val="FF0000"/>
+          <w:sz w:val="24"/>
+          <w:szCs w:val="24"/>
+          <w:lang w:eastAsia="ro-RO"/>
+        </w:rPr>
+        <w:t>judet</w:t>
+      </w:r>
+      <w:proofErr w:type="spellEnd"/>
+      <w:proofErr w:type="gramEnd"/>
+      <w:r>
+        <w:rPr>
+          <w:rFonts w:ascii="Times New Roman" w:eastAsia="Calibri" w:hAnsi="Times New Roman"/>
+          <w:b/>
+          <w:color w:val="FF0000"/>
+          <w:sz w:val="24"/>
+          <w:szCs w:val="24"/>
+          <w:lang w:eastAsia="ro-RO"/>
+        </w:rPr>
+        <w:t>}}</w:t>
       </w:r>
       <w:r>
         <w:rPr>
@@ -3504,7 +4119,7 @@
     </w:p>
     <w:p>
       <w:pPr>
-        <w:pStyle w:val="Listparagraf"/>
+        <w:pStyle w:val="ListParagraph"/>
         <w:numPr>
           <w:ilvl w:val="0"/>
           <w:numId w:val="6"/>
@@ -3534,7 +4149,7 @@
     </w:p>
     <w:p>
       <w:pPr>
-        <w:pStyle w:val="Listparagraf"/>
+        <w:pStyle w:val="ListParagraph"/>
         <w:spacing w:after="0" w:line="360" w:lineRule="auto"/>
         <w:ind w:left="1080" w:right="72"/>
         <w:jc w:val="both"/>
@@ -3573,13 +4188,23 @@
         </w:rPr>
         <w:t xml:space="preserve">la </w:t>
       </w:r>
+      <w:proofErr w:type="spellStart"/>
       <w:r>
         <w:rPr>
           <w:rFonts w:ascii="Times New Roman" w:hAnsi="Times New Roman"/>
           <w:sz w:val="24"/>
           <w:szCs w:val="24"/>
         </w:rPr>
-        <w:t xml:space="preserve">adresa </w:t>
+        <w:t>adresa</w:t>
+      </w:r>
+      <w:proofErr w:type="spellEnd"/>
+      <w:r>
+        <w:rPr>
+          <w:rFonts w:ascii="Times New Roman" w:hAnsi="Times New Roman"/>
+          <w:sz w:val="24"/>
+          <w:szCs w:val="24"/>
+        </w:rPr>
+        <w:t xml:space="preserve"> </w:t>
       </w:r>
       <w:r>
         <w:rPr>
@@ -3610,7 +4235,7 @@
     </w:p>
     <w:p>
       <w:pPr>
-        <w:pStyle w:val="Listparagraf"/>
+        <w:pStyle w:val="ListParagraph"/>
         <w:spacing w:after="0" w:line="360" w:lineRule="auto"/>
         <w:ind w:left="1080" w:right="72"/>
         <w:jc w:val="both"/>
@@ -3622,6 +4247,7 @@
           <w:lang w:val="ro-RO" w:eastAsia="ro-RO"/>
         </w:rPr>
       </w:pPr>
+      <w:proofErr w:type="gramStart"/>
       <w:r>
         <w:rPr>
           <w:rFonts w:ascii="Times New Roman" w:eastAsia="Calibri" w:hAnsi="Times New Roman"/>
@@ -3649,22 +4275,42 @@
         </w:rPr>
         <w:t xml:space="preserve">la </w:t>
       </w:r>
+      <w:proofErr w:type="spellStart"/>
       <w:r>
         <w:rPr>
           <w:rFonts w:ascii="Times New Roman" w:hAnsi="Times New Roman"/>
           <w:sz w:val="24"/>
           <w:szCs w:val="24"/>
         </w:rPr>
-        <w:t xml:space="preserve">adresa </w:t>
-      </w:r>
-      <w:r>
-        <w:rPr>
-          <w:rFonts w:ascii="Times New Roman" w:eastAsia="Calibri" w:hAnsi="Times New Roman"/>
-          <w:sz w:val="24"/>
-          <w:szCs w:val="24"/>
-          <w:lang w:val="ro-RO" w:eastAsia="ro-RO"/>
-        </w:rPr>
-        <w:t>str. __________, nr. ____, bl. _____, sc. ____, ap. ___, mun. __________, jud. _____</w:t>
+        <w:t>adresa</w:t>
+      </w:r>
+      <w:proofErr w:type="spellEnd"/>
+      <w:r>
+        <w:rPr>
+          <w:rFonts w:ascii="Times New Roman" w:hAnsi="Times New Roman"/>
+          <w:sz w:val="24"/>
+          <w:szCs w:val="24"/>
+        </w:rPr>
+        <w:t xml:space="preserve"> </w:t>
+      </w:r>
+      <w:r>
+        <w:rPr>
+          <w:rFonts w:ascii="Times New Roman" w:eastAsia="Calibri" w:hAnsi="Times New Roman"/>
+          <w:sz w:val="24"/>
+          <w:szCs w:val="24"/>
+          <w:lang w:val="ro-RO" w:eastAsia="ro-RO"/>
+        </w:rPr>
+        <w:t>str. __________, nr.</w:t>
+      </w:r>
+      <w:proofErr w:type="gramEnd"/>
+      <w:r>
+        <w:rPr>
+          <w:rFonts w:ascii="Times New Roman" w:eastAsia="Calibri" w:hAnsi="Times New Roman"/>
+          <w:sz w:val="24"/>
+          <w:szCs w:val="24"/>
+          <w:lang w:val="ro-RO" w:eastAsia="ro-RO"/>
+        </w:rPr>
+        <w:t xml:space="preserve"> ____, bl. _____, sc. ____, ap. ___, mun. __________, jud. _____</w:t>
       </w:r>
       <w:r>
         <w:rPr>
@@ -3677,7 +4323,7 @@
     </w:p>
     <w:p>
       <w:pPr>
-        <w:pStyle w:val="Listparagraf"/>
+        <w:pStyle w:val="ListParagraph"/>
         <w:numPr>
           <w:ilvl w:val="0"/>
           <w:numId w:val="7"/>
@@ -3815,7 +4461,7 @@
     </w:p>
     <w:p>
       <w:pPr>
-        <w:pStyle w:val="Listparagraf"/>
+        <w:pStyle w:val="ListParagraph"/>
         <w:spacing w:after="0" w:line="360" w:lineRule="auto"/>
         <w:ind w:left="0"/>
         <w:jc w:val="center"/>
@@ -3841,7 +4487,7 @@
     </w:p>
     <w:p>
       <w:pPr>
-        <w:pStyle w:val="Listparagraf"/>
+        <w:pStyle w:val="ListParagraph"/>
         <w:spacing w:after="0" w:line="360" w:lineRule="auto"/>
         <w:ind w:left="0"/>
         <w:jc w:val="center"/>
@@ -3869,7 +4515,7 @@
     </w:p>
     <w:p>
       <w:pPr>
-        <w:pStyle w:val="Listparagraf"/>
+        <w:pStyle w:val="ListParagraph"/>
         <w:spacing w:after="0" w:line="360" w:lineRule="auto"/>
         <w:ind w:left="0"/>
         <w:jc w:val="center"/>
@@ -3885,10 +4531,10 @@
       </w:pPr>
     </w:p>
     <w:sectPr>
-      <w:headerReference w:type="default" r:id="rId7"/>
-      <w:footerReference w:type="default" r:id="rId8"/>
-      <w:headerReference w:type="first" r:id="rId9"/>
-      <w:footerReference w:type="first" r:id="rId10"/>
+      <w:headerReference w:type="default" r:id="rId8"/>
+      <w:footerReference w:type="default" r:id="rId9"/>
+      <w:headerReference w:type="first" r:id="rId10"/>
+      <w:footerReference w:type="first" r:id="rId11"/>
       <w:pgSz w:w="11906" w:h="16838"/>
       <w:pgMar w:top="1417" w:right="991" w:bottom="1417" w:left="1417" w:header="454" w:footer="0" w:gutter="0"/>
       <w:cols w:space="708"/>
@@ -3899,7 +4545,7 @@
 </file>
 
 <file path=word/endnotes.xml><?xml version="1.0" encoding="utf-8"?>
-<w:endnotes xmlns:wpc="http://schemas.microsoft.com/office/word/2010/wordprocessingCanvas" xmlns:mc="http://schemas.openxmlformats.org/markup-compatibility/2006" xmlns:o="urn:schemas-microsoft-com:office:office" xmlns:r="http://schemas.openxmlformats.org/officeDocument/2006/relationships" xmlns:m="http://schemas.openxmlformats.org/officeDocument/2006/math" xmlns:v="urn:schemas-microsoft-com:vml" xmlns:wp14="http://schemas.microsoft.com/office/word/2010/wordprocessingDrawing" xmlns:wp="http://schemas.openxmlformats.org/drawingml/2006/wordprocessingDrawing" xmlns:w10="urn:schemas-microsoft-com:office:word" xmlns:w="http://schemas.openxmlformats.org/wordprocessingml/2006/main" xmlns:w14="http://schemas.microsoft.com/office/word/2010/wordml" xmlns:w15="http://schemas.microsoft.com/office/word/2012/wordml" xmlns:wpg="http://schemas.microsoft.com/office/word/2010/wordprocessingGroup" xmlns:wpi="http://schemas.microsoft.com/office/word/2010/wordprocessingInk" xmlns:wne="http://schemas.microsoft.com/office/word/2006/wordml" xmlns:wps="http://schemas.microsoft.com/office/word/2010/wordprocessingShape" mc:Ignorable="w14 w15 wp14">
+<w:endnotes xmlns:wpc="http://schemas.microsoft.com/office/word/2010/wordprocessingCanvas" xmlns:mc="http://schemas.openxmlformats.org/markup-compatibility/2006" xmlns:o="urn:schemas-microsoft-com:office:office" xmlns:r="http://schemas.openxmlformats.org/officeDocument/2006/relationships" xmlns:m="http://schemas.openxmlformats.org/officeDocument/2006/math" xmlns:v="urn:schemas-microsoft-com:vml" xmlns:wp14="http://schemas.microsoft.com/office/word/2010/wordprocessingDrawing" xmlns:wp="http://schemas.openxmlformats.org/drawingml/2006/wordprocessingDrawing" xmlns:w10="urn:schemas-microsoft-com:office:word" xmlns:w="http://schemas.openxmlformats.org/wordprocessingml/2006/main" xmlns:w14="http://schemas.microsoft.com/office/word/2010/wordml" xmlns:wpg="http://schemas.microsoft.com/office/word/2010/wordprocessingGroup" xmlns:wpi="http://schemas.microsoft.com/office/word/2010/wordprocessingInk" xmlns:wne="http://schemas.microsoft.com/office/word/2006/wordml" xmlns:wps="http://schemas.microsoft.com/office/word/2010/wordprocessingShape" mc:Ignorable="w14 wp14">
   <w:endnote w:type="separator" w:id="-1">
     <w:p>
       <w:r>
@@ -3918,7 +4564,7 @@
 </file>
 
 <file path=word/footer1.xml><?xml version="1.0" encoding="utf-8"?>
-<w:ftr xmlns:wpc="http://schemas.microsoft.com/office/word/2010/wordprocessingCanvas" xmlns:mc="http://schemas.openxmlformats.org/markup-compatibility/2006" xmlns:o="urn:schemas-microsoft-com:office:office" xmlns:r="http://schemas.openxmlformats.org/officeDocument/2006/relationships" xmlns:m="http://schemas.openxmlformats.org/officeDocument/2006/math" xmlns:v="urn:schemas-microsoft-com:vml" xmlns:wp14="http://schemas.microsoft.com/office/word/2010/wordprocessingDrawing" xmlns:wp="http://schemas.openxmlformats.org/drawingml/2006/wordprocessingDrawing" xmlns:w10="urn:schemas-microsoft-com:office:word" xmlns:w="http://schemas.openxmlformats.org/wordprocessingml/2006/main" xmlns:w14="http://schemas.microsoft.com/office/word/2010/wordml" xmlns:w15="http://schemas.microsoft.com/office/word/2012/wordml" xmlns:wpg="http://schemas.microsoft.com/office/word/2010/wordprocessingGroup" xmlns:wpi="http://schemas.microsoft.com/office/word/2010/wordprocessingInk" xmlns:wne="http://schemas.microsoft.com/office/word/2006/wordml" xmlns:wps="http://schemas.microsoft.com/office/word/2010/wordprocessingShape" mc:Ignorable="w14 w15 wp14">
+<w:ftr xmlns:wpc="http://schemas.microsoft.com/office/word/2010/wordprocessingCanvas" xmlns:mc="http://schemas.openxmlformats.org/markup-compatibility/2006" xmlns:o="urn:schemas-microsoft-com:office:office" xmlns:r="http://schemas.openxmlformats.org/officeDocument/2006/relationships" xmlns:m="http://schemas.openxmlformats.org/officeDocument/2006/math" xmlns:v="urn:schemas-microsoft-com:vml" xmlns:wp14="http://schemas.microsoft.com/office/word/2010/wordprocessingDrawing" xmlns:wp="http://schemas.openxmlformats.org/drawingml/2006/wordprocessingDrawing" xmlns:w10="urn:schemas-microsoft-com:office:word" xmlns:w="http://schemas.openxmlformats.org/wordprocessingml/2006/main" xmlns:w14="http://schemas.microsoft.com/office/word/2010/wordml" xmlns:wpg="http://schemas.microsoft.com/office/word/2010/wordprocessingGroup" xmlns:wpi="http://schemas.microsoft.com/office/word/2010/wordprocessingInk" xmlns:wne="http://schemas.microsoft.com/office/word/2006/wordml" xmlns:wps="http://schemas.microsoft.com/office/word/2010/wordprocessingShape" mc:Ignorable="w14 wp14">
   <w:sdt>
     <w:sdtPr>
       <w:id w:val="2010015812"/>
@@ -3938,7 +4584,7 @@
     <w:sdtContent>
       <w:p>
         <w:pPr>
-          <w:pStyle w:val="Subsol"/>
+          <w:pStyle w:val="Footer"/>
           <w:jc w:val="center"/>
         </w:pPr>
         <w:r>
@@ -3999,7 +4645,7 @@
                 </wp:anchor>
               </w:drawing>
             </mc:Choice>
-            <mc:Fallback>
+            <mc:Fallback xmlns:w15="http://schemas.microsoft.com/office/word/2012/wordml">
               <w:pict>
                 <v:line w14:anchorId="421B569A" id="Straight Connector 5" o:spid="_x0000_s1026" style="position:absolute;z-index:251776000;visibility:visible;mso-wrap-style:square;mso-width-percent:0;mso-height-percent:0;mso-wrap-distance-left:9pt;mso-wrap-distance-top:0;mso-wrap-distance-right:9pt;mso-wrap-distance-bottom:0;mso-position-horizontal:absolute;mso-position-horizontal-relative:text;mso-position-vertical:absolute;mso-position-vertical-relative:text;mso-width-percent:0;mso-height-percent:0;mso-width-relative:margin;mso-height-relative:margin" from="-8.25pt,6pt" to="487.5pt,6pt" o:gfxdata="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" strokecolor="#4472c4" strokeweight="1.5pt">
                   <v:stroke joinstyle="miter"/>
@@ -4502,6 +5148,8 @@
                 </w:rPr>
                 <w:t xml:space="preserve">       </w:t>
               </w:r>
+              <w:proofErr w:type="spellStart"/>
+              <w:proofErr w:type="gramStart"/>
               <w:r>
                 <w:rPr>
                   <w:rFonts w:ascii="Palatino Linotype" w:hAnsi="Palatino Linotype"/>
@@ -4509,7 +5157,78 @@
                   <w:sz w:val="16"/>
                   <w:lang w:val="es-ES"/>
                 </w:rPr>
-                <w:t>str. Eugeniu de Savoya, nr. 2</w:t>
+                <w:t>str</w:t>
+              </w:r>
+              <w:proofErr w:type="spellEnd"/>
+              <w:proofErr w:type="gramEnd"/>
+              <w:r>
+                <w:rPr>
+                  <w:rFonts w:ascii="Palatino Linotype" w:hAnsi="Palatino Linotype"/>
+                  <w:color w:val="2E74B5" w:themeColor="accent5" w:themeShade="BF"/>
+                  <w:sz w:val="16"/>
+                  <w:lang w:val="es-ES"/>
+                </w:rPr>
+                <w:t xml:space="preserve">. </w:t>
+              </w:r>
+              <w:proofErr w:type="spellStart"/>
+              <w:r>
+                <w:rPr>
+                  <w:rFonts w:ascii="Palatino Linotype" w:hAnsi="Palatino Linotype"/>
+                  <w:color w:val="2E74B5" w:themeColor="accent5" w:themeShade="BF"/>
+                  <w:sz w:val="16"/>
+                  <w:lang w:val="es-ES"/>
+                </w:rPr>
+                <w:t>Eugeniu</w:t>
+              </w:r>
+              <w:proofErr w:type="spellEnd"/>
+              <w:r>
+                <w:rPr>
+                  <w:rFonts w:ascii="Palatino Linotype" w:hAnsi="Palatino Linotype"/>
+                  <w:color w:val="2E74B5" w:themeColor="accent5" w:themeShade="BF"/>
+                  <w:sz w:val="16"/>
+                  <w:lang w:val="es-ES"/>
+                </w:rPr>
+                <w:t xml:space="preserve"> de </w:t>
+              </w:r>
+              <w:proofErr w:type="spellStart"/>
+              <w:r>
+                <w:rPr>
+                  <w:rFonts w:ascii="Palatino Linotype" w:hAnsi="Palatino Linotype"/>
+                  <w:color w:val="2E74B5" w:themeColor="accent5" w:themeShade="BF"/>
+                  <w:sz w:val="16"/>
+                  <w:lang w:val="es-ES"/>
+                </w:rPr>
+                <w:t>Savoya</w:t>
+              </w:r>
+              <w:proofErr w:type="spellEnd"/>
+              <w:r>
+                <w:rPr>
+                  <w:rFonts w:ascii="Palatino Linotype" w:hAnsi="Palatino Linotype"/>
+                  <w:color w:val="2E74B5" w:themeColor="accent5" w:themeShade="BF"/>
+                  <w:sz w:val="16"/>
+                  <w:lang w:val="es-ES"/>
+                </w:rPr>
+                <w:t xml:space="preserve">, </w:t>
+              </w:r>
+              <w:proofErr w:type="spellStart"/>
+              <w:r>
+                <w:rPr>
+                  <w:rFonts w:ascii="Palatino Linotype" w:hAnsi="Palatino Linotype"/>
+                  <w:color w:val="2E74B5" w:themeColor="accent5" w:themeShade="BF"/>
+                  <w:sz w:val="16"/>
+                  <w:lang w:val="es-ES"/>
+                </w:rPr>
+                <w:t>nr</w:t>
+              </w:r>
+              <w:proofErr w:type="spellEnd"/>
+              <w:r>
+                <w:rPr>
+                  <w:rFonts w:ascii="Palatino Linotype" w:hAnsi="Palatino Linotype"/>
+                  <w:color w:val="2E74B5" w:themeColor="accent5" w:themeShade="BF"/>
+                  <w:sz w:val="16"/>
+                  <w:lang w:val="es-ES"/>
+                </w:rPr>
+                <w:t>. 2</w:t>
               </w:r>
               <w:r>
                 <w:rPr>
@@ -4542,6 +5261,7 @@
                 </w:rPr>
                 <w:t xml:space="preserve">         </w:t>
               </w:r>
+              <w:proofErr w:type="spellStart"/>
               <w:r>
                 <w:rPr>
                   <w:rFonts w:ascii="Palatino Linotype" w:hAnsi="Palatino Linotype"/>
@@ -4549,15 +5269,56 @@
                   <w:sz w:val="16"/>
                   <w:lang w:val="es-ES"/>
                 </w:rPr>
-                <w:t>Timișoara, Timiș, România</w:t>
+                <w:t>Timișoara</w:t>
               </w:r>
+              <w:proofErr w:type="spellEnd"/>
+              <w:r>
+                <w:rPr>
+                  <w:rFonts w:ascii="Palatino Linotype" w:hAnsi="Palatino Linotype"/>
+                  <w:color w:val="2E74B5" w:themeColor="accent5" w:themeShade="BF"/>
+                  <w:sz w:val="16"/>
+                  <w:lang w:val="es-ES"/>
+                </w:rPr>
+                <w:t xml:space="preserve">, </w:t>
+              </w:r>
+              <w:proofErr w:type="spellStart"/>
+              <w:r>
+                <w:rPr>
+                  <w:rFonts w:ascii="Palatino Linotype" w:hAnsi="Palatino Linotype"/>
+                  <w:color w:val="2E74B5" w:themeColor="accent5" w:themeShade="BF"/>
+                  <w:sz w:val="16"/>
+                  <w:lang w:val="es-ES"/>
+                </w:rPr>
+                <w:t>Timiș</w:t>
+              </w:r>
+              <w:proofErr w:type="spellEnd"/>
+              <w:r>
+                <w:rPr>
+                  <w:rFonts w:ascii="Palatino Linotype" w:hAnsi="Palatino Linotype"/>
+                  <w:color w:val="2E74B5" w:themeColor="accent5" w:themeShade="BF"/>
+                  <w:sz w:val="16"/>
+                  <w:lang w:val="es-ES"/>
+                </w:rPr>
+                <w:t xml:space="preserve">, </w:t>
+              </w:r>
+              <w:proofErr w:type="spellStart"/>
+              <w:r>
+                <w:rPr>
+                  <w:rFonts w:ascii="Palatino Linotype" w:hAnsi="Palatino Linotype"/>
+                  <w:color w:val="2E74B5" w:themeColor="accent5" w:themeShade="BF"/>
+                  <w:sz w:val="16"/>
+                  <w:lang w:val="es-ES"/>
+                </w:rPr>
+                <w:t>România</w:t>
+              </w:r>
+              <w:proofErr w:type="spellEnd"/>
             </w:p>
           </w:tc>
         </w:tr>
       </w:tbl>
       <w:p>
         <w:pPr>
-          <w:pStyle w:val="Subsol"/>
+          <w:pStyle w:val="Footer"/>
           <w:jc w:val="center"/>
           <w:rPr>
             <w:rFonts w:ascii="Palatino Linotype" w:hAnsi="Palatino Linotype"/>
@@ -4596,7 +5357,7 @@
             <w:sz w:val="20"/>
             <w:szCs w:val="20"/>
           </w:rPr>
-          <w:t>1</w:t>
+          <w:t>4</w:t>
         </w:r>
         <w:r>
           <w:rPr>
@@ -4612,14 +5373,14 @@
   </w:sdt>
   <w:p>
     <w:pPr>
-      <w:pStyle w:val="Subsol"/>
+      <w:pStyle w:val="Footer"/>
     </w:pPr>
   </w:p>
 </w:ftr>
 </file>
 
 <file path=word/footer2.xml><?xml version="1.0" encoding="utf-8"?>
-<w:ftr xmlns:wpc="http://schemas.microsoft.com/office/word/2010/wordprocessingCanvas" xmlns:mc="http://schemas.openxmlformats.org/markup-compatibility/2006" xmlns:o="urn:schemas-microsoft-com:office:office" xmlns:r="http://schemas.openxmlformats.org/officeDocument/2006/relationships" xmlns:m="http://schemas.openxmlformats.org/officeDocument/2006/math" xmlns:v="urn:schemas-microsoft-com:vml" xmlns:wp14="http://schemas.microsoft.com/office/word/2010/wordprocessingDrawing" xmlns:wp="http://schemas.openxmlformats.org/drawingml/2006/wordprocessingDrawing" xmlns:w10="urn:schemas-microsoft-com:office:word" xmlns:w="http://schemas.openxmlformats.org/wordprocessingml/2006/main" xmlns:w14="http://schemas.microsoft.com/office/word/2010/wordml" xmlns:w15="http://schemas.microsoft.com/office/word/2012/wordml" xmlns:wpg="http://schemas.microsoft.com/office/word/2010/wordprocessingGroup" xmlns:wpi="http://schemas.microsoft.com/office/word/2010/wordprocessingInk" xmlns:wne="http://schemas.microsoft.com/office/word/2006/wordml" xmlns:wps="http://schemas.microsoft.com/office/word/2010/wordprocessingShape" mc:Ignorable="w14 w15 wp14">
+<w:ftr xmlns:wpc="http://schemas.microsoft.com/office/word/2010/wordprocessingCanvas" xmlns:mc="http://schemas.openxmlformats.org/markup-compatibility/2006" xmlns:o="urn:schemas-microsoft-com:office:office" xmlns:r="http://schemas.openxmlformats.org/officeDocument/2006/relationships" xmlns:m="http://schemas.openxmlformats.org/officeDocument/2006/math" xmlns:v="urn:schemas-microsoft-com:vml" xmlns:wp14="http://schemas.microsoft.com/office/word/2010/wordprocessingDrawing" xmlns:wp="http://schemas.openxmlformats.org/drawingml/2006/wordprocessingDrawing" xmlns:w10="urn:schemas-microsoft-com:office:word" xmlns:w="http://schemas.openxmlformats.org/wordprocessingml/2006/main" xmlns:w14="http://schemas.microsoft.com/office/word/2010/wordml" xmlns:wpg="http://schemas.microsoft.com/office/word/2010/wordprocessingGroup" xmlns:wpi="http://schemas.microsoft.com/office/word/2010/wordprocessingInk" xmlns:wne="http://schemas.microsoft.com/office/word/2006/wordml" xmlns:wps="http://schemas.microsoft.com/office/word/2010/wordprocessingShape" mc:Ignorable="w14 wp14">
   <w:p>
     <w:r>
       <w:rPr>
@@ -4686,7 +5447,7 @@
             </wp:anchor>
           </w:drawing>
         </mc:Choice>
-        <mc:Fallback>
+        <mc:Fallback xmlns:w15="http://schemas.microsoft.com/office/word/2012/wordml">
           <w:pict>
             <v:line w14:anchorId="620C2FBF" id="Straight Connector 5" o:spid="_x0000_s1026" style="position:absolute;z-index:251764736;visibility:visible;mso-wrap-style:square;mso-width-percent:0;mso-height-percent:0;mso-wrap-distance-left:9pt;mso-wrap-distance-top:0;mso-wrap-distance-right:9pt;mso-wrap-distance-bottom:0;mso-position-horizontal:absolute;mso-position-horizontal-relative:text;mso-position-vertical:absolute;mso-position-vertical-relative:text;mso-width-percent:0;mso-height-percent:0;mso-width-relative:margin;mso-height-relative:margin" from="-8.6pt,4.05pt" to="487.15pt,4.05pt" o:gfxdata="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" strokecolor="#4472c4 [3204]" strokeweight="1.5pt">
               <v:stroke joinstyle="miter"/>
@@ -5151,6 +5912,8 @@
               </wp:anchor>
             </w:drawing>
           </w:r>
+          <w:proofErr w:type="spellStart"/>
+          <w:proofErr w:type="gramStart"/>
           <w:r>
             <w:rPr>
               <w:rFonts w:ascii="Palatino Linotype" w:hAnsi="Palatino Linotype"/>
@@ -5158,7 +5921,78 @@
               <w:sz w:val="16"/>
               <w:lang w:val="es-ES"/>
             </w:rPr>
-            <w:t>str. Eugeniu de Savoya, nr. 2</w:t>
+            <w:t>str</w:t>
+          </w:r>
+          <w:proofErr w:type="spellEnd"/>
+          <w:proofErr w:type="gramEnd"/>
+          <w:r>
+            <w:rPr>
+              <w:rFonts w:ascii="Palatino Linotype" w:hAnsi="Palatino Linotype"/>
+              <w:color w:val="2E74B5" w:themeColor="accent5" w:themeShade="BF"/>
+              <w:sz w:val="16"/>
+              <w:lang w:val="es-ES"/>
+            </w:rPr>
+            <w:t xml:space="preserve">. </w:t>
+          </w:r>
+          <w:proofErr w:type="spellStart"/>
+          <w:r>
+            <w:rPr>
+              <w:rFonts w:ascii="Palatino Linotype" w:hAnsi="Palatino Linotype"/>
+              <w:color w:val="2E74B5" w:themeColor="accent5" w:themeShade="BF"/>
+              <w:sz w:val="16"/>
+              <w:lang w:val="es-ES"/>
+            </w:rPr>
+            <w:t>Eugeniu</w:t>
+          </w:r>
+          <w:proofErr w:type="spellEnd"/>
+          <w:r>
+            <w:rPr>
+              <w:rFonts w:ascii="Palatino Linotype" w:hAnsi="Palatino Linotype"/>
+              <w:color w:val="2E74B5" w:themeColor="accent5" w:themeShade="BF"/>
+              <w:sz w:val="16"/>
+              <w:lang w:val="es-ES"/>
+            </w:rPr>
+            <w:t xml:space="preserve"> de </w:t>
+          </w:r>
+          <w:proofErr w:type="spellStart"/>
+          <w:r>
+            <w:rPr>
+              <w:rFonts w:ascii="Palatino Linotype" w:hAnsi="Palatino Linotype"/>
+              <w:color w:val="2E74B5" w:themeColor="accent5" w:themeShade="BF"/>
+              <w:sz w:val="16"/>
+              <w:lang w:val="es-ES"/>
+            </w:rPr>
+            <w:t>Savoya</w:t>
+          </w:r>
+          <w:proofErr w:type="spellEnd"/>
+          <w:r>
+            <w:rPr>
+              <w:rFonts w:ascii="Palatino Linotype" w:hAnsi="Palatino Linotype"/>
+              <w:color w:val="2E74B5" w:themeColor="accent5" w:themeShade="BF"/>
+              <w:sz w:val="16"/>
+              <w:lang w:val="es-ES"/>
+            </w:rPr>
+            <w:t xml:space="preserve">, </w:t>
+          </w:r>
+          <w:proofErr w:type="spellStart"/>
+          <w:r>
+            <w:rPr>
+              <w:rFonts w:ascii="Palatino Linotype" w:hAnsi="Palatino Linotype"/>
+              <w:color w:val="2E74B5" w:themeColor="accent5" w:themeShade="BF"/>
+              <w:sz w:val="16"/>
+              <w:lang w:val="es-ES"/>
+            </w:rPr>
+            <w:t>nr</w:t>
+          </w:r>
+          <w:proofErr w:type="spellEnd"/>
+          <w:r>
+            <w:rPr>
+              <w:rFonts w:ascii="Palatino Linotype" w:hAnsi="Palatino Linotype"/>
+              <w:color w:val="2E74B5" w:themeColor="accent5" w:themeShade="BF"/>
+              <w:sz w:val="16"/>
+              <w:lang w:val="es-ES"/>
+            </w:rPr>
+            <w:t>. 2</w:t>
           </w:r>
           <w:r>
             <w:rPr>
@@ -5182,6 +6016,7 @@
               <w:lang w:val="es-ES"/>
             </w:rPr>
           </w:pPr>
+          <w:proofErr w:type="spellStart"/>
           <w:r>
             <w:rPr>
               <w:rFonts w:ascii="Palatino Linotype" w:hAnsi="Palatino Linotype"/>
@@ -5189,8 +6024,49 @@
               <w:sz w:val="16"/>
               <w:lang w:val="es-ES"/>
             </w:rPr>
-            <w:t>Timișoara, Timiș, România</w:t>
+            <w:t>Timișoara</w:t>
           </w:r>
+          <w:proofErr w:type="spellEnd"/>
+          <w:r>
+            <w:rPr>
+              <w:rFonts w:ascii="Palatino Linotype" w:hAnsi="Palatino Linotype"/>
+              <w:color w:val="2E74B5" w:themeColor="accent5" w:themeShade="BF"/>
+              <w:sz w:val="16"/>
+              <w:lang w:val="es-ES"/>
+            </w:rPr>
+            <w:t xml:space="preserve">, </w:t>
+          </w:r>
+          <w:proofErr w:type="spellStart"/>
+          <w:r>
+            <w:rPr>
+              <w:rFonts w:ascii="Palatino Linotype" w:hAnsi="Palatino Linotype"/>
+              <w:color w:val="2E74B5" w:themeColor="accent5" w:themeShade="BF"/>
+              <w:sz w:val="16"/>
+              <w:lang w:val="es-ES"/>
+            </w:rPr>
+            <w:t>Timiș</w:t>
+          </w:r>
+          <w:proofErr w:type="spellEnd"/>
+          <w:r>
+            <w:rPr>
+              <w:rFonts w:ascii="Palatino Linotype" w:hAnsi="Palatino Linotype"/>
+              <w:color w:val="2E74B5" w:themeColor="accent5" w:themeShade="BF"/>
+              <w:sz w:val="16"/>
+              <w:lang w:val="es-ES"/>
+            </w:rPr>
+            <w:t xml:space="preserve">, </w:t>
+          </w:r>
+          <w:proofErr w:type="spellStart"/>
+          <w:r>
+            <w:rPr>
+              <w:rFonts w:ascii="Palatino Linotype" w:hAnsi="Palatino Linotype"/>
+              <w:color w:val="2E74B5" w:themeColor="accent5" w:themeShade="BF"/>
+              <w:sz w:val="16"/>
+              <w:lang w:val="es-ES"/>
+            </w:rPr>
+            <w:t>România</w:t>
+          </w:r>
+          <w:proofErr w:type="spellEnd"/>
         </w:p>
       </w:tc>
     </w:tr>
@@ -5240,7 +6116,7 @@
 </file>
 
 <file path=word/footnotes.xml><?xml version="1.0" encoding="utf-8"?>
-<w:footnotes xmlns:wpc="http://schemas.microsoft.com/office/word/2010/wordprocessingCanvas" xmlns:mc="http://schemas.openxmlformats.org/markup-compatibility/2006" xmlns:o="urn:schemas-microsoft-com:office:office" xmlns:r="http://schemas.openxmlformats.org/officeDocument/2006/relationships" xmlns:m="http://schemas.openxmlformats.org/officeDocument/2006/math" xmlns:v="urn:schemas-microsoft-com:vml" xmlns:wp14="http://schemas.microsoft.com/office/word/2010/wordprocessingDrawing" xmlns:wp="http://schemas.openxmlformats.org/drawingml/2006/wordprocessingDrawing" xmlns:w10="urn:schemas-microsoft-com:office:word" xmlns:w="http://schemas.openxmlformats.org/wordprocessingml/2006/main" xmlns:w14="http://schemas.microsoft.com/office/word/2010/wordml" xmlns:w15="http://schemas.microsoft.com/office/word/2012/wordml" xmlns:wpg="http://schemas.microsoft.com/office/word/2010/wordprocessingGroup" xmlns:wpi="http://schemas.microsoft.com/office/word/2010/wordprocessingInk" xmlns:wne="http://schemas.microsoft.com/office/word/2006/wordml" xmlns:wps="http://schemas.microsoft.com/office/word/2010/wordprocessingShape" mc:Ignorable="w14 w15 wp14">
+<w:footnotes xmlns:wpc="http://schemas.microsoft.com/office/word/2010/wordprocessingCanvas" xmlns:mc="http://schemas.openxmlformats.org/markup-compatibility/2006" xmlns:o="urn:schemas-microsoft-com:office:office" xmlns:r="http://schemas.openxmlformats.org/officeDocument/2006/relationships" xmlns:m="http://schemas.openxmlformats.org/officeDocument/2006/math" xmlns:v="urn:schemas-microsoft-com:vml" xmlns:wp14="http://schemas.microsoft.com/office/word/2010/wordprocessingDrawing" xmlns:wp="http://schemas.openxmlformats.org/drawingml/2006/wordprocessingDrawing" xmlns:w10="urn:schemas-microsoft-com:office:word" xmlns:w="http://schemas.openxmlformats.org/wordprocessingml/2006/main" xmlns:w14="http://schemas.microsoft.com/office/word/2010/wordml" xmlns:wpg="http://schemas.microsoft.com/office/word/2010/wordprocessingGroup" xmlns:wpi="http://schemas.microsoft.com/office/word/2010/wordprocessingInk" xmlns:wne="http://schemas.microsoft.com/office/word/2006/wordml" xmlns:wps="http://schemas.microsoft.com/office/word/2010/wordprocessingShape" mc:Ignorable="w14 wp14">
   <w:footnote w:type="separator" w:id="-1">
     <w:p>
       <w:bookmarkStart w:id="0" w:name="_Hlk131069903"/>
@@ -5261,7 +6137,7 @@
 </file>
 
 <file path=word/header1.xml><?xml version="1.0" encoding="utf-8"?>
-<w:hdr xmlns:wpc="http://schemas.microsoft.com/office/word/2010/wordprocessingCanvas" xmlns:mc="http://schemas.openxmlformats.org/markup-compatibility/2006" xmlns:o="urn:schemas-microsoft-com:office:office" xmlns:r="http://schemas.openxmlformats.org/officeDocument/2006/relationships" xmlns:m="http://schemas.openxmlformats.org/officeDocument/2006/math" xmlns:v="urn:schemas-microsoft-com:vml" xmlns:wp14="http://schemas.microsoft.com/office/word/2010/wordprocessingDrawing" xmlns:wp="http://schemas.openxmlformats.org/drawingml/2006/wordprocessingDrawing" xmlns:w10="urn:schemas-microsoft-com:office:word" xmlns:w="http://schemas.openxmlformats.org/wordprocessingml/2006/main" xmlns:w14="http://schemas.microsoft.com/office/word/2010/wordml" xmlns:w15="http://schemas.microsoft.com/office/word/2012/wordml" xmlns:wpg="http://schemas.microsoft.com/office/word/2010/wordprocessingGroup" xmlns:wpi="http://schemas.microsoft.com/office/word/2010/wordprocessingInk" xmlns:wne="http://schemas.microsoft.com/office/word/2006/wordml" xmlns:wps="http://schemas.microsoft.com/office/word/2010/wordprocessingShape" mc:Ignorable="w14 w15 wp14">
+<w:hdr xmlns:wpc="http://schemas.microsoft.com/office/word/2010/wordprocessingCanvas" xmlns:mc="http://schemas.openxmlformats.org/markup-compatibility/2006" xmlns:o="urn:schemas-microsoft-com:office:office" xmlns:r="http://schemas.openxmlformats.org/officeDocument/2006/relationships" xmlns:m="http://schemas.openxmlformats.org/officeDocument/2006/math" xmlns:v="urn:schemas-microsoft-com:vml" xmlns:wp14="http://schemas.microsoft.com/office/word/2010/wordprocessingDrawing" xmlns:wp="http://schemas.openxmlformats.org/drawingml/2006/wordprocessingDrawing" xmlns:w10="urn:schemas-microsoft-com:office:word" xmlns:w="http://schemas.openxmlformats.org/wordprocessingml/2006/main" xmlns:w14="http://schemas.microsoft.com/office/word/2010/wordml" xmlns:wpg="http://schemas.microsoft.com/office/word/2010/wordprocessingGroup" xmlns:wpi="http://schemas.microsoft.com/office/word/2010/wordprocessingInk" xmlns:wne="http://schemas.microsoft.com/office/word/2006/wordml" xmlns:wps="http://schemas.microsoft.com/office/word/2010/wordprocessingShape" mc:Ignorable="w14 wp14">
   <w:tbl>
     <w:tblPr>
       <w:tblStyle w:val="PlainTable41"/>
@@ -5441,7 +6317,7 @@
                   </wp:anchor>
                 </w:drawing>
               </mc:Choice>
-              <mc:Fallback>
+              <mc:Fallback xmlns:w15="http://schemas.microsoft.com/office/word/2012/wordml">
                 <w:pict>
                   <v:line w14:anchorId="5C295EBF" id="Straight Connector 1" o:spid="_x0000_s1026" style="position:absolute;z-index:251766784;visibility:visible;mso-wrap-style:square;mso-width-percent:0;mso-height-percent:0;mso-wrap-distance-left:9pt;mso-wrap-distance-top:0;mso-wrap-distance-right:9pt;mso-wrap-distance-bottom:0;mso-position-horizontal:absolute;mso-position-horizontal-relative:text;mso-position-vertical:absolute;mso-position-vertical-relative:text;mso-width-percent:0;mso-height-percent:0;mso-width-relative:margin;mso-height-relative:margin" from="17.55pt,26.3pt" to="315.3pt,26.3pt" o:gfxdata="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" strokecolor="#4472c4" strokeweight=".5pt">
                     <v:stroke joinstyle="miter"/>
@@ -5504,6 +6380,7 @@
               <w:lang w:val="es-ES"/>
             </w:rPr>
           </w:pPr>
+          <w:proofErr w:type="spellStart"/>
           <w:r>
             <w:rPr>
               <w:rFonts w:ascii="Palatino Linotype" w:hAnsi="Palatino Linotype" w:cstheme="minorHAnsi"/>
@@ -5512,7 +6389,40 @@
               <w:szCs w:val="22"/>
               <w:lang w:val="es-ES"/>
             </w:rPr>
-            <w:t>Operator date nr.</w:t>
+            <w:t>Operator</w:t>
+          </w:r>
+          <w:proofErr w:type="spellEnd"/>
+          <w:r>
+            <w:rPr>
+              <w:rFonts w:ascii="Palatino Linotype" w:hAnsi="Palatino Linotype" w:cstheme="minorHAnsi"/>
+              <w:color w:val="2E74B5" w:themeColor="accent5" w:themeShade="BF"/>
+              <w:sz w:val="22"/>
+              <w:szCs w:val="22"/>
+              <w:lang w:val="es-ES"/>
+            </w:rPr>
+            <w:t xml:space="preserve"> date </w:t>
+          </w:r>
+          <w:proofErr w:type="spellStart"/>
+          <w:r>
+            <w:rPr>
+              <w:rFonts w:ascii="Palatino Linotype" w:hAnsi="Palatino Linotype" w:cstheme="minorHAnsi"/>
+              <w:color w:val="2E74B5" w:themeColor="accent5" w:themeShade="BF"/>
+              <w:sz w:val="22"/>
+              <w:szCs w:val="22"/>
+              <w:lang w:val="es-ES"/>
+            </w:rPr>
+            <w:t>nr</w:t>
+          </w:r>
+          <w:proofErr w:type="spellEnd"/>
+          <w:r>
+            <w:rPr>
+              <w:rFonts w:ascii="Palatino Linotype" w:hAnsi="Palatino Linotype" w:cstheme="minorHAnsi"/>
+              <w:color w:val="2E74B5" w:themeColor="accent5" w:themeShade="BF"/>
+              <w:sz w:val="22"/>
+              <w:szCs w:val="22"/>
+              <w:lang w:val="es-ES"/>
+            </w:rPr>
+            <w:t>.</w:t>
           </w:r>
           <w:r>
             <w:rPr>
@@ -5530,7 +6440,7 @@
   </w:tbl>
   <w:p>
     <w:pPr>
-      <w:pStyle w:val="Antet"/>
+      <w:pStyle w:val="Header"/>
     </w:pPr>
     <w:r>
       <w:rPr>
@@ -5590,7 +6500,7 @@
             </wp:anchor>
           </w:drawing>
         </mc:Choice>
-        <mc:Fallback>
+        <mc:Fallback xmlns:w15="http://schemas.microsoft.com/office/word/2012/wordml">
           <w:pict>
             <v:line w14:anchorId="0A57E3BA" id="Straight Connector 6" o:spid="_x0000_s1026" style="position:absolute;z-index:251769856;visibility:visible;mso-wrap-style:square;mso-width-percent:0;mso-height-percent:0;mso-wrap-distance-left:9pt;mso-wrap-distance-top:0;mso-wrap-distance-right:9pt;mso-wrap-distance-bottom:0;mso-position-horizontal:absolute;mso-position-horizontal-relative:text;mso-position-vertical:absolute;mso-position-vertical-relative:text;mso-width-percent:0;mso-height-percent:0;mso-width-relative:margin;mso-height-relative:margin" from="-4.85pt,12.45pt" to="481.9pt,12.45pt" o:gfxdata="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" strokecolor="#4472c4" strokeweight="1.5pt">
               <v:stroke joinstyle="miter"/>
@@ -5604,7 +6514,7 @@
 </file>
 
 <file path=word/header2.xml><?xml version="1.0" encoding="utf-8"?>
-<w:hdr xmlns:wpc="http://schemas.microsoft.com/office/word/2010/wordprocessingCanvas" xmlns:mc="http://schemas.openxmlformats.org/markup-compatibility/2006" xmlns:o="urn:schemas-microsoft-com:office:office" xmlns:r="http://schemas.openxmlformats.org/officeDocument/2006/relationships" xmlns:m="http://schemas.openxmlformats.org/officeDocument/2006/math" xmlns:v="urn:schemas-microsoft-com:vml" xmlns:wp14="http://schemas.microsoft.com/office/word/2010/wordprocessingDrawing" xmlns:wp="http://schemas.openxmlformats.org/drawingml/2006/wordprocessingDrawing" xmlns:w10="urn:schemas-microsoft-com:office:word" xmlns:w="http://schemas.openxmlformats.org/wordprocessingml/2006/main" xmlns:w14="http://schemas.microsoft.com/office/word/2010/wordml" xmlns:w15="http://schemas.microsoft.com/office/word/2012/wordml" xmlns:wpg="http://schemas.microsoft.com/office/word/2010/wordprocessingGroup" xmlns:wpi="http://schemas.microsoft.com/office/word/2010/wordprocessingInk" xmlns:wne="http://schemas.microsoft.com/office/word/2006/wordml" xmlns:wps="http://schemas.microsoft.com/office/word/2010/wordprocessingShape" mc:Ignorable="w14 w15 wp14">
+<w:hdr xmlns:wpc="http://schemas.microsoft.com/office/word/2010/wordprocessingCanvas" xmlns:mc="http://schemas.openxmlformats.org/markup-compatibility/2006" xmlns:o="urn:schemas-microsoft-com:office:office" xmlns:r="http://schemas.openxmlformats.org/officeDocument/2006/relationships" xmlns:m="http://schemas.openxmlformats.org/officeDocument/2006/math" xmlns:v="urn:schemas-microsoft-com:vml" xmlns:wp14="http://schemas.microsoft.com/office/word/2010/wordprocessingDrawing" xmlns:wp="http://schemas.openxmlformats.org/drawingml/2006/wordprocessingDrawing" xmlns:w10="urn:schemas-microsoft-com:office:word" xmlns:w="http://schemas.openxmlformats.org/wordprocessingml/2006/main" xmlns:w14="http://schemas.microsoft.com/office/word/2010/wordml" xmlns:wpg="http://schemas.microsoft.com/office/word/2010/wordprocessingGroup" xmlns:wpi="http://schemas.microsoft.com/office/word/2010/wordprocessingInk" xmlns:wne="http://schemas.microsoft.com/office/word/2006/wordml" xmlns:wps="http://schemas.microsoft.com/office/word/2010/wordprocessingShape" mc:Ignorable="w14 wp14">
   <w:tbl>
     <w:tblPr>
       <w:tblStyle w:val="PlainTable41"/>
@@ -5784,7 +6694,7 @@
                   </wp:anchor>
                 </w:drawing>
               </mc:Choice>
-              <mc:Fallback>
+              <mc:Fallback xmlns:w15="http://schemas.microsoft.com/office/word/2012/wordml">
                 <w:pict>
                   <v:line w14:anchorId="02B89A0E" id="Straight Connector 2" o:spid="_x0000_s1026" style="position:absolute;z-index:251611136;visibility:visible;mso-wrap-style:square;mso-width-percent:0;mso-height-percent:0;mso-wrap-distance-left:9pt;mso-wrap-distance-top:0;mso-wrap-distance-right:9pt;mso-wrap-distance-bottom:0;mso-position-horizontal:absolute;mso-position-horizontal-relative:text;mso-position-vertical:absolute;mso-position-vertical-relative:text;mso-width-percent:0;mso-height-percent:0;mso-width-relative:margin;mso-height-relative:margin" from="17.55pt,26.3pt" to="315.3pt,26.3pt" o:gfxdata="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" strokecolor="#4472c4" strokeweight=".5pt">
                     <v:stroke joinstyle="miter"/>
@@ -5847,6 +6757,7 @@
               <w:lang w:val="es-ES"/>
             </w:rPr>
           </w:pPr>
+          <w:proofErr w:type="spellStart"/>
           <w:r>
             <w:rPr>
               <w:rFonts w:ascii="Palatino Linotype" w:hAnsi="Palatino Linotype" w:cstheme="minorHAnsi"/>
@@ -5855,7 +6766,40 @@
               <w:szCs w:val="22"/>
               <w:lang w:val="es-ES"/>
             </w:rPr>
-            <w:t>Operator date nr.</w:t>
+            <w:t>Operator</w:t>
+          </w:r>
+          <w:proofErr w:type="spellEnd"/>
+          <w:r>
+            <w:rPr>
+              <w:rFonts w:ascii="Palatino Linotype" w:hAnsi="Palatino Linotype" w:cstheme="minorHAnsi"/>
+              <w:color w:val="2E74B5" w:themeColor="accent5" w:themeShade="BF"/>
+              <w:sz w:val="22"/>
+              <w:szCs w:val="22"/>
+              <w:lang w:val="es-ES"/>
+            </w:rPr>
+            <w:t xml:space="preserve"> date </w:t>
+          </w:r>
+          <w:proofErr w:type="spellStart"/>
+          <w:r>
+            <w:rPr>
+              <w:rFonts w:ascii="Palatino Linotype" w:hAnsi="Palatino Linotype" w:cstheme="minorHAnsi"/>
+              <w:color w:val="2E74B5" w:themeColor="accent5" w:themeShade="BF"/>
+              <w:sz w:val="22"/>
+              <w:szCs w:val="22"/>
+              <w:lang w:val="es-ES"/>
+            </w:rPr>
+            <w:t>nr</w:t>
+          </w:r>
+          <w:proofErr w:type="spellEnd"/>
+          <w:r>
+            <w:rPr>
+              <w:rFonts w:ascii="Palatino Linotype" w:hAnsi="Palatino Linotype" w:cstheme="minorHAnsi"/>
+              <w:color w:val="2E74B5" w:themeColor="accent5" w:themeShade="BF"/>
+              <w:sz w:val="22"/>
+              <w:szCs w:val="22"/>
+              <w:lang w:val="es-ES"/>
+            </w:rPr>
+            <w:t>.</w:t>
           </w:r>
           <w:r>
             <w:rPr>
@@ -5947,7 +6891,7 @@
             </wp:anchor>
           </w:drawing>
         </mc:Choice>
-        <mc:Fallback>
+        <mc:Fallback xmlns:w15="http://schemas.microsoft.com/office/word/2012/wordml">
           <w:pict>
             <v:line w14:anchorId="167E5F06" id="Straight Connector 5" o:spid="_x0000_s1026" style="position:absolute;z-index:251580416;visibility:visible;mso-wrap-style:square;mso-width-percent:0;mso-height-percent:0;mso-wrap-distance-left:9pt;mso-wrap-distance-top:0;mso-wrap-distance-right:9pt;mso-wrap-distance-bottom:0;mso-position-horizontal:absolute;mso-position-horizontal-relative:text;mso-position-vertical:absolute;mso-position-vertical-relative:text;mso-width-percent:0;mso-height-percent:0;mso-width-relative:margin;mso-height-relative:margin" from="-9.35pt,16.2pt" to="486.4pt,16.2pt" o:gfxdata="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" strokecolor="#4472c4 [3204]" strokeweight="1.5pt">
               <v:stroke joinstyle="miter"/>
@@ -5961,7 +6905,7 @@
 </file>
 
 <file path=word/numbering.xml><?xml version="1.0" encoding="utf-8"?>
-<w:numbering xmlns:wpc="http://schemas.microsoft.com/office/word/2010/wordprocessingCanvas" xmlns:mc="http://schemas.openxmlformats.org/markup-compatibility/2006" xmlns:o="urn:schemas-microsoft-com:office:office" xmlns:r="http://schemas.openxmlformats.org/officeDocument/2006/relationships" xmlns:m="http://schemas.openxmlformats.org/officeDocument/2006/math" xmlns:v="urn:schemas-microsoft-com:vml" xmlns:wp14="http://schemas.microsoft.com/office/word/2010/wordprocessingDrawing" xmlns:wp="http://schemas.openxmlformats.org/drawingml/2006/wordprocessingDrawing" xmlns:w10="urn:schemas-microsoft-com:office:word" xmlns:w="http://schemas.openxmlformats.org/wordprocessingml/2006/main" xmlns:w14="http://schemas.microsoft.com/office/word/2010/wordml" xmlns:w15="http://schemas.microsoft.com/office/word/2012/wordml" xmlns:wpg="http://schemas.microsoft.com/office/word/2010/wordprocessingGroup" xmlns:wpi="http://schemas.microsoft.com/office/word/2010/wordprocessingInk" xmlns:wne="http://schemas.microsoft.com/office/word/2006/wordml" xmlns:wps="http://schemas.microsoft.com/office/word/2010/wordprocessingShape" mc:Ignorable="w14 w15 wp14">
+<w:numbering xmlns:wpc="http://schemas.microsoft.com/office/word/2010/wordprocessingCanvas" xmlns:mc="http://schemas.openxmlformats.org/markup-compatibility/2006" xmlns:o="urn:schemas-microsoft-com:office:office" xmlns:r="http://schemas.openxmlformats.org/officeDocument/2006/relationships" xmlns:m="http://schemas.openxmlformats.org/officeDocument/2006/math" xmlns:v="urn:schemas-microsoft-com:vml" xmlns:wp14="http://schemas.microsoft.com/office/word/2010/wordprocessingDrawing" xmlns:wp="http://schemas.openxmlformats.org/drawingml/2006/wordprocessingDrawing" xmlns:w10="urn:schemas-microsoft-com:office:word" xmlns:w="http://schemas.openxmlformats.org/wordprocessingml/2006/main" xmlns:w14="http://schemas.microsoft.com/office/word/2010/wordml" xmlns:wpg="http://schemas.microsoft.com/office/word/2010/wordprocessingGroup" xmlns:wpi="http://schemas.microsoft.com/office/word/2010/wordprocessingInk" xmlns:wne="http://schemas.microsoft.com/office/word/2006/wordml" xmlns:wps="http://schemas.microsoft.com/office/word/2010/wordprocessingShape" mc:Ignorable="w14 wp14">
   <w:abstractNum w:abstractNumId="0">
     <w:nsid w:val="0C681531"/>
     <w:multiLevelType w:val="hybridMultilevel"/>
@@ -7368,7 +8312,7 @@
 </file>
 
 <file path=word/styles.xml><?xml version="1.0" encoding="utf-8"?>
-<w:styles xmlns:mc="http://schemas.openxmlformats.org/markup-compatibility/2006" xmlns:r="http://schemas.openxmlformats.org/officeDocument/2006/relationships" xmlns:w="http://schemas.openxmlformats.org/wordprocessingml/2006/main" xmlns:w14="http://schemas.microsoft.com/office/word/2010/wordml" xmlns:w15="http://schemas.microsoft.com/office/word/2012/wordml" mc:Ignorable="w14 w15">
+<w:styles xmlns:mc="http://schemas.openxmlformats.org/markup-compatibility/2006" xmlns:r="http://schemas.openxmlformats.org/officeDocument/2006/relationships" xmlns:w="http://schemas.openxmlformats.org/wordprocessingml/2006/main" xmlns:w14="http://schemas.microsoft.com/office/word/2010/wordml" mc:Ignorable="w14">
   <w:docDefaults>
     <w:rPrDefault>
       <w:rPr>
@@ -7378,371 +8322,149 @@
     </w:rPrDefault>
     <w:pPrDefault/>
   </w:docDefaults>
-  <w:latentStyles w:defLockedState="0" w:defUIPriority="0" w:defSemiHidden="0" w:defUnhideWhenUsed="0" w:defQFormat="0" w:count="371">
-    <w:lsdException w:name="Normal" w:locked="1" w:qFormat="1"/>
-    <w:lsdException w:name="heading 1" w:locked="1" w:qFormat="1"/>
-    <w:lsdException w:name="heading 2" w:locked="1" w:semiHidden="1" w:unhideWhenUsed="1" w:qFormat="1"/>
-    <w:lsdException w:name="heading 3" w:locked="1" w:semiHidden="1" w:unhideWhenUsed="1" w:qFormat="1"/>
-    <w:lsdException w:name="heading 4" w:locked="1" w:semiHidden="1" w:unhideWhenUsed="1" w:qFormat="1"/>
-    <w:lsdException w:name="heading 5" w:locked="1" w:semiHidden="1" w:unhideWhenUsed="1" w:qFormat="1"/>
-    <w:lsdException w:name="heading 6" w:locked="1" w:semiHidden="1" w:unhideWhenUsed="1" w:qFormat="1"/>
-    <w:lsdException w:name="heading 7" w:locked="1" w:semiHidden="1" w:unhideWhenUsed="1" w:qFormat="1"/>
-    <w:lsdException w:name="heading 8" w:locked="1" w:semiHidden="1" w:unhideWhenUsed="1" w:qFormat="1"/>
-    <w:lsdException w:name="heading 9" w:locked="1" w:semiHidden="1" w:unhideWhenUsed="1" w:qFormat="1"/>
-    <w:lsdException w:name="index 1" w:semiHidden="1" w:unhideWhenUsed="1"/>
-    <w:lsdException w:name="index 2" w:semiHidden="1" w:unhideWhenUsed="1"/>
-    <w:lsdException w:name="index 3" w:semiHidden="1" w:unhideWhenUsed="1"/>
-    <w:lsdException w:name="index 4" w:semiHidden="1" w:unhideWhenUsed="1"/>
-    <w:lsdException w:name="index 5" w:semiHidden="1" w:unhideWhenUsed="1"/>
-    <w:lsdException w:name="index 6" w:semiHidden="1" w:unhideWhenUsed="1"/>
-    <w:lsdException w:name="index 7" w:semiHidden="1" w:unhideWhenUsed="1"/>
-    <w:lsdException w:name="index 8" w:semiHidden="1" w:unhideWhenUsed="1"/>
-    <w:lsdException w:name="index 9" w:semiHidden="1" w:unhideWhenUsed="1"/>
-    <w:lsdException w:name="toc 1" w:semiHidden="1" w:unhideWhenUsed="1"/>
-    <w:lsdException w:name="toc 2" w:semiHidden="1" w:unhideWhenUsed="1"/>
-    <w:lsdException w:name="toc 3" w:semiHidden="1" w:unhideWhenUsed="1"/>
-    <w:lsdException w:name="toc 4" w:semiHidden="1" w:unhideWhenUsed="1"/>
-    <w:lsdException w:name="toc 5" w:semiHidden="1" w:unhideWhenUsed="1"/>
-    <w:lsdException w:name="toc 6" w:semiHidden="1" w:unhideWhenUsed="1"/>
-    <w:lsdException w:name="toc 7" w:semiHidden="1" w:unhideWhenUsed="1"/>
-    <w:lsdException w:name="toc 8" w:semiHidden="1" w:unhideWhenUsed="1"/>
-    <w:lsdException w:name="toc 9" w:semiHidden="1" w:unhideWhenUsed="1"/>
-    <w:lsdException w:name="Normal Indent" w:semiHidden="1" w:unhideWhenUsed="1"/>
-    <w:lsdException w:name="footnote text" w:semiHidden="1" w:unhideWhenUsed="1"/>
-    <w:lsdException w:name="annotation text" w:semiHidden="1" w:unhideWhenUsed="1"/>
-    <w:lsdException w:name="header" w:locked="1" w:semiHidden="1" w:unhideWhenUsed="1"/>
-    <w:lsdException w:name="footer" w:semiHidden="1" w:uiPriority="99" w:unhideWhenUsed="1"/>
-    <w:lsdException w:name="index heading" w:semiHidden="1" w:unhideWhenUsed="1"/>
-    <w:lsdException w:name="caption" w:locked="1" w:semiHidden="1" w:unhideWhenUsed="1" w:qFormat="1"/>
-    <w:lsdException w:name="table of figures" w:semiHidden="1" w:unhideWhenUsed="1"/>
-    <w:lsdException w:name="envelope address" w:semiHidden="1" w:unhideWhenUsed="1"/>
-    <w:lsdException w:name="envelope return" w:semiHidden="1" w:unhideWhenUsed="1"/>
-    <w:lsdException w:name="footnote reference" w:semiHidden="1" w:unhideWhenUsed="1"/>
-    <w:lsdException w:name="annotation reference" w:semiHidden="1" w:unhideWhenUsed="1"/>
-    <w:lsdException w:name="line number" w:semiHidden="1" w:unhideWhenUsed="1"/>
-    <w:lsdException w:name="page number" w:semiHidden="1" w:unhideWhenUsed="1"/>
-    <w:lsdException w:name="endnote reference" w:semiHidden="1" w:unhideWhenUsed="1"/>
-    <w:lsdException w:name="endnote text" w:semiHidden="1" w:unhideWhenUsed="1"/>
-    <w:lsdException w:name="macro" w:semiHidden="1" w:unhideWhenUsed="1"/>
-    <w:lsdException w:name="toa heading" w:semiHidden="1" w:unhideWhenUsed="1"/>
-    <w:lsdException w:name="List Number" w:locked="1" w:semiHidden="1" w:unhideWhenUsed="1"/>
-    <w:lsdException w:name="List 2" w:semiHidden="1" w:unhideWhenUsed="1"/>
-    <w:lsdException w:name="List 3" w:semiHidden="1" w:unhideWhenUsed="1"/>
-    <w:lsdException w:name="List 4" w:locked="1" w:semiHidden="1" w:unhideWhenUsed="1"/>
-    <w:lsdException w:name="List 5" w:locked="1" w:semiHidden="1" w:unhideWhenUsed="1"/>
-    <w:lsdException w:name="List Bullet 2" w:semiHidden="1" w:unhideWhenUsed="1"/>
-    <w:lsdException w:name="List Bullet 3" w:semiHidden="1" w:unhideWhenUsed="1"/>
-    <w:lsdException w:name="List Bullet 4" w:semiHidden="1" w:unhideWhenUsed="1"/>
-    <w:lsdException w:name="List Bullet 5" w:semiHidden="1" w:unhideWhenUsed="1"/>
-    <w:lsdException w:name="List Number 2" w:semiHidden="1" w:unhideWhenUsed="1"/>
-    <w:lsdException w:name="List Number 3" w:semiHidden="1" w:unhideWhenUsed="1"/>
-    <w:lsdException w:name="List Number 4" w:semiHidden="1" w:unhideWhenUsed="1"/>
-    <w:lsdException w:name="List Number 5" w:semiHidden="1" w:unhideWhenUsed="1"/>
-    <w:lsdException w:name="Title" w:locked="1" w:qFormat="1"/>
-    <w:lsdException w:name="Closing" w:semiHidden="1" w:unhideWhenUsed="1"/>
-    <w:lsdException w:name="Signature" w:semiHidden="1" w:unhideWhenUsed="1"/>
-    <w:lsdException w:name="Default Paragraph Font" w:semiHidden="1" w:unhideWhenUsed="1"/>
-    <w:lsdException w:name="Body Text" w:semiHidden="1" w:unhideWhenUsed="1"/>
-    <w:lsdException w:name="Body Text Indent" w:semiHidden="1" w:unhideWhenUsed="1"/>
-    <w:lsdException w:name="List Continue" w:semiHidden="1" w:unhideWhenUsed="1"/>
-    <w:lsdException w:name="Message Header" w:semiHidden="1" w:unhideWhenUsed="1"/>
-    <w:lsdException w:name="Subtitle" w:locked="1" w:qFormat="1"/>
-    <w:lsdException w:name="Salutation" w:locked="1" w:semiHidden="1" w:unhideWhenUsed="1"/>
-    <w:lsdException w:name="Date" w:locked="1" w:semiHidden="1" w:unhideWhenUsed="1"/>
-    <w:lsdException w:name="Body Text First Indent" w:locked="1" w:semiHidden="1" w:unhideWhenUsed="1"/>
-    <w:lsdException w:name="Body Text First Indent 2" w:semiHidden="1" w:unhideWhenUsed="1"/>
-    <w:lsdException w:name="Note Heading" w:semiHidden="1" w:unhideWhenUsed="1"/>
-    <w:lsdException w:name="Body Text 2" w:semiHidden="1" w:unhideWhenUsed="1"/>
-    <w:lsdException w:name="Body Text 3" w:semiHidden="1" w:unhideWhenUsed="1"/>
-    <w:lsdException w:name="Body Text Indent 2" w:semiHidden="1" w:unhideWhenUsed="1"/>
-    <w:lsdException w:name="Body Text Indent 3" w:semiHidden="1" w:unhideWhenUsed="1"/>
-    <w:lsdException w:name="Block Text" w:semiHidden="1" w:unhideWhenUsed="1"/>
-    <w:lsdException w:name="Hyperlink" w:semiHidden="1" w:unhideWhenUsed="1"/>
-    <w:lsdException w:name="FollowedHyperlink" w:semiHidden="1" w:unhideWhenUsed="1"/>
-    <w:lsdException w:name="Strong" w:locked="1" w:qFormat="1"/>
-    <w:lsdException w:name="Emphasis" w:locked="1" w:qFormat="1"/>
-    <w:lsdException w:name="Document Map" w:semiHidden="1" w:unhideWhenUsed="1"/>
-    <w:lsdException w:name="Plain Text" w:semiHidden="1" w:unhideWhenUsed="1"/>
-    <w:lsdException w:name="E-mail Signature" w:semiHidden="1" w:unhideWhenUsed="1"/>
-    <w:lsdException w:name="HTML Top of Form" w:semiHidden="1" w:unhideWhenUsed="1"/>
-    <w:lsdException w:name="HTML Bottom of Form" w:semiHidden="1" w:unhideWhenUsed="1"/>
-    <w:lsdException w:name="Normal (Web)" w:semiHidden="1" w:unhideWhenUsed="1"/>
-    <w:lsdException w:name="HTML Acronym" w:semiHidden="1" w:unhideWhenUsed="1"/>
-    <w:lsdException w:name="HTML Address" w:semiHidden="1" w:unhideWhenUsed="1"/>
-    <w:lsdException w:name="HTML Cite" w:semiHidden="1" w:unhideWhenUsed="1"/>
-    <w:lsdException w:name="HTML Code" w:semiHidden="1" w:unhideWhenUsed="1"/>
-    <w:lsdException w:name="HTML Definition" w:semiHidden="1" w:unhideWhenUsed="1"/>
-    <w:lsdException w:name="HTML Keyboard" w:semiHidden="1" w:unhideWhenUsed="1"/>
-    <w:lsdException w:name="HTML Preformatted" w:semiHidden="1" w:unhideWhenUsed="1"/>
-    <w:lsdException w:name="HTML Sample" w:semiHidden="1" w:unhideWhenUsed="1"/>
-    <w:lsdException w:name="HTML Typewriter" w:semiHidden="1" w:unhideWhenUsed="1"/>
-    <w:lsdException w:name="HTML Variable" w:semiHidden="1" w:unhideWhenUsed="1"/>
-    <w:lsdException w:name="Normal Table" w:semiHidden="1" w:unhideWhenUsed="1"/>
-    <w:lsdException w:name="annotation subject" w:semiHidden="1" w:unhideWhenUsed="1"/>
-    <w:lsdException w:name="No List" w:semiHidden="1" w:unhideWhenUsed="1"/>
-    <w:lsdException w:name="Outline List 1" w:semiHidden="1" w:unhideWhenUsed="1"/>
-    <w:lsdException w:name="Outline List 2" w:semiHidden="1" w:unhideWhenUsed="1"/>
-    <w:lsdException w:name="Outline List 3" w:semiHidden="1" w:unhideWhenUsed="1"/>
-    <w:lsdException w:name="Table Simple 1" w:semiHidden="1" w:unhideWhenUsed="1"/>
-    <w:lsdException w:name="Table Simple 2" w:semiHidden="1" w:unhideWhenUsed="1"/>
-    <w:lsdException w:name="Table Simple 3" w:semiHidden="1" w:unhideWhenUsed="1"/>
-    <w:lsdException w:name="Table Classic 1" w:semiHidden="1" w:unhideWhenUsed="1"/>
-    <w:lsdException w:name="Table Classic 2" w:semiHidden="1" w:unhideWhenUsed="1"/>
-    <w:lsdException w:name="Table Classic 3" w:semiHidden="1" w:unhideWhenUsed="1"/>
-    <w:lsdException w:name="Table Classic 4" w:semiHidden="1" w:unhideWhenUsed="1"/>
-    <w:lsdException w:name="Table Colorful 1" w:semiHidden="1" w:unhideWhenUsed="1"/>
-    <w:lsdException w:name="Table Colorful 2" w:semiHidden="1" w:unhideWhenUsed="1"/>
-    <w:lsdException w:name="Table Colorful 3" w:semiHidden="1" w:unhideWhenUsed="1"/>
-    <w:lsdException w:name="Table Columns 1" w:semiHidden="1" w:unhideWhenUsed="1"/>
-    <w:lsdException w:name="Table Columns 2" w:semiHidden="1" w:unhideWhenUsed="1"/>
-    <w:lsdException w:name="Table Columns 3" w:semiHidden="1" w:unhideWhenUsed="1"/>
-    <w:lsdException w:name="Table Columns 4" w:semiHidden="1" w:unhideWhenUsed="1"/>
-    <w:lsdException w:name="Table Columns 5" w:semiHidden="1" w:unhideWhenUsed="1"/>
-    <w:lsdException w:name="Table Grid 1" w:semiHidden="1" w:unhideWhenUsed="1"/>
-    <w:lsdException w:name="Table Grid 2" w:semiHidden="1" w:unhideWhenUsed="1"/>
-    <w:lsdException w:name="Table Grid 3" w:semiHidden="1" w:unhideWhenUsed="1"/>
-    <w:lsdException w:name="Table Grid 4" w:semiHidden="1" w:unhideWhenUsed="1"/>
-    <w:lsdException w:name="Table Grid 5" w:semiHidden="1" w:unhideWhenUsed="1"/>
-    <w:lsdException w:name="Table Grid 6" w:semiHidden="1" w:unhideWhenUsed="1"/>
-    <w:lsdException w:name="Table Grid 7" w:semiHidden="1" w:unhideWhenUsed="1"/>
-    <w:lsdException w:name="Table Grid 8" w:semiHidden="1" w:unhideWhenUsed="1"/>
-    <w:lsdException w:name="Table List 1" w:semiHidden="1" w:unhideWhenUsed="1"/>
-    <w:lsdException w:name="Table List 2" w:semiHidden="1" w:unhideWhenUsed="1"/>
-    <w:lsdException w:name="Table List 3" w:semiHidden="1" w:unhideWhenUsed="1"/>
-    <w:lsdException w:name="Table List 4" w:semiHidden="1" w:unhideWhenUsed="1"/>
-    <w:lsdException w:name="Table List 5" w:semiHidden="1" w:unhideWhenUsed="1"/>
-    <w:lsdException w:name="Table List 6" w:semiHidden="1" w:unhideWhenUsed="1"/>
-    <w:lsdException w:name="Table List 7" w:semiHidden="1" w:unhideWhenUsed="1"/>
-    <w:lsdException w:name="Table List 8" w:semiHidden="1" w:unhideWhenUsed="1"/>
-    <w:lsdException w:name="Table 3D effects 1" w:semiHidden="1" w:unhideWhenUsed="1"/>
-    <w:lsdException w:name="Table 3D effects 2" w:semiHidden="1" w:unhideWhenUsed="1"/>
-    <w:lsdException w:name="Table 3D effects 3" w:semiHidden="1" w:unhideWhenUsed="1"/>
-    <w:lsdException w:name="Table Contemporary" w:semiHidden="1" w:unhideWhenUsed="1"/>
-    <w:lsdException w:name="Table Elegant" w:semiHidden="1" w:unhideWhenUsed="1"/>
-    <w:lsdException w:name="Table Professional" w:semiHidden="1" w:unhideWhenUsed="1"/>
-    <w:lsdException w:name="Table Subtle 1" w:semiHidden="1" w:unhideWhenUsed="1"/>
-    <w:lsdException w:name="Table Subtle 2" w:semiHidden="1" w:unhideWhenUsed="1"/>
-    <w:lsdException w:name="Table Web 1" w:semiHidden="1" w:unhideWhenUsed="1"/>
-    <w:lsdException w:name="Table Web 2" w:semiHidden="1" w:unhideWhenUsed="1"/>
-    <w:lsdException w:name="Table Web 3" w:semiHidden="1" w:unhideWhenUsed="1"/>
-    <w:lsdException w:name="Balloon Text" w:semiHidden="1" w:unhideWhenUsed="1"/>
-    <w:lsdException w:name="Table Grid" w:locked="1" w:uiPriority="39"/>
-    <w:lsdException w:name="Table Theme" w:semiHidden="1" w:unhideWhenUsed="1"/>
-    <w:lsdException w:name="Placeholder Text" w:semiHidden="1" w:uiPriority="99"/>
-    <w:lsdException w:name="No Spacing" w:uiPriority="1" w:qFormat="1"/>
-    <w:lsdException w:name="Light Shading" w:uiPriority="60"/>
-    <w:lsdException w:name="Light List" w:uiPriority="61"/>
-    <w:lsdException w:name="Light Grid" w:uiPriority="62"/>
-    <w:lsdException w:name="Medium Shading 1" w:uiPriority="63"/>
-    <w:lsdException w:name="Medium Shading 2" w:uiPriority="64"/>
-    <w:lsdException w:name="Medium List 1" w:uiPriority="65"/>
-    <w:lsdException w:name="Medium List 2" w:uiPriority="66"/>
-    <w:lsdException w:name="Medium Grid 1" w:uiPriority="67"/>
-    <w:lsdException w:name="Medium Grid 2" w:uiPriority="68"/>
-    <w:lsdException w:name="Medium Grid 3" w:uiPriority="69"/>
-    <w:lsdException w:name="Dark List" w:uiPriority="70"/>
-    <w:lsdException w:name="Colorful Shading" w:uiPriority="71"/>
-    <w:lsdException w:name="Colorful List" w:uiPriority="72"/>
-    <w:lsdException w:name="Colorful Grid" w:uiPriority="73"/>
-    <w:lsdException w:name="Light Shading Accent 1" w:uiPriority="60"/>
-    <w:lsdException w:name="Light List Accent 1" w:uiPriority="61"/>
-    <w:lsdException w:name="Light Grid Accent 1" w:uiPriority="62"/>
-    <w:lsdException w:name="Medium Shading 1 Accent 1" w:uiPriority="63"/>
-    <w:lsdException w:name="Medium Shading 2 Accent 1" w:uiPriority="64"/>
-    <w:lsdException w:name="Medium List 1 Accent 1" w:uiPriority="65"/>
-    <w:lsdException w:name="Revision" w:semiHidden="1" w:uiPriority="99"/>
-    <w:lsdException w:name="List Paragraph" w:uiPriority="34" w:qFormat="1"/>
-    <w:lsdException w:name="Quote" w:uiPriority="29" w:qFormat="1"/>
-    <w:lsdException w:name="Intense Quote" w:uiPriority="30" w:qFormat="1"/>
-    <w:lsdException w:name="Medium List 2 Accent 1" w:uiPriority="66"/>
-    <w:lsdException w:name="Medium Grid 1 Accent 1" w:uiPriority="67"/>
-    <w:lsdException w:name="Medium Grid 2 Accent 1" w:uiPriority="68"/>
-    <w:lsdException w:name="Medium Grid 3 Accent 1" w:uiPriority="69"/>
-    <w:lsdException w:name="Dark List Accent 1" w:uiPriority="70"/>
-    <w:lsdException w:name="Colorful Shading Accent 1" w:uiPriority="71"/>
-    <w:lsdException w:name="Colorful List Accent 1" w:uiPriority="72"/>
-    <w:lsdException w:name="Colorful Grid Accent 1" w:uiPriority="73"/>
-    <w:lsdException w:name="Light Shading Accent 2" w:uiPriority="60"/>
-    <w:lsdException w:name="Light List Accent 2" w:uiPriority="61"/>
-    <w:lsdException w:name="Light Grid Accent 2" w:uiPriority="62"/>
-    <w:lsdException w:name="Medium Shading 1 Accent 2" w:uiPriority="63"/>
-    <w:lsdException w:name="Medium Shading 2 Accent 2" w:uiPriority="64"/>
-    <w:lsdException w:name="Medium List 1 Accent 2" w:uiPriority="65"/>
-    <w:lsdException w:name="Medium List 2 Accent 2" w:uiPriority="66"/>
-    <w:lsdException w:name="Medium Grid 1 Accent 2" w:uiPriority="67"/>
-    <w:lsdException w:name="Medium Grid 2 Accent 2" w:uiPriority="68"/>
-    <w:lsdException w:name="Medium Grid 3 Accent 2" w:uiPriority="69"/>
-    <w:lsdException w:name="Dark List Accent 2" w:uiPriority="70"/>
-    <w:lsdException w:name="Colorful Shading Accent 2" w:uiPriority="71"/>
-    <w:lsdException w:name="Colorful List Accent 2" w:uiPriority="72"/>
-    <w:lsdException w:name="Colorful Grid Accent 2" w:uiPriority="73"/>
-    <w:lsdException w:name="Light Shading Accent 3" w:uiPriority="60"/>
-    <w:lsdException w:name="Light List Accent 3" w:uiPriority="61"/>
-    <w:lsdException w:name="Light Grid Accent 3" w:uiPriority="62"/>
-    <w:lsdException w:name="Medium Shading 1 Accent 3" w:uiPriority="63"/>
-    <w:lsdException w:name="Medium Shading 2 Accent 3" w:uiPriority="64"/>
-    <w:lsdException w:name="Medium List 1 Accent 3" w:uiPriority="65"/>
-    <w:lsdException w:name="Medium List 2 Accent 3" w:uiPriority="66"/>
-    <w:lsdException w:name="Medium Grid 1 Accent 3" w:uiPriority="67"/>
-    <w:lsdException w:name="Medium Grid 2 Accent 3" w:uiPriority="68"/>
-    <w:lsdException w:name="Medium Grid 3 Accent 3" w:uiPriority="69"/>
-    <w:lsdException w:name="Dark List Accent 3" w:uiPriority="70"/>
-    <w:lsdException w:name="Colorful Shading Accent 3" w:uiPriority="71"/>
-    <w:lsdException w:name="Colorful List Accent 3" w:uiPriority="72"/>
-    <w:lsdException w:name="Colorful Grid Accent 3" w:uiPriority="73"/>
-    <w:lsdException w:name="Light Shading Accent 4" w:uiPriority="60"/>
-    <w:lsdException w:name="Light List Accent 4" w:uiPriority="61"/>
-    <w:lsdException w:name="Light Grid Accent 4" w:uiPriority="62"/>
-    <w:lsdException w:name="Medium Shading 1 Accent 4" w:uiPriority="63"/>
-    <w:lsdException w:name="Medium Shading 2 Accent 4" w:uiPriority="64"/>
-    <w:lsdException w:name="Medium List 1 Accent 4" w:uiPriority="65"/>
-    <w:lsdException w:name="Medium List 2 Accent 4" w:uiPriority="66"/>
-    <w:lsdException w:name="Medium Grid 1 Accent 4" w:uiPriority="67"/>
-    <w:lsdException w:name="Medium Grid 2 Accent 4" w:uiPriority="68"/>
-    <w:lsdException w:name="Medium Grid 3 Accent 4" w:uiPriority="69"/>
-    <w:lsdException w:name="Dark List Accent 4" w:uiPriority="70"/>
-    <w:lsdException w:name="Colorful Shading Accent 4" w:uiPriority="71"/>
-    <w:lsdException w:name="Colorful List Accent 4" w:uiPriority="72"/>
-    <w:lsdException w:name="Colorful Grid Accent 4" w:uiPriority="73"/>
-    <w:lsdException w:name="Light Shading Accent 5" w:uiPriority="60"/>
-    <w:lsdException w:name="Light List Accent 5" w:uiPriority="61"/>
-    <w:lsdException w:name="Light Grid Accent 5" w:uiPriority="62"/>
-    <w:lsdException w:name="Medium Shading 1 Accent 5" w:uiPriority="63"/>
-    <w:lsdException w:name="Medium Shading 2 Accent 5" w:uiPriority="64"/>
-    <w:lsdException w:name="Medium List 1 Accent 5" w:uiPriority="65"/>
-    <w:lsdException w:name="Medium List 2 Accent 5" w:uiPriority="66"/>
-    <w:lsdException w:name="Medium Grid 1 Accent 5" w:uiPriority="67"/>
-    <w:lsdException w:name="Medium Grid 2 Accent 5" w:uiPriority="68"/>
-    <w:lsdException w:name="Medium Grid 3 Accent 5" w:uiPriority="69"/>
-    <w:lsdException w:name="Dark List Accent 5" w:uiPriority="70"/>
-    <w:lsdException w:name="Colorful Shading Accent 5" w:uiPriority="71"/>
-    <w:lsdException w:name="Colorful List Accent 5" w:uiPriority="72"/>
-    <w:lsdException w:name="Colorful Grid Accent 5" w:uiPriority="73"/>
-    <w:lsdException w:name="Light Shading Accent 6" w:uiPriority="60"/>
-    <w:lsdException w:name="Light List Accent 6" w:uiPriority="61"/>
-    <w:lsdException w:name="Light Grid Accent 6" w:uiPriority="62"/>
-    <w:lsdException w:name="Medium Shading 1 Accent 6" w:uiPriority="63"/>
-    <w:lsdException w:name="Medium Shading 2 Accent 6" w:uiPriority="64"/>
-    <w:lsdException w:name="Medium List 1 Accent 6" w:uiPriority="65"/>
-    <w:lsdException w:name="Medium List 2 Accent 6" w:uiPriority="66"/>
-    <w:lsdException w:name="Medium Grid 1 Accent 6" w:uiPriority="67"/>
-    <w:lsdException w:name="Medium Grid 2 Accent 6" w:uiPriority="68"/>
-    <w:lsdException w:name="Medium Grid 3 Accent 6" w:uiPriority="69"/>
-    <w:lsdException w:name="Dark List Accent 6" w:uiPriority="70"/>
-    <w:lsdException w:name="Colorful Shading Accent 6" w:uiPriority="71"/>
-    <w:lsdException w:name="Colorful List Accent 6" w:uiPriority="72"/>
-    <w:lsdException w:name="Colorful Grid Accent 6" w:uiPriority="73"/>
-    <w:lsdException w:name="Subtle Emphasis" w:uiPriority="19" w:qFormat="1"/>
-    <w:lsdException w:name="Intense Emphasis" w:uiPriority="21" w:qFormat="1"/>
-    <w:lsdException w:name="Subtle Reference" w:uiPriority="31" w:qFormat="1"/>
-    <w:lsdException w:name="Intense Reference" w:uiPriority="32" w:qFormat="1"/>
-    <w:lsdException w:name="Book Title" w:uiPriority="33" w:qFormat="1"/>
-    <w:lsdException w:name="Bibliography" w:semiHidden="1" w:uiPriority="37" w:unhideWhenUsed="1"/>
-    <w:lsdException w:name="TOC Heading" w:semiHidden="1" w:uiPriority="39" w:unhideWhenUsed="1" w:qFormat="1"/>
-    <w:lsdException w:name="Plain Table 1" w:uiPriority="41"/>
-    <w:lsdException w:name="Plain Table 2" w:uiPriority="42"/>
-    <w:lsdException w:name="Plain Table 3" w:uiPriority="43"/>
-    <w:lsdException w:name="Plain Table 4" w:uiPriority="44"/>
-    <w:lsdException w:name="Plain Table 5" w:uiPriority="45"/>
-    <w:lsdException w:name="Grid Table Light" w:uiPriority="40"/>
-    <w:lsdException w:name="Grid Table 1 Light" w:uiPriority="46"/>
-    <w:lsdException w:name="Grid Table 2" w:uiPriority="47"/>
-    <w:lsdException w:name="Grid Table 3" w:uiPriority="48"/>
-    <w:lsdException w:name="Grid Table 4" w:uiPriority="49"/>
-    <w:lsdException w:name="Grid Table 5 Dark" w:uiPriority="50"/>
-    <w:lsdException w:name="Grid Table 6 Colorful" w:uiPriority="51"/>
-    <w:lsdException w:name="Grid Table 7 Colorful" w:uiPriority="52"/>
-    <w:lsdException w:name="Grid Table 1 Light Accent 1" w:uiPriority="46"/>
-    <w:lsdException w:name="Grid Table 2 Accent 1" w:uiPriority="47"/>
-    <w:lsdException w:name="Grid Table 3 Accent 1" w:uiPriority="48"/>
-    <w:lsdException w:name="Grid Table 4 Accent 1" w:uiPriority="49"/>
-    <w:lsdException w:name="Grid Table 5 Dark Accent 1" w:uiPriority="50"/>
-    <w:lsdException w:name="Grid Table 6 Colorful Accent 1" w:uiPriority="51"/>
-    <w:lsdException w:name="Grid Table 7 Colorful Accent 1" w:uiPriority="52"/>
-    <w:lsdException w:name="Grid Table 1 Light Accent 2" w:uiPriority="46"/>
-    <w:lsdException w:name="Grid Table 2 Accent 2" w:uiPriority="47"/>
-    <w:lsdException w:name="Grid Table 3 Accent 2" w:uiPriority="48"/>
-    <w:lsdException w:name="Grid Table 4 Accent 2" w:uiPriority="49"/>
-    <w:lsdException w:name="Grid Table 5 Dark Accent 2" w:uiPriority="50"/>
-    <w:lsdException w:name="Grid Table 6 Colorful Accent 2" w:uiPriority="51"/>
-    <w:lsdException w:name="Grid Table 7 Colorful Accent 2" w:uiPriority="52"/>
-    <w:lsdException w:name="Grid Table 1 Light Accent 3" w:uiPriority="46"/>
-    <w:lsdException w:name="Grid Table 2 Accent 3" w:uiPriority="47"/>
-    <w:lsdException w:name="Grid Table 3 Accent 3" w:uiPriority="48"/>
-    <w:lsdException w:name="Grid Table 4 Accent 3" w:uiPriority="49"/>
-    <w:lsdException w:name="Grid Table 5 Dark Accent 3" w:uiPriority="50"/>
-    <w:lsdException w:name="Grid Table 6 Colorful Accent 3" w:uiPriority="51"/>
-    <w:lsdException w:name="Grid Table 7 Colorful Accent 3" w:uiPriority="52"/>
-    <w:lsdException w:name="Grid Table 1 Light Accent 4" w:uiPriority="46"/>
-    <w:lsdException w:name="Grid Table 2 Accent 4" w:uiPriority="47"/>
-    <w:lsdException w:name="Grid Table 3 Accent 4" w:uiPriority="48"/>
-    <w:lsdException w:name="Grid Table 4 Accent 4" w:uiPriority="49"/>
-    <w:lsdException w:name="Grid Table 5 Dark Accent 4" w:uiPriority="50"/>
-    <w:lsdException w:name="Grid Table 6 Colorful Accent 4" w:uiPriority="51"/>
-    <w:lsdException w:name="Grid Table 7 Colorful Accent 4" w:uiPriority="52"/>
-    <w:lsdException w:name="Grid Table 1 Light Accent 5" w:uiPriority="46"/>
-    <w:lsdException w:name="Grid Table 2 Accent 5" w:uiPriority="47"/>
-    <w:lsdException w:name="Grid Table 3 Accent 5" w:uiPriority="48"/>
-    <w:lsdException w:name="Grid Table 4 Accent 5" w:uiPriority="49"/>
-    <w:lsdException w:name="Grid Table 5 Dark Accent 5" w:uiPriority="50"/>
-    <w:lsdException w:name="Grid Table 6 Colorful Accent 5" w:uiPriority="51"/>
-    <w:lsdException w:name="Grid Table 7 Colorful Accent 5" w:uiPriority="52"/>
-    <w:lsdException w:name="Grid Table 1 Light Accent 6" w:uiPriority="46"/>
-    <w:lsdException w:name="Grid Table 2 Accent 6" w:uiPriority="47"/>
-    <w:lsdException w:name="Grid Table 3 Accent 6" w:uiPriority="48"/>
-    <w:lsdException w:name="Grid Table 4 Accent 6" w:uiPriority="49"/>
-    <w:lsdException w:name="Grid Table 5 Dark Accent 6" w:uiPriority="50"/>
-    <w:lsdException w:name="Grid Table 6 Colorful Accent 6" w:uiPriority="51"/>
-    <w:lsdException w:name="Grid Table 7 Colorful Accent 6" w:uiPriority="52"/>
-    <w:lsdException w:name="List Table 1 Light" w:uiPriority="46"/>
-    <w:lsdException w:name="List Table 2" w:uiPriority="47"/>
-    <w:lsdException w:name="List Table 3" w:uiPriority="48"/>
-    <w:lsdException w:name="List Table 4" w:uiPriority="49"/>
-    <w:lsdException w:name="List Table 5 Dark" w:uiPriority="50"/>
-    <w:lsdException w:name="List Table 6 Colorful" w:uiPriority="51"/>
-    <w:lsdException w:name="List Table 7 Colorful" w:uiPriority="52"/>
-    <w:lsdException w:name="List Table 1 Light Accent 1" w:uiPriority="46"/>
-    <w:lsdException w:name="List Table 2 Accent 1" w:uiPriority="47"/>
-    <w:lsdException w:name="List Table 3 Accent 1" w:uiPriority="48"/>
-    <w:lsdException w:name="List Table 4 Accent 1" w:uiPriority="49"/>
-    <w:lsdException w:name="List Table 5 Dark Accent 1" w:uiPriority="50"/>
-    <w:lsdException w:name="List Table 6 Colorful Accent 1" w:uiPriority="51"/>
-    <w:lsdException w:name="List Table 7 Colorful Accent 1" w:uiPriority="52"/>
-    <w:lsdException w:name="List Table 1 Light Accent 2" w:uiPriority="46"/>
-    <w:lsdException w:name="List Table 2 Accent 2" w:uiPriority="47"/>
-    <w:lsdException w:name="List Table 3 Accent 2" w:uiPriority="48"/>
-    <w:lsdException w:name="List Table 4 Accent 2" w:uiPriority="49"/>
-    <w:lsdException w:name="List Table 5 Dark Accent 2" w:uiPriority="50"/>
-    <w:lsdException w:name="List Table 6 Colorful Accent 2" w:uiPriority="51"/>
-    <w:lsdException w:name="List Table 7 Colorful Accent 2" w:uiPriority="52"/>
-    <w:lsdException w:name="List Table 1 Light Accent 3" w:uiPriority="46"/>
-    <w:lsdException w:name="List Table 2 Accent 3" w:uiPriority="47"/>
-    <w:lsdException w:name="List Table 3 Accent 3" w:uiPriority="48"/>
-    <w:lsdException w:name="List Table 4 Accent 3" w:uiPriority="49"/>
-    <w:lsdException w:name="List Table 5 Dark Accent 3" w:uiPriority="50"/>
-    <w:lsdException w:name="List Table 6 Colorful Accent 3" w:uiPriority="51"/>
-    <w:lsdException w:name="List Table 7 Colorful Accent 3" w:uiPriority="52"/>
-    <w:lsdException w:name="List Table 1 Light Accent 4" w:uiPriority="46"/>
-    <w:lsdException w:name="List Table 2 Accent 4" w:uiPriority="47"/>
-    <w:lsdException w:name="List Table 3 Accent 4" w:uiPriority="48"/>
-    <w:lsdException w:name="List Table 4 Accent 4" w:uiPriority="49"/>
-    <w:lsdException w:name="List Table 5 Dark Accent 4" w:uiPriority="50"/>
-    <w:lsdException w:name="List Table 6 Colorful Accent 4" w:uiPriority="51"/>
-    <w:lsdException w:name="List Table 7 Colorful Accent 4" w:uiPriority="52"/>
-    <w:lsdException w:name="List Table 1 Light Accent 5" w:uiPriority="46"/>
-    <w:lsdException w:name="List Table 2 Accent 5" w:uiPriority="47"/>
-    <w:lsdException w:name="List Table 3 Accent 5" w:uiPriority="48"/>
-    <w:lsdException w:name="List Table 4 Accent 5" w:uiPriority="49"/>
-    <w:lsdException w:name="List Table 5 Dark Accent 5" w:uiPriority="50"/>
-    <w:lsdException w:name="List Table 6 Colorful Accent 5" w:uiPriority="51"/>
-    <w:lsdException w:name="List Table 7 Colorful Accent 5" w:uiPriority="52"/>
-    <w:lsdException w:name="List Table 1 Light Accent 6" w:uiPriority="46"/>
-    <w:lsdException w:name="List Table 2 Accent 6" w:uiPriority="47"/>
-    <w:lsdException w:name="List Table 3 Accent 6" w:uiPriority="48"/>
-    <w:lsdException w:name="List Table 4 Accent 6" w:uiPriority="49"/>
-    <w:lsdException w:name="List Table 5 Dark Accent 6" w:uiPriority="50"/>
-    <w:lsdException w:name="List Table 6 Colorful Accent 6" w:uiPriority="51"/>
-    <w:lsdException w:name="List Table 7 Colorful Accent 6" w:uiPriority="52"/>
+  <w:latentStyles w:defLockedState="0" w:defUIPriority="0" w:defSemiHidden="1" w:defUnhideWhenUsed="1" w:defQFormat="0" w:count="267">
+    <w:lsdException w:name="Normal" w:locked="1" w:semiHidden="0" w:unhideWhenUsed="0" w:qFormat="1"/>
+    <w:lsdException w:name="heading 1" w:locked="1" w:semiHidden="0" w:unhideWhenUsed="0" w:qFormat="1"/>
+    <w:lsdException w:name="heading 2" w:locked="1" w:qFormat="1"/>
+    <w:lsdException w:name="heading 3" w:locked="1" w:qFormat="1"/>
+    <w:lsdException w:name="heading 4" w:locked="1" w:qFormat="1"/>
+    <w:lsdException w:name="heading 5" w:locked="1" w:qFormat="1"/>
+    <w:lsdException w:name="heading 6" w:locked="1" w:qFormat="1"/>
+    <w:lsdException w:name="heading 7" w:locked="1" w:qFormat="1"/>
+    <w:lsdException w:name="heading 8" w:locked="1" w:qFormat="1"/>
+    <w:lsdException w:name="heading 9" w:locked="1" w:qFormat="1"/>
+    <w:lsdException w:name="header" w:locked="1"/>
+    <w:lsdException w:name="footer" w:uiPriority="99"/>
+    <w:lsdException w:name="caption" w:locked="1" w:qFormat="1"/>
+    <w:lsdException w:name="table of authorities" w:semiHidden="0" w:unhideWhenUsed="0"/>
+    <w:lsdException w:name="List" w:semiHidden="0" w:unhideWhenUsed="0"/>
+    <w:lsdException w:name="List Bullet" w:semiHidden="0" w:unhideWhenUsed="0"/>
+    <w:lsdException w:name="List Number" w:locked="1"/>
+    <w:lsdException w:name="List 4" w:locked="1"/>
+    <w:lsdException w:name="List 5" w:locked="1"/>
+    <w:lsdException w:name="Title" w:locked="1" w:semiHidden="0" w:unhideWhenUsed="0" w:qFormat="1"/>
+    <w:lsdException w:name="List Continue 2" w:semiHidden="0" w:unhideWhenUsed="0"/>
+    <w:lsdException w:name="List Continue 3" w:semiHidden="0" w:unhideWhenUsed="0"/>
+    <w:lsdException w:name="List Continue 4" w:semiHidden="0" w:unhideWhenUsed="0"/>
+    <w:lsdException w:name="List Continue 5" w:semiHidden="0" w:unhideWhenUsed="0"/>
+    <w:lsdException w:name="Subtitle" w:locked="1" w:semiHidden="0" w:unhideWhenUsed="0" w:qFormat="1"/>
+    <w:lsdException w:name="Salutation" w:locked="1"/>
+    <w:lsdException w:name="Date" w:locked="1"/>
+    <w:lsdException w:name="Body Text First Indent" w:locked="1"/>
+    <w:lsdException w:name="Strong" w:locked="1" w:semiHidden="0" w:unhideWhenUsed="0" w:qFormat="1"/>
+    <w:lsdException w:name="Emphasis" w:locked="1" w:semiHidden="0" w:unhideWhenUsed="0" w:qFormat="1"/>
+    <w:lsdException w:name="Table Grid" w:locked="1" w:semiHidden="0" w:uiPriority="39" w:unhideWhenUsed="0"/>
+    <w:lsdException w:name="Placeholder Text" w:uiPriority="99" w:unhideWhenUsed="0"/>
+    <w:lsdException w:name="No Spacing" w:semiHidden="0" w:uiPriority="1" w:unhideWhenUsed="0" w:qFormat="1"/>
+    <w:lsdException w:name="Light Shading" w:semiHidden="0" w:uiPriority="60" w:unhideWhenUsed="0"/>
+    <w:lsdException w:name="Light List" w:semiHidden="0" w:uiPriority="61" w:unhideWhenUsed="0"/>
+    <w:lsdException w:name="Light Grid" w:semiHidden="0" w:uiPriority="62" w:unhideWhenUsed="0"/>
+    <w:lsdException w:name="Medium Shading 1" w:semiHidden="0" w:uiPriority="63" w:unhideWhenUsed="0"/>
+    <w:lsdException w:name="Medium Shading 2" w:semiHidden="0" w:uiPriority="64" w:unhideWhenUsed="0"/>
+    <w:lsdException w:name="Medium List 1" w:semiHidden="0" w:uiPriority="65" w:unhideWhenUsed="0"/>
+    <w:lsdException w:name="Medium List 2" w:semiHidden="0" w:uiPriority="66" w:unhideWhenUsed="0"/>
+    <w:lsdException w:name="Medium Grid 1" w:semiHidden="0" w:uiPriority="67" w:unhideWhenUsed="0"/>
+    <w:lsdException w:name="Medium Grid 2" w:semiHidden="0" w:uiPriority="68" w:unhideWhenUsed="0"/>
+    <w:lsdException w:name="Medium Grid 3" w:semiHidden="0" w:uiPriority="69" w:unhideWhenUsed="0"/>
+    <w:lsdException w:name="Dark List" w:semiHidden="0" w:uiPriority="70" w:unhideWhenUsed="0"/>
+    <w:lsdException w:name="Colorful Shading" w:semiHidden="0" w:uiPriority="71" w:unhideWhenUsed="0"/>
+    <w:lsdException w:name="Colorful List" w:semiHidden="0" w:uiPriority="72" w:unhideWhenUsed="0"/>
+    <w:lsdException w:name="Colorful Grid" w:semiHidden="0" w:uiPriority="73" w:unhideWhenUsed="0"/>
+    <w:lsdException w:name="Light Shading Accent 1" w:semiHidden="0" w:uiPriority="60" w:unhideWhenUsed="0"/>
+    <w:lsdException w:name="Light List Accent 1" w:semiHidden="0" w:uiPriority="61" w:unhideWhenUsed="0"/>
+    <w:lsdException w:name="Light Grid Accent 1" w:semiHidden="0" w:uiPriority="62" w:unhideWhenUsed="0"/>
+    <w:lsdException w:name="Medium Shading 1 Accent 1" w:semiHidden="0" w:uiPriority="63" w:unhideWhenUsed="0"/>
+    <w:lsdException w:name="Medium Shading 2 Accent 1" w:semiHidden="0" w:uiPriority="64" w:unhideWhenUsed="0"/>
+    <w:lsdException w:name="Medium List 1 Accent 1" w:semiHidden="0" w:uiPriority="65" w:unhideWhenUsed="0"/>
+    <w:lsdException w:name="Revision" w:uiPriority="99" w:unhideWhenUsed="0"/>
+    <w:lsdException w:name="List Paragraph" w:semiHidden="0" w:uiPriority="34" w:unhideWhenUsed="0" w:qFormat="1"/>
+    <w:lsdException w:name="Quote" w:semiHidden="0" w:uiPriority="29" w:unhideWhenUsed="0" w:qFormat="1"/>
+    <w:lsdException w:name="Intense Quote" w:semiHidden="0" w:uiPriority="30" w:unhideWhenUsed="0" w:qFormat="1"/>
+    <w:lsdException w:name="Medium List 2 Accent 1" w:semiHidden="0" w:uiPriority="66" w:unhideWhenUsed="0"/>
+    <w:lsdException w:name="Medium Grid 1 Accent 1" w:semiHidden="0" w:uiPriority="67" w:unhideWhenUsed="0"/>
+    <w:lsdException w:name="Medium Grid 2 Accent 1" w:semiHidden="0" w:uiPriority="68" w:unhideWhenUsed="0"/>
+    <w:lsdException w:name="Medium Grid 3 Accent 1" w:semiHidden="0" w:uiPriority="69" w:unhideWhenUsed="0"/>
+    <w:lsdException w:name="Dark List Accent 1" w:semiHidden="0" w:uiPriority="70" w:unhideWhenUsed="0"/>
+    <w:lsdException w:name="Colorful Shading Accent 1" w:semiHidden="0" w:uiPriority="71" w:unhideWhenUsed="0"/>
+    <w:lsdException w:name="Colorful List Accent 1" w:semiHidden="0" w:uiPriority="72" w:unhideWhenUsed="0"/>
+    <w:lsdException w:name="Colorful Grid Accent 1" w:semiHidden="0" w:uiPriority="73" w:unhideWhenUsed="0"/>
+    <w:lsdException w:name="Light Shading Accent 2" w:semiHidden="0" w:uiPriority="60" w:unhideWhenUsed="0"/>
+    <w:lsdException w:name="Light List Accent 2" w:semiHidden="0" w:uiPriority="61" w:unhideWhenUsed="0"/>
+    <w:lsdException w:name="Light Grid Accent 2" w:semiHidden="0" w:uiPriority="62" w:unhideWhenUsed="0"/>
+    <w:lsdException w:name="Medium Shading 1 Accent 2" w:semiHidden="0" w:uiPriority="63" w:unhideWhenUsed="0"/>
+    <w:lsdException w:name="Medium Shading 2 Accent 2" w:semiHidden="0" w:uiPriority="64" w:unhideWhenUsed="0"/>
+    <w:lsdException w:name="Medium List 1 Accent 2" w:semiHidden="0" w:uiPriority="65" w:unhideWhenUsed="0"/>
+    <w:lsdException w:name="Medium List 2 Accent 2" w:semiHidden="0" w:uiPriority="66" w:unhideWhenUsed="0"/>
+    <w:lsdException w:name="Medium Grid 1 Accent 2" w:semiHidden="0" w:uiPriority="67" w:unhideWhenUsed="0"/>
+    <w:lsdException w:name="Medium Grid 2 Accent 2" w:semiHidden="0" w:uiPriority="68" w:unhideWhenUsed="0"/>
+    <w:lsdException w:name="Medium Grid 3 Accent 2" w:semiHidden="0" w:uiPriority="69" w:unhideWhenUsed="0"/>
+    <w:lsdException w:name="Dark List Accent 2" w:semiHidden="0" w:uiPriority="70" w:unhideWhenUsed="0"/>
+    <w:lsdException w:name="Colorful Shading Accent 2" w:semiHidden="0" w:uiPriority="71" w:unhideWhenUsed="0"/>
+    <w:lsdException w:name="Colorful List Accent 2" w:semiHidden="0" w:uiPriority="72" w:unhideWhenUsed="0"/>
+    <w:lsdException w:name="Colorful Grid Accent 2" w:semiHidden="0" w:uiPriority="73" w:unhideWhenUsed="0"/>
+    <w:lsdException w:name="Light Shading Accent 3" w:semiHidden="0" w:uiPriority="60" w:unhideWhenUsed="0"/>
+    <w:lsdException w:name="Light List Accent 3" w:semiHidden="0" w:uiPriority="61" w:unhideWhenUsed="0"/>
+    <w:lsdException w:name="Light Grid Accent 3" w:semiHidden="0" w:uiPriority="62" w:unhideWhenUsed="0"/>
+    <w:lsdException w:name="Medium Shading 1 Accent 3" w:semiHidden="0" w:uiPriority="63" w:unhideWhenUsed="0"/>
+    <w:lsdException w:name="Medium Shading 2 Accent 3" w:semiHidden="0" w:uiPriority="64" w:unhideWhenUsed="0"/>
+    <w:lsdException w:name="Medium List 1 Accent 3" w:semiHidden="0" w:uiPriority="65" w:unhideWhenUsed="0"/>
+    <w:lsdException w:name="Medium List 2 Accent 3" w:semiHidden="0" w:uiPriority="66" w:unhideWhenUsed="0"/>
+    <w:lsdException w:name="Medium Grid 1 Accent 3" w:semiHidden="0" w:uiPriority="67" w:unhideWhenUsed="0"/>
+    <w:lsdException w:name="Medium Grid 2 Accent 3" w:semiHidden="0" w:uiPriority="68" w:unhideWhenUsed="0"/>
+    <w:lsdException w:name="Medium Grid 3 Accent 3" w:semiHidden="0" w:uiPriority="69" w:unhideWhenUsed="0"/>
+    <w:lsdException w:name="Dark List Accent 3" w:semiHidden="0" w:uiPriority="70" w:unhideWhenUsed="0"/>
+    <w:lsdException w:name="Colorful Shading Accent 3" w:semiHidden="0" w:uiPriority="71" w:unhideWhenUsed="0"/>
+    <w:lsdException w:name="Colorful List Accent 3" w:semiHidden="0" w:uiPriority="72" w:unhideWhenUsed="0"/>
+    <w:lsdException w:name="Colorful Grid Accent 3" w:semiHidden="0" w:uiPriority="73" w:unhideWhenUsed="0"/>
+    <w:lsdException w:name="Light Shading Accent 4" w:semiHidden="0" w:uiPriority="60" w:unhideWhenUsed="0"/>
+    <w:lsdException w:name="Light List Accent 4" w:semiHidden="0" w:uiPriority="61" w:unhideWhenUsed="0"/>
+    <w:lsdException w:name="Light Grid Accent 4" w:semiHidden="0" w:uiPriority="62" w:unhideWhenUsed="0"/>
+    <w:lsdException w:name="Medium Shading 1 Accent 4" w:semiHidden="0" w:uiPriority="63" w:unhideWhenUsed="0"/>
+    <w:lsdException w:name="Medium Shading 2 Accent 4" w:semiHidden="0" w:uiPriority="64" w:unhideWhenUsed="0"/>
+    <w:lsdException w:name="Medium List 1 Accent 4" w:semiHidden="0" w:uiPriority="65" w:unhideWhenUsed="0"/>
+    <w:lsdException w:name="Medium List 2 Accent 4" w:semiHidden="0" w:uiPriority="66" w:unhideWhenUsed="0"/>
+    <w:lsdException w:name="Medium Grid 1 Accent 4" w:semiHidden="0" w:uiPriority="67" w:unhideWhenUsed="0"/>
+    <w:lsdException w:name="Medium Grid 2 Accent 4" w:semiHidden="0" w:uiPriority="68" w:unhideWhenUsed="0"/>
+    <w:lsdException w:name="Medium Grid 3 Accent 4" w:semiHidden="0" w:uiPriority="69" w:unhideWhenUsed="0"/>
+    <w:lsdException w:name="Dark List Accent 4" w:semiHidden="0" w:uiPriority="70" w:unhideWhenUsed="0"/>
+    <w:lsdException w:name="Colorful Shading Accent 4" w:semiHidden="0" w:uiPriority="71" w:unhideWhenUsed="0"/>
+    <w:lsdException w:name="Colorful List Accent 4" w:semiHidden="0" w:uiPriority="72" w:unhideWhenUsed="0"/>
+    <w:lsdException w:name="Colorful Grid Accent 4" w:semiHidden="0" w:uiPriority="73" w:unhideWhenUsed="0"/>
+    <w:lsdException w:name="Light Shading Accent 5" w:semiHidden="0" w:uiPriority="60" w:unhideWhenUsed="0"/>
+    <w:lsdException w:name="Light List Accent 5" w:semiHidden="0" w:uiPriority="61" w:unhideWhenUsed="0"/>
+    <w:lsdException w:name="Light Grid Accent 5" w:semiHidden="0" w:uiPriority="62" w:unhideWhenUsed="0"/>
+    <w:lsdException w:name="Medium Shading 1 Accent 5" w:semiHidden="0" w:uiPriority="63" w:unhideWhenUsed="0"/>
+    <w:lsdException w:name="Medium Shading 2 Accent 5" w:semiHidden="0" w:uiPriority="64" w:unhideWhenUsed="0"/>
+    <w:lsdException w:name="Medium List 1 Accent 5" w:semiHidden="0" w:uiPriority="65" w:unhideWhenUsed="0"/>
+    <w:lsdException w:name="Medium List 2 Accent 5" w:semiHidden="0" w:uiPriority="66" w:unhideWhenUsed="0"/>
+    <w:lsdException w:name="Medium Grid 1 Accent 5" w:semiHidden="0" w:uiPriority="67" w:unhideWhenUsed="0"/>
+    <w:lsdException w:name="Medium Grid 2 Accent 5" w:semiHidden="0" w:uiPriority="68" w:unhideWhenUsed="0"/>
+    <w:lsdException w:name="Medium Grid 3 Accent 5" w:semiHidden="0" w:uiPriority="69" w:unhideWhenUsed="0"/>
+    <w:lsdException w:name="Dark List Accent 5" w:semiHidden="0" w:uiPriority="70" w:unhideWhenUsed="0"/>
+    <w:lsdException w:name="Colorful Shading Accent 5" w:semiHidden="0" w:uiPriority="71" w:unhideWhenUsed="0"/>
+    <w:lsdException w:name="Colorful List Accent 5" w:semiHidden="0" w:uiPriority="72" w:unhideWhenUsed="0"/>
+    <w:lsdException w:name="Colorful Grid Accent 5" w:semiHidden="0" w:uiPriority="73" w:unhideWhenUsed="0"/>
+    <w:lsdException w:name="Light Shading Accent 6" w:semiHidden="0" w:uiPriority="60" w:unhideWhenUsed="0"/>
+    <w:lsdException w:name="Light List Accent 6" w:semiHidden="0" w:uiPriority="61" w:unhideWhenUsed="0"/>
+    <w:lsdException w:name="Light Grid Accent 6" w:semiHidden="0" w:uiPriority="62" w:unhideWhenUsed="0"/>
+    <w:lsdException w:name="Medium Shading 1 Accent 6" w:semiHidden="0" w:uiPriority="63" w:unhideWhenUsed="0"/>
+    <w:lsdException w:name="Medium Shading 2 Accent 6" w:semiHidden="0" w:uiPriority="64" w:unhideWhenUsed="0"/>
+    <w:lsdException w:name="Medium List 1 Accent 6" w:semiHidden="0" w:uiPriority="65" w:unhideWhenUsed="0"/>
+    <w:lsdException w:name="Medium List 2 Accent 6" w:semiHidden="0" w:uiPriority="66" w:unhideWhenUsed="0"/>
+    <w:lsdException w:name="Medium Grid 1 Accent 6" w:semiHidden="0" w:uiPriority="67" w:unhideWhenUsed="0"/>
+    <w:lsdException w:name="Medium Grid 2 Accent 6" w:semiHidden="0" w:uiPriority="68" w:unhideWhenUsed="0"/>
+    <w:lsdException w:name="Medium Grid 3 Accent 6" w:semiHidden="0" w:uiPriority="69" w:unhideWhenUsed="0"/>
+    <w:lsdException w:name="Dark List Accent 6" w:semiHidden="0" w:uiPriority="70" w:unhideWhenUsed="0"/>
+    <w:lsdException w:name="Colorful Shading Accent 6" w:semiHidden="0" w:uiPriority="71" w:unhideWhenUsed="0"/>
+    <w:lsdException w:name="Colorful List Accent 6" w:semiHidden="0" w:uiPriority="72" w:unhideWhenUsed="0"/>
+    <w:lsdException w:name="Colorful Grid Accent 6" w:semiHidden="0" w:uiPriority="73" w:unhideWhenUsed="0"/>
+    <w:lsdException w:name="Subtle Emphasis" w:semiHidden="0" w:uiPriority="19" w:unhideWhenUsed="0" w:qFormat="1"/>
+    <w:lsdException w:name="Intense Emphasis" w:semiHidden="0" w:uiPriority="21" w:unhideWhenUsed="0" w:qFormat="1"/>
+    <w:lsdException w:name="Subtle Reference" w:semiHidden="0" w:uiPriority="31" w:unhideWhenUsed="0" w:qFormat="1"/>
+    <w:lsdException w:name="Intense Reference" w:semiHidden="0" w:uiPriority="32" w:unhideWhenUsed="0" w:qFormat="1"/>
+    <w:lsdException w:name="Book Title" w:semiHidden="0" w:uiPriority="33" w:unhideWhenUsed="0" w:qFormat="1"/>
+    <w:lsdException w:name="Bibliography" w:uiPriority="37"/>
+    <w:lsdException w:name="TOC Heading" w:uiPriority="39" w:qFormat="1"/>
   </w:latentStyles>
   <w:style w:type="paragraph" w:default="1" w:styleId="Normal">
     <w:name w:val="Normal"/>
@@ -7758,13 +8480,13 @@
       <w:lang w:val="ro-RO"/>
     </w:rPr>
   </w:style>
-  <w:style w:type="character" w:default="1" w:styleId="Fontdeparagrafimplicit">
+  <w:style w:type="character" w:default="1" w:styleId="DefaultParagraphFont">
     <w:name w:val="Default Paragraph Font"/>
     <w:uiPriority w:val="1"/>
     <w:semiHidden/>
     <w:unhideWhenUsed/>
   </w:style>
-  <w:style w:type="table" w:default="1" w:styleId="TabelNormal">
+  <w:style w:type="table" w:default="1" w:styleId="TableNormal">
     <w:name w:val="Normal Table"/>
     <w:uiPriority w:val="99"/>
     <w:semiHidden/>
@@ -7779,13 +8501,13 @@
       </w:tblCellMar>
     </w:tblPr>
   </w:style>
-  <w:style w:type="numbering" w:default="1" w:styleId="FrListare">
+  <w:style w:type="numbering" w:default="1" w:styleId="NoList">
     <w:name w:val="No List"/>
     <w:uiPriority w:val="99"/>
     <w:semiHidden/>
     <w:unhideWhenUsed/>
   </w:style>
-  <w:style w:type="paragraph" w:styleId="TextnBalon">
+  <w:style w:type="paragraph" w:styleId="BalloonText">
     <w:name w:val="Balloon Text"/>
     <w:basedOn w:val="Normal"/>
     <w:semiHidden/>
@@ -7794,10 +8516,10 @@
       <w:sz w:val="16"/>
     </w:rPr>
   </w:style>
-  <w:style w:type="paragraph" w:styleId="Antet">
+  <w:style w:type="paragraph" w:styleId="Header">
     <w:name w:val="header"/>
     <w:basedOn w:val="Normal"/>
-    <w:link w:val="AntetCaracter"/>
+    <w:link w:val="HeaderChar"/>
     <w:pPr>
       <w:tabs>
         <w:tab w:val="center" w:pos="4680"/>
@@ -7810,19 +8532,19 @@
       <w:lang w:eastAsia="ro-RO"/>
     </w:rPr>
   </w:style>
-  <w:style w:type="character" w:customStyle="1" w:styleId="AntetCaracter">
-    <w:name w:val="Antet Caracter"/>
-    <w:link w:val="Antet"/>
+  <w:style w:type="character" w:customStyle="1" w:styleId="HeaderChar">
+    <w:name w:val="Header Char"/>
+    <w:link w:val="Header"/>
     <w:locked/>
     <w:rPr>
       <w:sz w:val="24"/>
       <w:lang w:val="ro-RO" w:eastAsia="ro-RO"/>
     </w:rPr>
   </w:style>
-  <w:style w:type="paragraph" w:styleId="Subsol">
+  <w:style w:type="paragraph" w:styleId="Footer">
     <w:name w:val="footer"/>
     <w:basedOn w:val="Normal"/>
-    <w:link w:val="SubsolCaracter"/>
+    <w:link w:val="FooterChar"/>
     <w:uiPriority w:val="99"/>
     <w:pPr>
       <w:tabs>
@@ -7836,9 +8558,9 @@
       <w:lang w:eastAsia="ro-RO"/>
     </w:rPr>
   </w:style>
-  <w:style w:type="character" w:customStyle="1" w:styleId="SubsolCaracter">
-    <w:name w:val="Subsol Caracter"/>
-    <w:link w:val="Subsol"/>
+  <w:style w:type="character" w:customStyle="1" w:styleId="FooterChar">
+    <w:name w:val="Footer Char"/>
+    <w:link w:val="Footer"/>
     <w:uiPriority w:val="99"/>
     <w:locked/>
     <w:rPr>
@@ -7863,7 +8585,7 @@
   </w:style>
   <w:style w:type="character" w:customStyle="1" w:styleId="UnresolvedMention1">
     <w:name w:val="Unresolved Mention1"/>
-    <w:basedOn w:val="Fontdeparagrafimplicit"/>
+    <w:basedOn w:val="DefaultParagraphFont"/>
     <w:uiPriority w:val="99"/>
     <w:semiHidden/>
     <w:unhideWhenUsed/>
@@ -7873,9 +8595,9 @@
       <w:shd w:val="clear" w:color="auto" w:fill="E1DFDD"/>
     </w:rPr>
   </w:style>
-  <w:style w:type="table" w:styleId="Tabelgril">
+  <w:style w:type="table" w:styleId="TableGrid">
     <w:name w:val="Table Grid"/>
-    <w:basedOn w:val="TabelNormal"/>
+    <w:basedOn w:val="TableNormal"/>
     <w:uiPriority w:val="39"/>
     <w:locked/>
     <w:rsid w:val="002138A7"/>
@@ -7886,7 +8608,6 @@
       <w:lang w:val="en-GB"/>
     </w:rPr>
     <w:tblPr>
-      <w:tblInd w:w="0" w:type="dxa"/>
       <w:tblBorders>
         <w:top w:val="single" w:sz="4" w:space="0" w:color="auto"/>
         <w:left w:val="single" w:sz="4" w:space="0" w:color="auto"/>
@@ -7895,17 +8616,11 @@
         <w:insideH w:val="single" w:sz="4" w:space="0" w:color="auto"/>
         <w:insideV w:val="single" w:sz="4" w:space="0" w:color="auto"/>
       </w:tblBorders>
-      <w:tblCellMar>
-        <w:top w:w="0" w:type="dxa"/>
-        <w:left w:w="108" w:type="dxa"/>
-        <w:bottom w:w="0" w:type="dxa"/>
-        <w:right w:w="108" w:type="dxa"/>
-      </w:tblCellMar>
     </w:tblPr>
   </w:style>
-  <w:style w:type="character" w:styleId="HyperlinkParcurs">
+  <w:style w:type="character" w:styleId="FollowedHyperlink">
     <w:name w:val="FollowedHyperlink"/>
-    <w:basedOn w:val="Fontdeparagrafimplicit"/>
+    <w:basedOn w:val="DefaultParagraphFont"/>
     <w:rsid w:val="00695AD3"/>
     <w:rPr>
       <w:color w:val="954F72" w:themeColor="followedHyperlink"/>
@@ -7914,11 +8629,10 @@
   </w:style>
   <w:style w:type="table" w:customStyle="1" w:styleId="TableGridLight1">
     <w:name w:val="Table Grid Light1"/>
-    <w:basedOn w:val="TabelNormal"/>
+    <w:basedOn w:val="TableNormal"/>
     <w:uiPriority w:val="40"/>
     <w:rsid w:val="009A0984"/>
     <w:tblPr>
-      <w:tblInd w:w="0" w:type="dxa"/>
       <w:tblBorders>
         <w:top w:val="single" w:sz="4" w:space="0" w:color="BFBFBF" w:themeColor="background1" w:themeShade="BF"/>
         <w:left w:val="single" w:sz="4" w:space="0" w:color="BFBFBF" w:themeColor="background1" w:themeShade="BF"/>
@@ -7927,29 +8641,16 @@
         <w:insideH w:val="single" w:sz="4" w:space="0" w:color="BFBFBF" w:themeColor="background1" w:themeShade="BF"/>
         <w:insideV w:val="single" w:sz="4" w:space="0" w:color="BFBFBF" w:themeColor="background1" w:themeShade="BF"/>
       </w:tblBorders>
-      <w:tblCellMar>
-        <w:top w:w="0" w:type="dxa"/>
-        <w:left w:w="108" w:type="dxa"/>
-        <w:bottom w:w="0" w:type="dxa"/>
-        <w:right w:w="108" w:type="dxa"/>
-      </w:tblCellMar>
     </w:tblPr>
   </w:style>
   <w:style w:type="table" w:customStyle="1" w:styleId="PlainTable41">
     <w:name w:val="Plain Table 41"/>
-    <w:basedOn w:val="TabelNormal"/>
+    <w:basedOn w:val="TableNormal"/>
     <w:uiPriority w:val="44"/>
     <w:rsid w:val="009A0984"/>
     <w:tblPr>
       <w:tblStyleRowBandSize w:val="1"/>
       <w:tblStyleColBandSize w:val="1"/>
-      <w:tblInd w:w="0" w:type="dxa"/>
-      <w:tblCellMar>
-        <w:top w:w="0" w:type="dxa"/>
-        <w:left w:w="108" w:type="dxa"/>
-        <w:bottom w:w="0" w:type="dxa"/>
-        <w:right w:w="108" w:type="dxa"/>
-      </w:tblCellMar>
     </w:tblPr>
     <w:tblStylePr w:type="firstRow">
       <w:rPr>
@@ -7990,11 +8691,10 @@
   </w:style>
   <w:style w:type="table" w:customStyle="1" w:styleId="TabelgrilLuminos1">
     <w:name w:val="Tabel grilă Luminos1"/>
-    <w:basedOn w:val="TabelNormal"/>
+    <w:basedOn w:val="TableNormal"/>
     <w:uiPriority w:val="40"/>
     <w:rsid w:val="005B30FC"/>
     <w:tblPr>
-      <w:tblInd w:w="0" w:type="dxa"/>
       <w:tblBorders>
         <w:top w:val="single" w:sz="4" w:space="0" w:color="BFBFBF" w:themeColor="background1" w:themeShade="BF"/>
         <w:left w:val="single" w:sz="4" w:space="0" w:color="BFBFBF" w:themeColor="background1" w:themeShade="BF"/>
@@ -8003,17 +8703,11 @@
         <w:insideH w:val="single" w:sz="4" w:space="0" w:color="BFBFBF" w:themeColor="background1" w:themeShade="BF"/>
         <w:insideV w:val="single" w:sz="4" w:space="0" w:color="BFBFBF" w:themeColor="background1" w:themeShade="BF"/>
       </w:tblBorders>
-      <w:tblCellMar>
-        <w:top w:w="0" w:type="dxa"/>
-        <w:left w:w="108" w:type="dxa"/>
-        <w:bottom w:w="0" w:type="dxa"/>
-        <w:right w:w="108" w:type="dxa"/>
-      </w:tblCellMar>
     </w:tblPr>
   </w:style>
   <w:style w:type="character" w:customStyle="1" w:styleId="UnresolvedMention2">
     <w:name w:val="Unresolved Mention2"/>
-    <w:basedOn w:val="Fontdeparagrafimplicit"/>
+    <w:basedOn w:val="DefaultParagraphFont"/>
     <w:uiPriority w:val="99"/>
     <w:semiHidden/>
     <w:unhideWhenUsed/>
@@ -8023,7 +8717,435 @@
       <w:shd w:val="clear" w:color="auto" w:fill="E1DFDD"/>
     </w:rPr>
   </w:style>
-  <w:style w:type="paragraph" w:styleId="Listparagraf">
+  <w:style w:type="paragraph" w:styleId="ListParagraph">
+    <w:name w:val="List Paragraph"/>
+    <w:basedOn w:val="Normal"/>
+    <w:uiPriority w:val="34"/>
+    <w:qFormat/>
+    <w:rsid w:val="008779D9"/>
+    <w:pPr>
+      <w:spacing w:after="200" w:line="276" w:lineRule="auto"/>
+      <w:ind w:left="720"/>
+      <w:contextualSpacing/>
+      <w:jc w:val="left"/>
+    </w:pPr>
+    <w:rPr>
+      <w:rFonts w:ascii="Calibri" w:hAnsi="Calibri"/>
+      <w:sz w:val="22"/>
+      <w:szCs w:val="22"/>
+      <w:lang w:val="en-US"/>
+    </w:rPr>
+  </w:style>
+</w:styles>
+</file>
+
+<file path=word/stylesWithEffects.xml><?xml version="1.0" encoding="utf-8"?>
+<w:styles xmlns:wpc="http://schemas.microsoft.com/office/word/2010/wordprocessingCanvas" xmlns:mc="http://schemas.openxmlformats.org/markup-compatibility/2006" xmlns:o="urn:schemas-microsoft-com:office:office" xmlns:r="http://schemas.openxmlformats.org/officeDocument/2006/relationships" xmlns:m="http://schemas.openxmlformats.org/officeDocument/2006/math" xmlns:v="urn:schemas-microsoft-com:vml" xmlns:wp14="http://schemas.microsoft.com/office/word/2010/wordprocessingDrawing" xmlns:wp="http://schemas.openxmlformats.org/drawingml/2006/wordprocessingDrawing" xmlns:w10="urn:schemas-microsoft-com:office:word" xmlns:w="http://schemas.openxmlformats.org/wordprocessingml/2006/main" xmlns:w14="http://schemas.microsoft.com/office/word/2010/wordml" xmlns:wpg="http://schemas.microsoft.com/office/word/2010/wordprocessingGroup" xmlns:wpi="http://schemas.microsoft.com/office/word/2010/wordprocessingInk" xmlns:wne="http://schemas.microsoft.com/office/word/2006/wordml" xmlns:wps="http://schemas.microsoft.com/office/word/2010/wordprocessingShape" mc:Ignorable="w14 wp14">
+  <w:docDefaults>
+    <w:rPrDefault>
+      <w:rPr>
+        <w:rFonts w:ascii="Nyala" w:eastAsia="Times New Roman" w:hAnsi="Nyala" w:cs="Times New Roman"/>
+        <w:lang w:val="en-US" w:eastAsia="en-US" w:bidi="ar-SA"/>
+      </w:rPr>
+    </w:rPrDefault>
+    <w:pPrDefault/>
+  </w:docDefaults>
+  <w:latentStyles w:defLockedState="0" w:defUIPriority="0" w:defSemiHidden="1" w:defUnhideWhenUsed="1" w:defQFormat="0" w:count="267">
+    <w:lsdException w:name="Normal" w:locked="1" w:semiHidden="0" w:unhideWhenUsed="0" w:qFormat="1"/>
+    <w:lsdException w:name="heading 1" w:locked="1" w:semiHidden="0" w:unhideWhenUsed="0" w:qFormat="1"/>
+    <w:lsdException w:name="heading 2" w:locked="1" w:qFormat="1"/>
+    <w:lsdException w:name="heading 3" w:locked="1" w:qFormat="1"/>
+    <w:lsdException w:name="heading 4" w:locked="1" w:qFormat="1"/>
+    <w:lsdException w:name="heading 5" w:locked="1" w:qFormat="1"/>
+    <w:lsdException w:name="heading 6" w:locked="1" w:qFormat="1"/>
+    <w:lsdException w:name="heading 7" w:locked="1" w:qFormat="1"/>
+    <w:lsdException w:name="heading 8" w:locked="1" w:qFormat="1"/>
+    <w:lsdException w:name="heading 9" w:locked="1" w:qFormat="1"/>
+    <w:lsdException w:name="header" w:locked="1"/>
+    <w:lsdException w:name="footer" w:uiPriority="99"/>
+    <w:lsdException w:name="caption" w:locked="1" w:qFormat="1"/>
+    <w:lsdException w:name="table of authorities" w:semiHidden="0" w:unhideWhenUsed="0"/>
+    <w:lsdException w:name="List" w:semiHidden="0" w:unhideWhenUsed="0"/>
+    <w:lsdException w:name="List Bullet" w:semiHidden="0" w:unhideWhenUsed="0"/>
+    <w:lsdException w:name="List Number" w:locked="1"/>
+    <w:lsdException w:name="List 4" w:locked="1"/>
+    <w:lsdException w:name="List 5" w:locked="1"/>
+    <w:lsdException w:name="Title" w:locked="1" w:semiHidden="0" w:unhideWhenUsed="0" w:qFormat="1"/>
+    <w:lsdException w:name="List Continue 2" w:semiHidden="0" w:unhideWhenUsed="0"/>
+    <w:lsdException w:name="List Continue 3" w:semiHidden="0" w:unhideWhenUsed="0"/>
+    <w:lsdException w:name="List Continue 4" w:semiHidden="0" w:unhideWhenUsed="0"/>
+    <w:lsdException w:name="List Continue 5" w:semiHidden="0" w:unhideWhenUsed="0"/>
+    <w:lsdException w:name="Subtitle" w:locked="1" w:semiHidden="0" w:unhideWhenUsed="0" w:qFormat="1"/>
+    <w:lsdException w:name="Salutation" w:locked="1"/>
+    <w:lsdException w:name="Date" w:locked="1"/>
+    <w:lsdException w:name="Body Text First Indent" w:locked="1"/>
+    <w:lsdException w:name="Strong" w:locked="1" w:semiHidden="0" w:unhideWhenUsed="0" w:qFormat="1"/>
+    <w:lsdException w:name="Emphasis" w:locked="1" w:semiHidden="0" w:unhideWhenUsed="0" w:qFormat="1"/>
+    <w:lsdException w:name="Table Grid" w:locked="1" w:semiHidden="0" w:uiPriority="39" w:unhideWhenUsed="0"/>
+    <w:lsdException w:name="Placeholder Text" w:uiPriority="99" w:unhideWhenUsed="0"/>
+    <w:lsdException w:name="No Spacing" w:semiHidden="0" w:uiPriority="1" w:unhideWhenUsed="0" w:qFormat="1"/>
+    <w:lsdException w:name="Light Shading" w:semiHidden="0" w:uiPriority="60" w:unhideWhenUsed="0"/>
+    <w:lsdException w:name="Light List" w:semiHidden="0" w:uiPriority="61" w:unhideWhenUsed="0"/>
+    <w:lsdException w:name="Light Grid" w:semiHidden="0" w:uiPriority="62" w:unhideWhenUsed="0"/>
+    <w:lsdException w:name="Medium Shading 1" w:semiHidden="0" w:uiPriority="63" w:unhideWhenUsed="0"/>
+    <w:lsdException w:name="Medium Shading 2" w:semiHidden="0" w:uiPriority="64" w:unhideWhenUsed="0"/>
+    <w:lsdException w:name="Medium List 1" w:semiHidden="0" w:uiPriority="65" w:unhideWhenUsed="0"/>
+    <w:lsdException w:name="Medium List 2" w:semiHidden="0" w:uiPriority="66" w:unhideWhenUsed="0"/>
+    <w:lsdException w:name="Medium Grid 1" w:semiHidden="0" w:uiPriority="67" w:unhideWhenUsed="0"/>
+    <w:lsdException w:name="Medium Grid 2" w:semiHidden="0" w:uiPriority="68" w:unhideWhenUsed="0"/>
+    <w:lsdException w:name="Medium Grid 3" w:semiHidden="0" w:uiPriority="69" w:unhideWhenUsed="0"/>
+    <w:lsdException w:name="Dark List" w:semiHidden="0" w:uiPriority="70" w:unhideWhenUsed="0"/>
+    <w:lsdException w:name="Colorful Shading" w:semiHidden="0" w:uiPriority="71" w:unhideWhenUsed="0"/>
+    <w:lsdException w:name="Colorful List" w:semiHidden="0" w:uiPriority="72" w:unhideWhenUsed="0"/>
+    <w:lsdException w:name="Colorful Grid" w:semiHidden="0" w:uiPriority="73" w:unhideWhenUsed="0"/>
+    <w:lsdException w:name="Light Shading Accent 1" w:semiHidden="0" w:uiPriority="60" w:unhideWhenUsed="0"/>
+    <w:lsdException w:name="Light List Accent 1" w:semiHidden="0" w:uiPriority="61" w:unhideWhenUsed="0"/>
+    <w:lsdException w:name="Light Grid Accent 1" w:semiHidden="0" w:uiPriority="62" w:unhideWhenUsed="0"/>
+    <w:lsdException w:name="Medium Shading 1 Accent 1" w:semiHidden="0" w:uiPriority="63" w:unhideWhenUsed="0"/>
+    <w:lsdException w:name="Medium Shading 2 Accent 1" w:semiHidden="0" w:uiPriority="64" w:unhideWhenUsed="0"/>
+    <w:lsdException w:name="Medium List 1 Accent 1" w:semiHidden="0" w:uiPriority="65" w:unhideWhenUsed="0"/>
+    <w:lsdException w:name="Revision" w:uiPriority="99" w:unhideWhenUsed="0"/>
+    <w:lsdException w:name="List Paragraph" w:semiHidden="0" w:uiPriority="34" w:unhideWhenUsed="0" w:qFormat="1"/>
+    <w:lsdException w:name="Quote" w:semiHidden="0" w:uiPriority="29" w:unhideWhenUsed="0" w:qFormat="1"/>
+    <w:lsdException w:name="Intense Quote" w:semiHidden="0" w:uiPriority="30" w:unhideWhenUsed="0" w:qFormat="1"/>
+    <w:lsdException w:name="Medium List 2 Accent 1" w:semiHidden="0" w:uiPriority="66" w:unhideWhenUsed="0"/>
+    <w:lsdException w:name="Medium Grid 1 Accent 1" w:semiHidden="0" w:uiPriority="67" w:unhideWhenUsed="0"/>
+    <w:lsdException w:name="Medium Grid 2 Accent 1" w:semiHidden="0" w:uiPriority="68" w:unhideWhenUsed="0"/>
+    <w:lsdException w:name="Medium Grid 3 Accent 1" w:semiHidden="0" w:uiPriority="69" w:unhideWhenUsed="0"/>
+    <w:lsdException w:name="Dark List Accent 1" w:semiHidden="0" w:uiPriority="70" w:unhideWhenUsed="0"/>
+    <w:lsdException w:name="Colorful Shading Accent 1" w:semiHidden="0" w:uiPriority="71" w:unhideWhenUsed="0"/>
+    <w:lsdException w:name="Colorful List Accent 1" w:semiHidden="0" w:uiPriority="72" w:unhideWhenUsed="0"/>
+    <w:lsdException w:name="Colorful Grid Accent 1" w:semiHidden="0" w:uiPriority="73" w:unhideWhenUsed="0"/>
+    <w:lsdException w:name="Light Shading Accent 2" w:semiHidden="0" w:uiPriority="60" w:unhideWhenUsed="0"/>
+    <w:lsdException w:name="Light List Accent 2" w:semiHidden="0" w:uiPriority="61" w:unhideWhenUsed="0"/>
+    <w:lsdException w:name="Light Grid Accent 2" w:semiHidden="0" w:uiPriority="62" w:unhideWhenUsed="0"/>
+    <w:lsdException w:name="Medium Shading 1 Accent 2" w:semiHidden="0" w:uiPriority="63" w:unhideWhenUsed="0"/>
+    <w:lsdException w:name="Medium Shading 2 Accent 2" w:semiHidden="0" w:uiPriority="64" w:unhideWhenUsed="0"/>
+    <w:lsdException w:name="Medium List 1 Accent 2" w:semiHidden="0" w:uiPriority="65" w:unhideWhenUsed="0"/>
+    <w:lsdException w:name="Medium List 2 Accent 2" w:semiHidden="0" w:uiPriority="66" w:unhideWhenUsed="0"/>
+    <w:lsdException w:name="Medium Grid 1 Accent 2" w:semiHidden="0" w:uiPriority="67" w:unhideWhenUsed="0"/>
+    <w:lsdException w:name="Medium Grid 2 Accent 2" w:semiHidden="0" w:uiPriority="68" w:unhideWhenUsed="0"/>
+    <w:lsdException w:name="Medium Grid 3 Accent 2" w:semiHidden="0" w:uiPriority="69" w:unhideWhenUsed="0"/>
+    <w:lsdException w:name="Dark List Accent 2" w:semiHidden="0" w:uiPriority="70" w:unhideWhenUsed="0"/>
+    <w:lsdException w:name="Colorful Shading Accent 2" w:semiHidden="0" w:uiPriority="71" w:unhideWhenUsed="0"/>
+    <w:lsdException w:name="Colorful List Accent 2" w:semiHidden="0" w:uiPriority="72" w:unhideWhenUsed="0"/>
+    <w:lsdException w:name="Colorful Grid Accent 2" w:semiHidden="0" w:uiPriority="73" w:unhideWhenUsed="0"/>
+    <w:lsdException w:name="Light Shading Accent 3" w:semiHidden="0" w:uiPriority="60" w:unhideWhenUsed="0"/>
+    <w:lsdException w:name="Light List Accent 3" w:semiHidden="0" w:uiPriority="61" w:unhideWhenUsed="0"/>
+    <w:lsdException w:name="Light Grid Accent 3" w:semiHidden="0" w:uiPriority="62" w:unhideWhenUsed="0"/>
+    <w:lsdException w:name="Medium Shading 1 Accent 3" w:semiHidden="0" w:uiPriority="63" w:unhideWhenUsed="0"/>
+    <w:lsdException w:name="Medium Shading 2 Accent 3" w:semiHidden="0" w:uiPriority="64" w:unhideWhenUsed="0"/>
+    <w:lsdException w:name="Medium List 1 Accent 3" w:semiHidden="0" w:uiPriority="65" w:unhideWhenUsed="0"/>
+    <w:lsdException w:name="Medium List 2 Accent 3" w:semiHidden="0" w:uiPriority="66" w:unhideWhenUsed="0"/>
+    <w:lsdException w:name="Medium Grid 1 Accent 3" w:semiHidden="0" w:uiPriority="67" w:unhideWhenUsed="0"/>
+    <w:lsdException w:name="Medium Grid 2 Accent 3" w:semiHidden="0" w:uiPriority="68" w:unhideWhenUsed="0"/>
+    <w:lsdException w:name="Medium Grid 3 Accent 3" w:semiHidden="0" w:uiPriority="69" w:unhideWhenUsed="0"/>
+    <w:lsdException w:name="Dark List Accent 3" w:semiHidden="0" w:uiPriority="70" w:unhideWhenUsed="0"/>
+    <w:lsdException w:name="Colorful Shading Accent 3" w:semiHidden="0" w:uiPriority="71" w:unhideWhenUsed="0"/>
+    <w:lsdException w:name="Colorful List Accent 3" w:semiHidden="0" w:uiPriority="72" w:unhideWhenUsed="0"/>
+    <w:lsdException w:name="Colorful Grid Accent 3" w:semiHidden="0" w:uiPriority="73" w:unhideWhenUsed="0"/>
+    <w:lsdException w:name="Light Shading Accent 4" w:semiHidden="0" w:uiPriority="60" w:unhideWhenUsed="0"/>
+    <w:lsdException w:name="Light List Accent 4" w:semiHidden="0" w:uiPriority="61" w:unhideWhenUsed="0"/>
+    <w:lsdException w:name="Light Grid Accent 4" w:semiHidden="0" w:uiPriority="62" w:unhideWhenUsed="0"/>
+    <w:lsdException w:name="Medium Shading 1 Accent 4" w:semiHidden="0" w:uiPriority="63" w:unhideWhenUsed="0"/>
+    <w:lsdException w:name="Medium Shading 2 Accent 4" w:semiHidden="0" w:uiPriority="64" w:unhideWhenUsed="0"/>
+    <w:lsdException w:name="Medium List 1 Accent 4" w:semiHidden="0" w:uiPriority="65" w:unhideWhenUsed="0"/>
+    <w:lsdException w:name="Medium List 2 Accent 4" w:semiHidden="0" w:uiPriority="66" w:unhideWhenUsed="0"/>
+    <w:lsdException w:name="Medium Grid 1 Accent 4" w:semiHidden="0" w:uiPriority="67" w:unhideWhenUsed="0"/>
+    <w:lsdException w:name="Medium Grid 2 Accent 4" w:semiHidden="0" w:uiPriority="68" w:unhideWhenUsed="0"/>
+    <w:lsdException w:name="Medium Grid 3 Accent 4" w:semiHidden="0" w:uiPriority="69" w:unhideWhenUsed="0"/>
+    <w:lsdException w:name="Dark List Accent 4" w:semiHidden="0" w:uiPriority="70" w:unhideWhenUsed="0"/>
+    <w:lsdException w:name="Colorful Shading Accent 4" w:semiHidden="0" w:uiPriority="71" w:unhideWhenUsed="0"/>
+    <w:lsdException w:name="Colorful List Accent 4" w:semiHidden="0" w:uiPriority="72" w:unhideWhenUsed="0"/>
+    <w:lsdException w:name="Colorful Grid Accent 4" w:semiHidden="0" w:uiPriority="73" w:unhideWhenUsed="0"/>
+    <w:lsdException w:name="Light Shading Accent 5" w:semiHidden="0" w:uiPriority="60" w:unhideWhenUsed="0"/>
+    <w:lsdException w:name="Light List Accent 5" w:semiHidden="0" w:uiPriority="61" w:unhideWhenUsed="0"/>
+    <w:lsdException w:name="Light Grid Accent 5" w:semiHidden="0" w:uiPriority="62" w:unhideWhenUsed="0"/>
+    <w:lsdException w:name="Medium Shading 1 Accent 5" w:semiHidden="0" w:uiPriority="63" w:unhideWhenUsed="0"/>
+    <w:lsdException w:name="Medium Shading 2 Accent 5" w:semiHidden="0" w:uiPriority="64" w:unhideWhenUsed="0"/>
+    <w:lsdException w:name="Medium List 1 Accent 5" w:semiHidden="0" w:uiPriority="65" w:unhideWhenUsed="0"/>
+    <w:lsdException w:name="Medium List 2 Accent 5" w:semiHidden="0" w:uiPriority="66" w:unhideWhenUsed="0"/>
+    <w:lsdException w:name="Medium Grid 1 Accent 5" w:semiHidden="0" w:uiPriority="67" w:unhideWhenUsed="0"/>
+    <w:lsdException w:name="Medium Grid 2 Accent 5" w:semiHidden="0" w:uiPriority="68" w:unhideWhenUsed="0"/>
+    <w:lsdException w:name="Medium Grid 3 Accent 5" w:semiHidden="0" w:uiPriority="69" w:unhideWhenUsed="0"/>
+    <w:lsdException w:name="Dark List Accent 5" w:semiHidden="0" w:uiPriority="70" w:unhideWhenUsed="0"/>
+    <w:lsdException w:name="Colorful Shading Accent 5" w:semiHidden="0" w:uiPriority="71" w:unhideWhenUsed="0"/>
+    <w:lsdException w:name="Colorful List Accent 5" w:semiHidden="0" w:uiPriority="72" w:unhideWhenUsed="0"/>
+    <w:lsdException w:name="Colorful Grid Accent 5" w:semiHidden="0" w:uiPriority="73" w:unhideWhenUsed="0"/>
+    <w:lsdException w:name="Light Shading Accent 6" w:semiHidden="0" w:uiPriority="60" w:unhideWhenUsed="0"/>
+    <w:lsdException w:name="Light List Accent 6" w:semiHidden="0" w:uiPriority="61" w:unhideWhenUsed="0"/>
+    <w:lsdException w:name="Light Grid Accent 6" w:semiHidden="0" w:uiPriority="62" w:unhideWhenUsed="0"/>
+    <w:lsdException w:name="Medium Shading 1 Accent 6" w:semiHidden="0" w:uiPriority="63" w:unhideWhenUsed="0"/>
+    <w:lsdException w:name="Medium Shading 2 Accent 6" w:semiHidden="0" w:uiPriority="64" w:unhideWhenUsed="0"/>
+    <w:lsdException w:name="Medium List 1 Accent 6" w:semiHidden="0" w:uiPriority="65" w:unhideWhenUsed="0"/>
+    <w:lsdException w:name="Medium List 2 Accent 6" w:semiHidden="0" w:uiPriority="66" w:unhideWhenUsed="0"/>
+    <w:lsdException w:name="Medium Grid 1 Accent 6" w:semiHidden="0" w:uiPriority="67" w:unhideWhenUsed="0"/>
+    <w:lsdException w:name="Medium Grid 2 Accent 6" w:semiHidden="0" w:uiPriority="68" w:unhideWhenUsed="0"/>
+    <w:lsdException w:name="Medium Grid 3 Accent 6" w:semiHidden="0" w:uiPriority="69" w:unhideWhenUsed="0"/>
+    <w:lsdException w:name="Dark List Accent 6" w:semiHidden="0" w:uiPriority="70" w:unhideWhenUsed="0"/>
+    <w:lsdException w:name="Colorful Shading Accent 6" w:semiHidden="0" w:uiPriority="71" w:unhideWhenUsed="0"/>
+    <w:lsdException w:name="Colorful List Accent 6" w:semiHidden="0" w:uiPriority="72" w:unhideWhenUsed="0"/>
+    <w:lsdException w:name="Colorful Grid Accent 6" w:semiHidden="0" w:uiPriority="73" w:unhideWhenUsed="0"/>
+    <w:lsdException w:name="Subtle Emphasis" w:semiHidden="0" w:uiPriority="19" w:unhideWhenUsed="0" w:qFormat="1"/>
+    <w:lsdException w:name="Intense Emphasis" w:semiHidden="0" w:uiPriority="21" w:unhideWhenUsed="0" w:qFormat="1"/>
+    <w:lsdException w:name="Subtle Reference" w:semiHidden="0" w:uiPriority="31" w:unhideWhenUsed="0" w:qFormat="1"/>
+    <w:lsdException w:name="Intense Reference" w:semiHidden="0" w:uiPriority="32" w:unhideWhenUsed="0" w:qFormat="1"/>
+    <w:lsdException w:name="Book Title" w:semiHidden="0" w:uiPriority="33" w:unhideWhenUsed="0" w:qFormat="1"/>
+    <w:lsdException w:name="Bibliography" w:uiPriority="37"/>
+    <w:lsdException w:name="TOC Heading" w:uiPriority="39" w:qFormat="1"/>
+  </w:latentStyles>
+  <w:style w:type="paragraph" w:default="1" w:styleId="Normal">
+    <w:name w:val="Normal"/>
+    <w:qFormat/>
+    <w:rsid w:val="008E611C"/>
+    <w:pPr>
+      <w:spacing w:line="360" w:lineRule="auto"/>
+      <w:jc w:val="both"/>
+    </w:pPr>
+    <w:rPr>
+      <w:sz w:val="28"/>
+      <w:szCs w:val="16"/>
+      <w:lang w:val="ro-RO"/>
+    </w:rPr>
+  </w:style>
+  <w:style w:type="character" w:default="1" w:styleId="DefaultParagraphFont">
+    <w:name w:val="Default Paragraph Font"/>
+    <w:uiPriority w:val="1"/>
+    <w:semiHidden/>
+    <w:unhideWhenUsed/>
+  </w:style>
+  <w:style w:type="table" w:default="1" w:styleId="TableNormal">
+    <w:name w:val="Normal Table"/>
+    <w:uiPriority w:val="99"/>
+    <w:semiHidden/>
+    <w:unhideWhenUsed/>
+    <w:tblPr>
+      <w:tblInd w:w="0" w:type="dxa"/>
+      <w:tblCellMar>
+        <w:top w:w="0" w:type="dxa"/>
+        <w:left w:w="108" w:type="dxa"/>
+        <w:bottom w:w="0" w:type="dxa"/>
+        <w:right w:w="108" w:type="dxa"/>
+      </w:tblCellMar>
+    </w:tblPr>
+  </w:style>
+  <w:style w:type="numbering" w:default="1" w:styleId="NoList">
+    <w:name w:val="No List"/>
+    <w:uiPriority w:val="99"/>
+    <w:semiHidden/>
+    <w:unhideWhenUsed/>
+  </w:style>
+  <w:style w:type="paragraph" w:styleId="BalloonText">
+    <w:name w:val="Balloon Text"/>
+    <w:basedOn w:val="Normal"/>
+    <w:semiHidden/>
+    <w:rPr>
+      <w:rFonts w:ascii="Tahoma" w:hAnsi="Tahoma" w:cs="Tahoma"/>
+      <w:sz w:val="16"/>
+    </w:rPr>
+  </w:style>
+  <w:style w:type="paragraph" w:styleId="Header">
+    <w:name w:val="header"/>
+    <w:basedOn w:val="Normal"/>
+    <w:link w:val="HeaderChar"/>
+    <w:pPr>
+      <w:tabs>
+        <w:tab w:val="center" w:pos="4680"/>
+        <w:tab w:val="right" w:pos="9360"/>
+      </w:tabs>
+    </w:pPr>
+    <w:rPr>
+      <w:sz w:val="24"/>
+      <w:szCs w:val="24"/>
+      <w:lang w:eastAsia="ro-RO"/>
+    </w:rPr>
+  </w:style>
+  <w:style w:type="character" w:customStyle="1" w:styleId="HeaderChar">
+    <w:name w:val="Header Char"/>
+    <w:link w:val="Header"/>
+    <w:locked/>
+    <w:rPr>
+      <w:sz w:val="24"/>
+      <w:lang w:val="ro-RO" w:eastAsia="ro-RO"/>
+    </w:rPr>
+  </w:style>
+  <w:style w:type="paragraph" w:styleId="Footer">
+    <w:name w:val="footer"/>
+    <w:basedOn w:val="Normal"/>
+    <w:link w:val="FooterChar"/>
+    <w:uiPriority w:val="99"/>
+    <w:pPr>
+      <w:tabs>
+        <w:tab w:val="center" w:pos="4680"/>
+        <w:tab w:val="right" w:pos="9360"/>
+      </w:tabs>
+    </w:pPr>
+    <w:rPr>
+      <w:sz w:val="24"/>
+      <w:szCs w:val="24"/>
+      <w:lang w:eastAsia="ro-RO"/>
+    </w:rPr>
+  </w:style>
+  <w:style w:type="character" w:customStyle="1" w:styleId="FooterChar">
+    <w:name w:val="Footer Char"/>
+    <w:link w:val="Footer"/>
+    <w:uiPriority w:val="99"/>
+    <w:locked/>
+    <w:rPr>
+      <w:sz w:val="24"/>
+      <w:lang w:val="ro-RO" w:eastAsia="ro-RO"/>
+    </w:rPr>
+  </w:style>
+  <w:style w:type="paragraph" w:customStyle="1" w:styleId="ListParagraph1">
+    <w:name w:val="List Paragraph1"/>
+    <w:basedOn w:val="Normal"/>
+    <w:pPr>
+      <w:ind w:left="720"/>
+    </w:pPr>
+  </w:style>
+  <w:style w:type="character" w:styleId="Hyperlink">
+    <w:name w:val="Hyperlink"/>
+    <w:rPr>
+      <w:rFonts w:cs="Times New Roman"/>
+      <w:color w:val="0000FF"/>
+      <w:u w:val="single"/>
+    </w:rPr>
+  </w:style>
+  <w:style w:type="character" w:customStyle="1" w:styleId="UnresolvedMention1">
+    <w:name w:val="Unresolved Mention1"/>
+    <w:basedOn w:val="DefaultParagraphFont"/>
+    <w:uiPriority w:val="99"/>
+    <w:semiHidden/>
+    <w:unhideWhenUsed/>
+    <w:rsid w:val="0032456F"/>
+    <w:rPr>
+      <w:color w:val="605E5C"/>
+      <w:shd w:val="clear" w:color="auto" w:fill="E1DFDD"/>
+    </w:rPr>
+  </w:style>
+  <w:style w:type="table" w:styleId="TableGrid">
+    <w:name w:val="Table Grid"/>
+    <w:basedOn w:val="TableNormal"/>
+    <w:uiPriority w:val="39"/>
+    <w:locked/>
+    <w:rsid w:val="002138A7"/>
+    <w:rPr>
+      <w:rFonts w:asciiTheme="minorHAnsi" w:eastAsiaTheme="minorHAnsi" w:hAnsiTheme="minorHAnsi" w:cstheme="minorBidi"/>
+      <w:sz w:val="22"/>
+      <w:szCs w:val="22"/>
+      <w:lang w:val="en-GB"/>
+    </w:rPr>
+    <w:tblPr>
+      <w:tblBorders>
+        <w:top w:val="single" w:sz="4" w:space="0" w:color="auto"/>
+        <w:left w:val="single" w:sz="4" w:space="0" w:color="auto"/>
+        <w:bottom w:val="single" w:sz="4" w:space="0" w:color="auto"/>
+        <w:right w:val="single" w:sz="4" w:space="0" w:color="auto"/>
+        <w:insideH w:val="single" w:sz="4" w:space="0" w:color="auto"/>
+        <w:insideV w:val="single" w:sz="4" w:space="0" w:color="auto"/>
+      </w:tblBorders>
+    </w:tblPr>
+  </w:style>
+  <w:style w:type="character" w:styleId="FollowedHyperlink">
+    <w:name w:val="FollowedHyperlink"/>
+    <w:basedOn w:val="DefaultParagraphFont"/>
+    <w:rsid w:val="00695AD3"/>
+    <w:rPr>
+      <w:color w:val="954F72" w:themeColor="followedHyperlink"/>
+      <w:u w:val="single"/>
+    </w:rPr>
+  </w:style>
+  <w:style w:type="table" w:customStyle="1" w:styleId="TableGridLight1">
+    <w:name w:val="Table Grid Light1"/>
+    <w:basedOn w:val="TableNormal"/>
+    <w:uiPriority w:val="40"/>
+    <w:rsid w:val="009A0984"/>
+    <w:tblPr>
+      <w:tblBorders>
+        <w:top w:val="single" w:sz="4" w:space="0" w:color="BFBFBF" w:themeColor="background1" w:themeShade="BF"/>
+        <w:left w:val="single" w:sz="4" w:space="0" w:color="BFBFBF" w:themeColor="background1" w:themeShade="BF"/>
+        <w:bottom w:val="single" w:sz="4" w:space="0" w:color="BFBFBF" w:themeColor="background1" w:themeShade="BF"/>
+        <w:right w:val="single" w:sz="4" w:space="0" w:color="BFBFBF" w:themeColor="background1" w:themeShade="BF"/>
+        <w:insideH w:val="single" w:sz="4" w:space="0" w:color="BFBFBF" w:themeColor="background1" w:themeShade="BF"/>
+        <w:insideV w:val="single" w:sz="4" w:space="0" w:color="BFBFBF" w:themeColor="background1" w:themeShade="BF"/>
+      </w:tblBorders>
+    </w:tblPr>
+  </w:style>
+  <w:style w:type="table" w:customStyle="1" w:styleId="PlainTable41">
+    <w:name w:val="Plain Table 41"/>
+    <w:basedOn w:val="TableNormal"/>
+    <w:uiPriority w:val="44"/>
+    <w:rsid w:val="009A0984"/>
+    <w:tblPr>
+      <w:tblStyleRowBandSize w:val="1"/>
+      <w:tblStyleColBandSize w:val="1"/>
+    </w:tblPr>
+    <w:tblStylePr w:type="firstRow">
+      <w:rPr>
+        <w:b/>
+        <w:bCs/>
+      </w:rPr>
+    </w:tblStylePr>
+    <w:tblStylePr w:type="lastRow">
+      <w:rPr>
+        <w:b/>
+        <w:bCs/>
+      </w:rPr>
+    </w:tblStylePr>
+    <w:tblStylePr w:type="firstCol">
+      <w:rPr>
+        <w:b/>
+        <w:bCs/>
+      </w:rPr>
+    </w:tblStylePr>
+    <w:tblStylePr w:type="lastCol">
+      <w:rPr>
+        <w:b/>
+        <w:bCs/>
+      </w:rPr>
+    </w:tblStylePr>
+    <w:tblStylePr w:type="band1Vert">
+      <w:tblPr/>
+      <w:tcPr>
+        <w:shd w:val="clear" w:color="auto" w:fill="F2F2F2" w:themeFill="background1" w:themeFillShade="F2"/>
+      </w:tcPr>
+    </w:tblStylePr>
+    <w:tblStylePr w:type="band1Horz">
+      <w:tblPr/>
+      <w:tcPr>
+        <w:shd w:val="clear" w:color="auto" w:fill="F2F2F2" w:themeFill="background1" w:themeFillShade="F2"/>
+      </w:tcPr>
+    </w:tblStylePr>
+  </w:style>
+  <w:style w:type="table" w:customStyle="1" w:styleId="TabelgrilLuminos1">
+    <w:name w:val="Tabel grilă Luminos1"/>
+    <w:basedOn w:val="TableNormal"/>
+    <w:uiPriority w:val="40"/>
+    <w:rsid w:val="005B30FC"/>
+    <w:tblPr>
+      <w:tblBorders>
+        <w:top w:val="single" w:sz="4" w:space="0" w:color="BFBFBF" w:themeColor="background1" w:themeShade="BF"/>
+        <w:left w:val="single" w:sz="4" w:space="0" w:color="BFBFBF" w:themeColor="background1" w:themeShade="BF"/>
+        <w:bottom w:val="single" w:sz="4" w:space="0" w:color="BFBFBF" w:themeColor="background1" w:themeShade="BF"/>
+        <w:right w:val="single" w:sz="4" w:space="0" w:color="BFBFBF" w:themeColor="background1" w:themeShade="BF"/>
+        <w:insideH w:val="single" w:sz="4" w:space="0" w:color="BFBFBF" w:themeColor="background1" w:themeShade="BF"/>
+        <w:insideV w:val="single" w:sz="4" w:space="0" w:color="BFBFBF" w:themeColor="background1" w:themeShade="BF"/>
+      </w:tblBorders>
+    </w:tblPr>
+  </w:style>
+  <w:style w:type="character" w:customStyle="1" w:styleId="UnresolvedMention2">
+    <w:name w:val="Unresolved Mention2"/>
+    <w:basedOn w:val="DefaultParagraphFont"/>
+    <w:uiPriority w:val="99"/>
+    <w:semiHidden/>
+    <w:unhideWhenUsed/>
+    <w:rsid w:val="0065656E"/>
+    <w:rPr>
+      <w:color w:val="605E5C"/>
+      <w:shd w:val="clear" w:color="auto" w:fill="E1DFDD"/>
+    </w:rPr>
+  </w:style>
+  <w:style w:type="paragraph" w:styleId="ListParagraph">
     <w:name w:val="List Paragraph"/>
     <w:basedOn w:val="Normal"/>
     <w:uiPriority w:val="34"/>
@@ -8334,7 +9456,7 @@
   <a:extraClrSchemeLst/>
   <a:extLst>
     <a:ext uri="{05A4C25C-085E-4340-85A3-A5531E510DB2}">
-      <thm15:themeFamily xmlns:thm15="http://schemas.microsoft.com/office/thememl/2012/main" name="Office Theme" id="{62F939B6-93AF-4DB8-9C6B-D6C7DFDC589F}" vid="{4A3C46E8-61CC-4603-A589-7422A47A8E4A}"/>
+      <thm15:themeFamily xmlns:thm15="http://schemas.microsoft.com/office/thememl/2012/main" xmlns="" name="Office Theme" id="{62F939B6-93AF-4DB8-9C6B-D6C7DFDC589F}" vid="{4A3C46E8-61CC-4603-A589-7422A47A8E4A}"/>
     </a:ext>
   </a:extLst>
 </a:theme>

</xml_diff>